<commit_message>
feat: add new cases
</commit_message>
<xml_diff>
--- a/public/docs/rce_hurto.docx
+++ b/public/docs/rce_hurto.docx
@@ -1,6 +1,6 @@
 
 <file path=word/document.xml><?xml version="1.0" encoding="utf-8"?>
-<w:document xmlns:wpc="http://schemas.microsoft.com/office/word/2010/wordprocessingCanvas" xmlns:cx="http://schemas.microsoft.com/office/drawing/2014/chartex" xmlns:cx1="http://schemas.microsoft.com/office/drawing/2015/9/8/chartex" xmlns:cx2="http://schemas.microsoft.com/office/drawing/2015/10/21/chartex" xmlns:cx3="http://schemas.microsoft.com/office/drawing/2016/5/9/chartex" xmlns:cx4="http://schemas.microsoft.com/office/drawing/2016/5/10/chartex" xmlns:cx5="http://schemas.microsoft.com/office/drawing/2016/5/11/chartex" xmlns:cx6="http://schemas.microsoft.com/office/drawing/2016/5/12/chartex" xmlns:cx7="http://schemas.microsoft.com/office/drawing/2016/5/13/chartex" xmlns:cx8="http://schemas.microsoft.com/office/drawing/2016/5/14/chartex" xmlns:mc="http://schemas.openxmlformats.org/markup-compatibility/2006" xmlns:aink="http://schemas.microsoft.com/office/drawing/2016/ink" xmlns:am3d="http://schemas.microsoft.com/office/drawing/2017/model3d" xmlns:o="urn:schemas-microsoft-com:office:office" xmlns:oel="http://schemas.microsoft.com/office/2019/extlst" xmlns:r="http://schemas.openxmlformats.org/officeDocument/2006/relationships" xmlns:m="http://schemas.openxmlformats.org/officeDocument/2006/math" xmlns:v="urn:schemas-microsoft-com:vml" xmlns:wp14="http://schemas.microsoft.com/office/word/2010/wordprocessingDrawing" xmlns:wp="http://schemas.openxmlformats.org/drawingml/2006/wordprocessingDrawing" xmlns:w10="urn:schemas-microsoft-com:office:word" xmlns:w="http://schemas.openxmlformats.org/wordprocessingml/2006/main" xmlns:w14="http://schemas.microsoft.com/office/word/2010/wordml" xmlns:w15="http://schemas.microsoft.com/office/word/2012/wordml" xmlns:w16cex="http://schemas.microsoft.com/office/word/2018/wordml/cex" xmlns:w16cid="http://schemas.microsoft.com/office/word/2016/wordml/cid" xmlns:w16="http://schemas.microsoft.com/office/word/2018/wordml" xmlns:w16du="http://schemas.microsoft.com/office/word/2023/wordml/word16du" xmlns:w16sdtdh="http://schemas.microsoft.com/office/word/2020/wordml/sdtdatahash" xmlns:w16sdtfl="http://schemas.microsoft.com/office/word/2024/wordml/sdtformatlock" xmlns:w16se="http://schemas.microsoft.com/office/word/2015/wordml/symex" xmlns:wpg="http://schemas.microsoft.com/office/word/2010/wordprocessingGroup" xmlns:wpi="http://schemas.microsoft.com/office/word/2010/wordprocessingInk" xmlns:wne="http://schemas.microsoft.com/office/word/2006/wordml" xmlns:wps="http://schemas.microsoft.com/office/word/2010/wordprocessingShape" mc:Ignorable="w14 w15 w16se w16cid w16 w16cex w16sdtdh w16sdtfl w16du wp14">
+<w:document xmlns:wpc="http://schemas.microsoft.com/office/word/2010/wordprocessingCanvas" xmlns:mc="http://schemas.openxmlformats.org/markup-compatibility/2006" xmlns:o="urn:schemas-microsoft-com:office:office" xmlns:r="http://schemas.openxmlformats.org/officeDocument/2006/relationships" xmlns:m="http://schemas.openxmlformats.org/officeDocument/2006/math" xmlns:v="urn:schemas-microsoft-com:vml" xmlns:wp14="http://schemas.microsoft.com/office/word/2010/wordprocessingDrawing" xmlns:wp="http://schemas.openxmlformats.org/drawingml/2006/wordprocessingDrawing" xmlns:w="http://schemas.openxmlformats.org/wordprocessingml/2006/main" xmlns:w14="http://schemas.microsoft.com/office/word/2010/wordml" xmlns:w10="urn:schemas-microsoft-com:office:word" xmlns:w15="http://schemas.microsoft.com/office/word/2012/wordml" xmlns:wpg="http://schemas.microsoft.com/office/word/2010/wordprocessingGroup" xmlns:wpi="http://schemas.microsoft.com/office/word/2010/wordprocessingInk" xmlns:wne="http://schemas.microsoft.com/office/word/2006/wordml" xmlns:wps="http://schemas.microsoft.com/office/word/2010/wordprocessingShape" xmlns:wpsCustomData="http://www.wps.cn/officeDocument/2013/wpsCustomData" mc:Ignorable="w14 w15 wp14">
   <w:body>
     <w:p>
       <w:pPr>
@@ -13,44 +13,74 @@
     <w:p/>
     <w:p>
       <w:pPr>
-        <w:pStyle w:val="Textoindependiente"/>
+        <w:pStyle w:val="11"/>
         <w:shd w:val="clear" w:color="auto" w:fill="FFFF00"/>
         <w:spacing w:before="82"/>
-      </w:pPr>
-      <w:r>
+        <w:rPr>
+          <w:rFonts w:hint="default"/>
+          <w:highlight w:val="none"/>
+          <w:shd w:val="clear" w:color="auto" w:fill="auto"/>
+          <w:lang w:val="es-CO"/>
+        </w:rPr>
+      </w:pPr>
+      <w:r>
+        <w:rPr>
+          <w:highlight w:val="none"/>
+          <w:shd w:val="clear" w:color="auto" w:fill="auto"/>
+        </w:rPr>
         <w:t xml:space="preserve">Santiago de Cali, </w:t>
       </w:r>
       <w:r>
-        <w:t>21</w:t>
-      </w:r>
-      <w:r>
-        <w:t xml:space="preserve"> </w:t>
-      </w:r>
-      <w:r>
-        <w:t xml:space="preserve">de </w:t>
-      </w:r>
-      <w:r>
-        <w:t>enero</w:t>
-      </w:r>
-      <w:r>
-        <w:t xml:space="preserve"> </w:t>
-      </w:r>
-      <w:r>
-        <w:t>del 202</w:t>
-      </w:r>
-      <w:r>
-        <w:t>5</w:t>
-      </w:r>
-    </w:p>
-    <w:p>
-      <w:pPr>
-        <w:pStyle w:val="Textoindependiente"/>
+        <w:rPr>
+          <w:rFonts w:hint="default"/>
+          <w:highlight w:val="none"/>
+          <w:shd w:val="clear" w:color="auto" w:fill="auto"/>
+          <w:lang w:val="es-CO"/>
+        </w:rPr>
+        <w:t>{diaActual}</w:t>
+      </w:r>
+      <w:r>
+        <w:rPr>
+          <w:highlight w:val="none"/>
+          <w:shd w:val="clear" w:color="auto" w:fill="auto"/>
+        </w:rPr>
+        <w:t xml:space="preserve"> de </w:t>
+      </w:r>
+      <w:r>
+        <w:rPr>
+          <w:rFonts w:hint="default"/>
+          <w:highlight w:val="none"/>
+          <w:shd w:val="clear" w:color="auto" w:fill="auto"/>
+          <w:lang w:val="es-CO"/>
+        </w:rPr>
+        <w:t>{mesActual}</w:t>
+      </w:r>
+      <w:r>
+        <w:rPr>
+          <w:highlight w:val="none"/>
+          <w:shd w:val="clear" w:color="auto" w:fill="auto"/>
+        </w:rPr>
+        <w:t xml:space="preserve"> del </w:t>
+      </w:r>
+      <w:r>
+        <w:rPr>
+          <w:rFonts w:hint="default"/>
+          <w:highlight w:val="none"/>
+          <w:shd w:val="clear" w:color="auto" w:fill="auto"/>
+          <w:lang w:val="es-CO"/>
+        </w:rPr>
+        <w:t>{añoActual}</w:t>
+      </w:r>
+    </w:p>
+    <w:p>
+      <w:pPr>
+        <w:pStyle w:val="11"/>
         <w:spacing w:before="82"/>
       </w:pPr>
     </w:p>
     <w:p>
       <w:pPr>
-        <w:pStyle w:val="Sinespaciado"/>
+        <w:pStyle w:val="19"/>
       </w:pPr>
       <w:r>
         <w:t>Señores:</w:t>
@@ -58,30 +88,36 @@
     </w:p>
     <w:p>
       <w:pPr>
-        <w:pStyle w:val="Sinespaciado"/>
+        <w:pStyle w:val="19"/>
         <w:shd w:val="clear" w:color="auto" w:fill="FFFF00"/>
         <w:rPr>
-          <w:b/>
-          <w:bCs/>
+          <w:rFonts w:hint="default"/>
+          <w:b/>
+          <w:bCs/>
+          <w:lang w:val="es-CO"/>
         </w:rPr>
       </w:pPr>
       <w:bookmarkStart w:id="0" w:name="_Hlk179275769"/>
       <w:r>
         <w:rPr>
-          <w:b/>
-          <w:bCs/>
-        </w:rPr>
-        <w:t>XXXXXXXXXXXXXXXXXXXXXXXXXX</w:t>
+          <w:rFonts w:hint="default"/>
+          <w:b/>
+          <w:bCs/>
+          <w:lang w:val="es-CO"/>
+        </w:rPr>
+        <w:t>{nombreEmpresa</w:t>
       </w:r>
     </w:p>
     <w:bookmarkEnd w:id="0"/>
     <w:p>
       <w:pPr>
-        <w:pStyle w:val="Sinespaciado"/>
+        <w:pStyle w:val="19"/>
         <w:shd w:val="clear" w:color="auto" w:fill="FFFF00"/>
         <w:rPr>
-          <w:b/>
-          <w:bCs/>
+          <w:rFonts w:hint="default"/>
+          <w:b/>
+          <w:bCs/>
+          <w:lang w:val="es-CO"/>
         </w:rPr>
       </w:pPr>
       <w:r>
@@ -93,66 +129,114 @@
       </w:r>
       <w:r>
         <w:rPr>
-          <w:b/>
-          <w:bCs/>
-        </w:rPr>
-        <w:t>XXXXXXXXXXXXXXXX</w:t>
-      </w:r>
-    </w:p>
-    <w:p>
-      <w:pPr>
-        <w:pStyle w:val="Sinespaciado"/>
+          <w:rFonts w:hint="default"/>
+          <w:b/>
+          <w:bCs/>
+          <w:lang w:val="es-CO"/>
+        </w:rPr>
+        <w:t>{nitEmpresa}</w:t>
+      </w:r>
+    </w:p>
+    <w:p>
+      <w:pPr>
+        <w:pStyle w:val="19"/>
         <w:shd w:val="clear" w:color="auto" w:fill="FFFF00"/>
         <w:rPr>
-          <w:b/>
-          <w:bCs/>
-        </w:rPr>
-      </w:pPr>
-      <w:r>
-        <w:rPr>
-          <w:b/>
-          <w:bCs/>
-        </w:rPr>
-        <w:t>DIRECCIÓN XXXXXX</w:t>
-      </w:r>
-    </w:p>
-    <w:p>
-      <w:pPr>
-        <w:pStyle w:val="Sinespaciado"/>
-        <w:shd w:val="clear" w:color="auto" w:fill="FFFF00"/>
-        <w:rPr>
-          <w:b/>
-          <w:bCs/>
-        </w:rPr>
-      </w:pPr>
-      <w:r>
-        <w:rPr>
-          <w:b/>
-          <w:bCs/>
-        </w:rPr>
-        <w:t xml:space="preserve">TEL: </w:t>
-      </w:r>
-      <w:r>
-        <w:rPr>
-          <w:b/>
-          <w:bCs/>
-        </w:rPr>
-        <w:t>XXXXXXXX</w:t>
-      </w:r>
-    </w:p>
-    <w:p>
-      <w:pPr>
-        <w:pStyle w:val="Sinespaciado"/>
-        <w:shd w:val="clear" w:color="auto" w:fill="FFFF00"/>
-      </w:pPr>
-      <w:r>
-        <w:t>CIUDAD</w:t>
-      </w:r>
-    </w:p>
-    <w:p>
-      <w:pPr>
-        <w:pStyle w:val="Sinespaciado"/>
-      </w:pPr>
+          <w:rFonts w:hint="default"/>
+          <w:b/>
+          <w:bCs/>
+          <w:lang w:val="es-CO"/>
+        </w:rPr>
+      </w:pPr>
+      <w:r>
+        <w:rPr>
+          <w:rFonts w:hint="default"/>
+          <w:b/>
+          <w:bCs/>
+          <w:lang w:val="es-CO"/>
+        </w:rPr>
+        <w:t>{</w:t>
+      </w:r>
+      <w:r>
+        <w:rPr>
+          <w:rFonts w:hint="default"/>
+          <w:b/>
+          <w:bCs/>
+          <w:highlight w:val="none"/>
+          <w:lang w:val="es-CO"/>
+        </w:rPr>
+        <w:t>direccionEmpresa</w:t>
+      </w:r>
+      <w:r>
+        <w:rPr>
+          <w:rFonts w:hint="default"/>
+          <w:b/>
+          <w:bCs/>
+          <w:lang w:val="es-CO"/>
+        </w:rPr>
+        <w:t>}</w:t>
+      </w:r>
+    </w:p>
+    <w:p>
+      <w:pPr>
+        <w:pStyle w:val="19"/>
+        <w:rPr>
+          <w:rFonts w:hint="default"/>
+          <w:highlight w:val="none"/>
+          <w:lang w:val="es-CO"/>
+        </w:rPr>
+      </w:pPr>
+      <w:r>
+        <w:rPr>
+          <w:rFonts w:hint="default"/>
+          <w:highlight w:val="none"/>
+          <w:lang w:val="es-CO"/>
+        </w:rPr>
+        <w:t>{#correos}{correoEmpresa}{/correos}</w:t>
+      </w:r>
+    </w:p>
+    <w:p>
+      <w:pPr>
+        <w:pStyle w:val="19"/>
+        <w:rPr>
+          <w:rFonts w:hint="default"/>
+          <w:b w:val="0"/>
+          <w:bCs w:val="0"/>
+          <w:highlight w:val="none"/>
+          <w:lang w:val="es-CO"/>
+        </w:rPr>
+      </w:pPr>
+      <w:r>
+        <w:rPr>
+          <w:rFonts w:hint="default"/>
+          <w:lang w:val="es-CO"/>
+        </w:rPr>
+        <w:t>{</w:t>
+      </w:r>
+      <w:r>
+        <w:rPr>
+          <w:rFonts w:hint="default"/>
+          <w:b w:val="0"/>
+          <w:bCs w:val="0"/>
+          <w:highlight w:val="none"/>
+          <w:lang w:val="es-CO"/>
+        </w:rPr>
+        <w:t>telefonoEmpresa}</w:t>
+      </w:r>
+    </w:p>
+    <w:p>
+      <w:pPr>
+        <w:pStyle w:val="19"/>
+        <w:rPr>
+          <w:rFonts w:hint="default"/>
+          <w:b w:val="0"/>
+          <w:bCs w:val="0"/>
+          <w:highlight w:val="none"/>
+          <w:lang w:val="es-CO"/>
+        </w:rPr>
+      </w:pPr>
+      <w:bookmarkStart w:id="2" w:name="_GoBack"/>
+      <w:bookmarkEnd w:id="2"/>
     </w:p>
     <w:p>
       <w:pPr>
@@ -238,7 +322,7 @@
     </w:p>
     <w:p>
       <w:pPr>
-        <w:pStyle w:val="Textoindependiente"/>
+        <w:pStyle w:val="11"/>
         <w:spacing w:before="57" w:after="1"/>
         <w:rPr>
           <w:b/>
@@ -387,10 +471,10 @@
     </w:p>
     <w:p>
       <w:pPr>
-        <w:pStyle w:val="Prrafodelista"/>
+        <w:pStyle w:val="17"/>
         <w:numPr>
           <w:ilvl w:val="0"/>
-          <w:numId w:val="2"/>
+          <w:numId w:val="1"/>
         </w:numPr>
         <w:tabs>
           <w:tab w:val="left" w:pos="346"/>
@@ -407,46 +491,10 @@
         <w:rPr>
           <w:shd w:val="clear" w:color="auto" w:fill="FFFF00"/>
         </w:rPr>
-        <w:t xml:space="preserve">El </w:t>
-      </w:r>
-      <w:r>
-        <w:rPr>
-          <w:shd w:val="clear" w:color="auto" w:fill="FFFF00"/>
-        </w:rPr>
-        <w:t xml:space="preserve">XXXXX </w:t>
-      </w:r>
-      <w:r>
-        <w:rPr>
-          <w:shd w:val="clear" w:color="auto" w:fill="FFFF00"/>
-        </w:rPr>
-        <w:t xml:space="preserve">de </w:t>
-      </w:r>
-      <w:r>
-        <w:rPr>
-          <w:shd w:val="clear" w:color="auto" w:fill="FFFF00"/>
-        </w:rPr>
-        <w:t>XXXXXX</w:t>
-      </w:r>
-      <w:r>
-        <w:rPr>
-          <w:shd w:val="clear" w:color="auto" w:fill="FFFF00"/>
-        </w:rPr>
-        <w:t xml:space="preserve"> de </w:t>
-      </w:r>
-      <w:r>
-        <w:rPr>
-          <w:shd w:val="clear" w:color="auto" w:fill="FFFF00"/>
-        </w:rPr>
-        <w:t>XXXX</w:t>
-      </w:r>
-      <w:r>
-        <w:t xml:space="preserve">, </w:t>
-      </w:r>
-      <w:r>
-        <w:t>el</w:t>
-      </w:r>
-      <w:r>
-        <w:t xml:space="preserve"> señor </w:t>
+        <w:t>El XXXXX de XXXXXX de XXXX</w:t>
+      </w:r>
+      <w:r>
+        <w:t xml:space="preserve">, el señor </w:t>
       </w:r>
       <w:r>
         <w:rPr>
@@ -497,7 +545,7 @@
     </w:p>
     <w:p>
       <w:pPr>
-        <w:pStyle w:val="Prrafodelista"/>
+        <w:pStyle w:val="17"/>
         <w:tabs>
           <w:tab w:val="left" w:pos="346"/>
         </w:tabs>
@@ -510,12 +558,11 @@
       </w:pPr>
       <w:r>
         <w:rPr>
-          <w:noProof/>
           <w:u w:val="single"/>
         </w:rPr>
         <w:drawing>
-          <wp:inline distT="0" distB="0" distL="0" distR="0" wp14:anchorId="4104D803" wp14:editId="0717E0A3">
-            <wp:extent cx="3258473" cy="2190750"/>
+          <wp:inline distT="0" distB="0" distL="0" distR="0">
+            <wp:extent cx="3258185" cy="2190750"/>
             <wp:effectExtent l="0" t="0" r="0" b="0"/>
             <wp:docPr id="682514020" name="Imagen 1"/>
             <wp:cNvGraphicFramePr>
@@ -525,8 +572,10 @@
               <a:graphicData uri="http://schemas.openxmlformats.org/drawingml/2006/picture">
                 <pic:pic xmlns:pic="http://schemas.openxmlformats.org/drawingml/2006/picture">
                   <pic:nvPicPr>
-                    <pic:cNvPr id="682514020" name=""/>
-                    <pic:cNvPicPr/>
+                    <pic:cNvPr id="682514020" name="Imagen 1"/>
+                    <pic:cNvPicPr>
+                      <a:picLocks noChangeAspect="1"/>
+                    </pic:cNvPicPr>
                   </pic:nvPicPr>
                   <pic:blipFill>
                     <a:blip r:embed="rId8"/>
@@ -552,7 +601,7 @@
     </w:p>
     <w:p>
       <w:pPr>
-        <w:pStyle w:val="Prrafodelista"/>
+        <w:pStyle w:val="17"/>
         <w:tabs>
           <w:tab w:val="left" w:pos="346"/>
         </w:tabs>
@@ -566,7 +615,7 @@
     </w:p>
     <w:p>
       <w:pPr>
-        <w:pStyle w:val="Prrafodelista"/>
+        <w:pStyle w:val="17"/>
         <w:tabs>
           <w:tab w:val="left" w:pos="346"/>
         </w:tabs>
@@ -580,7 +629,7 @@
     </w:p>
     <w:p>
       <w:pPr>
-        <w:pStyle w:val="Prrafodelista"/>
+        <w:pStyle w:val="17"/>
         <w:tabs>
           <w:tab w:val="left" w:pos="346"/>
         </w:tabs>
@@ -594,10 +643,10 @@
     </w:p>
     <w:p>
       <w:pPr>
-        <w:pStyle w:val="Prrafodelista"/>
+        <w:pStyle w:val="17"/>
         <w:numPr>
           <w:ilvl w:val="0"/>
-          <w:numId w:val="2"/>
+          <w:numId w:val="1"/>
         </w:numPr>
         <w:tabs>
           <w:tab w:val="left" w:pos="346"/>
@@ -607,57 +656,39 @@
         <w:jc w:val="both"/>
       </w:pPr>
       <w:r>
-        <w:t>E</w:t>
-      </w:r>
-      <w:r>
-        <w:t xml:space="preserve">l </w:t>
+        <w:t xml:space="preserve">El </w:t>
       </w:r>
       <w:r>
         <w:rPr>
           <w:highlight w:val="yellow"/>
         </w:rPr>
-        <w:t>XXXXX (FECHA)</w:t>
-      </w:r>
-      <w:r>
-        <w:rPr>
+        <w:t>XXXXX (FECHA),</w:t>
+      </w:r>
+      <w:r>
+        <w:t xml:space="preserve"> el señor </w:t>
+      </w:r>
+      <w:r>
+        <w:rPr>
+          <w:b/>
+          <w:bCs/>
           <w:highlight w:val="yellow"/>
         </w:rPr>
-        <w:t>,</w:t>
-      </w:r>
-      <w:r>
+        <w:t>XXXXXXXXXXXXXX</w:t>
+      </w:r>
+      <w:r>
+        <w:rPr>
+          <w:b/>
+          <w:bCs/>
+        </w:rPr>
         <w:t xml:space="preserve"> </w:t>
       </w:r>
       <w:r>
-        <w:t>el señor</w:t>
-      </w:r>
-      <w:r>
-        <w:t xml:space="preserve"> </w:t>
-      </w:r>
-      <w:r>
-        <w:rPr>
-          <w:b/>
-          <w:bCs/>
-          <w:highlight w:val="yellow"/>
-        </w:rPr>
-        <w:t>XXXXXXXXXXXXXX</w:t>
-      </w:r>
-      <w:r>
-        <w:rPr>
-          <w:b/>
-          <w:bCs/>
-        </w:rPr>
-        <w:t xml:space="preserve"> </w:t>
-      </w:r>
-      <w:r>
-        <w:t xml:space="preserve">se entera que su vehículo </w:t>
-      </w:r>
-      <w:r>
-        <w:t>había sido hurtado, siendo parte de los hechos de la denuncia anexada al presente escrito:</w:t>
-      </w:r>
-    </w:p>
-    <w:p>
-      <w:pPr>
-        <w:pStyle w:val="Prrafodelista"/>
+        <w:t>se entera que su vehículo había sido hurtado, siendo parte de los hechos de la denuncia anexada al presente escrito:</w:t>
+      </w:r>
+    </w:p>
+    <w:p>
+      <w:pPr>
+        <w:pStyle w:val="17"/>
         <w:tabs>
           <w:tab w:val="left" w:pos="346"/>
         </w:tabs>
@@ -666,12 +697,9 @@
         <w:jc w:val="both"/>
       </w:pPr>
       <w:r>
-        <w:rPr>
-          <w:noProof/>
-        </w:rPr>
         <w:drawing>
-          <wp:inline distT="0" distB="0" distL="0" distR="0" wp14:anchorId="142D0FB9" wp14:editId="3EFF1E01">
-            <wp:extent cx="5411597" cy="3684270"/>
+          <wp:inline distT="0" distB="0" distL="0" distR="0">
+            <wp:extent cx="5411470" cy="3684270"/>
             <wp:effectExtent l="0" t="0" r="0" b="0"/>
             <wp:docPr id="1546335172" name="Imagen 1"/>
             <wp:cNvGraphicFramePr>
@@ -681,8 +709,10 @@
               <a:graphicData uri="http://schemas.openxmlformats.org/drawingml/2006/picture">
                 <pic:pic xmlns:pic="http://schemas.openxmlformats.org/drawingml/2006/picture">
                   <pic:nvPicPr>
-                    <pic:cNvPr id="1546335172" name=""/>
-                    <pic:cNvPicPr/>
+                    <pic:cNvPr id="1546335172" name="Imagen 1"/>
+                    <pic:cNvPicPr>
+                      <a:picLocks noChangeAspect="1"/>
+                    </pic:cNvPicPr>
                   </pic:nvPicPr>
                   <pic:blipFill>
                     <a:blip r:embed="rId9"/>
@@ -708,10 +738,10 @@
     </w:p>
     <w:p>
       <w:pPr>
-        <w:pStyle w:val="Prrafodelista"/>
+        <w:pStyle w:val="17"/>
         <w:numPr>
           <w:ilvl w:val="0"/>
-          <w:numId w:val="2"/>
+          <w:numId w:val="1"/>
         </w:numPr>
         <w:tabs>
           <w:tab w:val="left" w:pos="346"/>
@@ -726,10 +756,10 @@
     </w:p>
     <w:p>
       <w:pPr>
-        <w:pStyle w:val="Prrafodelista"/>
+        <w:pStyle w:val="17"/>
         <w:numPr>
           <w:ilvl w:val="0"/>
-          <w:numId w:val="2"/>
+          <w:numId w:val="1"/>
         </w:numPr>
         <w:tabs>
           <w:tab w:val="left" w:pos="346"/>
@@ -757,13 +787,7 @@
         <w:t xml:space="preserve"> </w:t>
       </w:r>
       <w:r>
-        <w:t xml:space="preserve">se encontraba asegurado al momento del </w:t>
-      </w:r>
-      <w:r>
-        <w:t>hurto</w:t>
-      </w:r>
-      <w:r>
-        <w:t xml:space="preserve"> por la póliza de seguros </w:t>
+        <w:t xml:space="preserve">se encontraba asegurado al momento del hurto por la póliza de seguros </w:t>
       </w:r>
       <w:r>
         <w:rPr>
@@ -786,10 +810,10 @@
     </w:p>
     <w:p>
       <w:pPr>
-        <w:pStyle w:val="Prrafodelista"/>
+        <w:pStyle w:val="17"/>
         <w:numPr>
           <w:ilvl w:val="0"/>
-          <w:numId w:val="2"/>
+          <w:numId w:val="1"/>
         </w:numPr>
         <w:tabs>
           <w:tab w:val="left" w:pos="346"/>
@@ -799,58 +823,49 @@
         <w:jc w:val="both"/>
       </w:pPr>
       <w:r>
-        <w:t>De conformidad con el aviso de reclamo y la documentación que soporta el siniestro, la compañía de Seguros Generales Sura S.A., afectó el amparo por hurto</w:t>
-      </w:r>
-      <w:r>
+        <w:t xml:space="preserve">De conformidad con el aviso de reclamo y la documentación que soporta el siniestro, la compañía de Seguros Generales Sura S.A., afectó el amparo por hurto y se procedió a indemnizar a </w:t>
+      </w:r>
+      <w:r>
+        <w:rPr>
+          <w:rFonts w:cs="Arial"/>
+          <w:b/>
+          <w:bCs/>
+          <w:color w:val="000000"/>
+          <w:highlight w:val="yellow"/>
+        </w:rPr>
+        <w:t>XXXXXXXXXXXXXX</w:t>
+      </w:r>
+      <w:r>
+        <w:rPr>
+          <w:highlight w:val="yellow"/>
+        </w:rPr>
         <w:t xml:space="preserve"> </w:t>
       </w:r>
       <w:r>
-        <w:t xml:space="preserve">y se procedió a indemnizar </w:t>
-      </w:r>
-      <w:r>
-        <w:t xml:space="preserve">a </w:t>
-      </w:r>
-      <w:r>
-        <w:rPr>
-          <w:rFonts w:cs="Arial"/>
-          <w:b/>
-          <w:bCs/>
-          <w:color w:val="000000"/>
+        <w:t xml:space="preserve">por el valor de </w:t>
+      </w:r>
+      <w:r>
+        <w:rPr>
+          <w:b/>
+          <w:bCs/>
+        </w:rPr>
+        <w:t xml:space="preserve">$ </w:t>
+      </w:r>
+      <w:r>
+        <w:rPr>
+          <w:b/>
+          <w:bCs/>
           <w:highlight w:val="yellow"/>
         </w:rPr>
-        <w:t>XXXXXXXXXXXXXX</w:t>
-      </w:r>
-      <w:r>
-        <w:rPr>
-          <w:highlight w:val="yellow"/>
-        </w:rPr>
-        <w:t xml:space="preserve"> </w:t>
-      </w:r>
-      <w:r>
-        <w:t xml:space="preserve">por el valor de </w:t>
-      </w:r>
-      <w:r>
-        <w:rPr>
-          <w:b/>
-          <w:bCs/>
-        </w:rPr>
-        <w:t xml:space="preserve">$ </w:t>
-      </w:r>
-      <w:r>
-        <w:rPr>
-          <w:b/>
-          <w:bCs/>
-          <w:highlight w:val="yellow"/>
-        </w:rPr>
         <w:t>XXXXXXXX</w:t>
       </w:r>
     </w:p>
     <w:p>
       <w:pPr>
-        <w:pStyle w:val="Prrafodelista"/>
+        <w:pStyle w:val="17"/>
         <w:numPr>
           <w:ilvl w:val="0"/>
-          <w:numId w:val="2"/>
+          <w:numId w:val="1"/>
         </w:numPr>
         <w:tabs>
           <w:tab w:val="left" w:pos="346"/>
@@ -877,14 +892,16 @@
           <w:rFonts w:cs="Arial"/>
           <w:color w:val="000000"/>
         </w:rPr>
-        <w:t xml:space="preserve"> </w:t>
+        <w:t xml:space="preserve"> canceló la suma de </w:t>
       </w:r>
       <w:r>
         <w:rPr>
           <w:rFonts w:cs="Arial"/>
-          <w:color w:val="000000"/>
-        </w:rPr>
-        <w:t xml:space="preserve">canceló la suma de </w:t>
+          <w:b/>
+          <w:bCs/>
+          <w:color w:val="000000"/>
+        </w:rPr>
+        <w:t>$</w:t>
       </w:r>
       <w:r>
         <w:rPr>
@@ -892,40 +909,24 @@
           <w:b/>
           <w:bCs/>
           <w:color w:val="000000"/>
-        </w:rPr>
-        <w:t>$</w:t>
+          <w:highlight w:val="yellow"/>
+        </w:rPr>
+        <w:t>XXXXXXXX</w:t>
       </w:r>
       <w:r>
         <w:rPr>
           <w:rFonts w:cs="Arial"/>
-          <w:b/>
-          <w:bCs/>
-          <w:color w:val="000000"/>
-          <w:highlight w:val="yellow"/>
-        </w:rPr>
-        <w:t>XXXXXXXX</w:t>
-      </w:r>
-      <w:r>
-        <w:rPr>
-          <w:rFonts w:cs="Arial"/>
-          <w:color w:val="000000"/>
-        </w:rPr>
-        <w:t xml:space="preserve"> </w:t>
-      </w:r>
-      <w:r>
-        <w:rPr>
-          <w:rFonts w:cs="Arial"/>
-          <w:color w:val="000000"/>
-        </w:rPr>
-        <w:t>pesos por concepto del deducible por el amparo afectado.</w:t>
-      </w:r>
-    </w:p>
-    <w:p>
-      <w:pPr>
-        <w:pStyle w:val="Prrafodelista"/>
+          <w:color w:val="000000"/>
+        </w:rPr>
+        <w:t xml:space="preserve"> pesos por concepto del deducible por el amparo afectado.</w:t>
+      </w:r>
+    </w:p>
+    <w:p>
+      <w:pPr>
+        <w:pStyle w:val="17"/>
         <w:numPr>
           <w:ilvl w:val="0"/>
-          <w:numId w:val="2"/>
+          <w:numId w:val="1"/>
         </w:numPr>
         <w:spacing w:before="126" w:line="252" w:lineRule="auto"/>
         <w:ind w:right="1029"/>
@@ -941,30 +942,22 @@
         <w:t>XXXXXXXXXXXXX</w:t>
       </w:r>
       <w:r>
-        <w:t xml:space="preserve"> frente al siniestro en mención, no obstante, </w:t>
-      </w:r>
-      <w:r>
-        <w:t>objetan, manifestando que</w:t>
-      </w:r>
-      <w:r>
-        <w:t>:</w:t>
-      </w:r>
-    </w:p>
-    <w:p>
-      <w:pPr>
-        <w:pStyle w:val="Textoindependiente"/>
+        <w:t xml:space="preserve"> frente al siniestro en mención, no obstante, objetan, manifestando que:</w:t>
+      </w:r>
+    </w:p>
+    <w:p>
+      <w:pPr>
+        <w:pStyle w:val="11"/>
         <w:spacing w:before="180"/>
       </w:pPr>
       <w:r>
         <w:rPr>
           <w:i/>
           <w:iCs/>
-          <w:noProof/>
-        </w:rPr>
-        <w:lastRenderedPageBreak/>
+        </w:rPr>
         <w:drawing>
-          <wp:inline distT="0" distB="0" distL="0" distR="0" wp14:anchorId="41CE293D" wp14:editId="108AB66B">
-            <wp:extent cx="6670742" cy="1000083"/>
+          <wp:inline distT="0" distB="0" distL="0" distR="0">
+            <wp:extent cx="6670675" cy="999490"/>
             <wp:effectExtent l="0" t="0" r="0" b="0"/>
             <wp:docPr id="541019986" name="Imagen 1"/>
             <wp:cNvGraphicFramePr>
@@ -974,8 +967,10 @@
               <a:graphicData uri="http://schemas.openxmlformats.org/drawingml/2006/picture">
                 <pic:pic xmlns:pic="http://schemas.openxmlformats.org/drawingml/2006/picture">
                   <pic:nvPicPr>
-                    <pic:cNvPr id="541019986" name=""/>
-                    <pic:cNvPicPr/>
+                    <pic:cNvPr id="541019986" name="Imagen 1"/>
+                    <pic:cNvPicPr>
+                      <a:picLocks noChangeAspect="1"/>
+                    </pic:cNvPicPr>
                   </pic:nvPicPr>
                   <pic:blipFill>
                     <a:blip r:embed="rId10"/>
@@ -1001,7 +996,7 @@
     </w:p>
     <w:p>
       <w:pPr>
-        <w:pStyle w:val="Textoindependiente"/>
+        <w:pStyle w:val="11"/>
         <w:spacing w:before="1"/>
         <w:ind w:left="166"/>
         <w:jc w:val="both"/>
@@ -1009,7 +1004,7 @@
     </w:p>
     <w:p>
       <w:pPr>
-        <w:pStyle w:val="Textoindependiente"/>
+        <w:pStyle w:val="11"/>
         <w:spacing w:before="1"/>
         <w:jc w:val="both"/>
       </w:pPr>
@@ -1019,14 +1014,14 @@
     </w:p>
     <w:p>
       <w:pPr>
-        <w:pStyle w:val="Textoindependiente"/>
+        <w:pStyle w:val="11"/>
         <w:spacing w:before="1"/>
         <w:jc w:val="both"/>
       </w:pPr>
     </w:p>
     <w:p>
       <w:pPr>
-        <w:pStyle w:val="Textoindependiente"/>
+        <w:pStyle w:val="11"/>
         <w:spacing w:before="1"/>
         <w:ind w:left="166"/>
         <w:jc w:val="both"/>
@@ -1124,7 +1119,7 @@
     </w:p>
     <w:p>
       <w:pPr>
-        <w:pStyle w:val="Textoindependiente"/>
+        <w:pStyle w:val="11"/>
         <w:spacing w:before="1"/>
         <w:ind w:left="166"/>
         <w:jc w:val="both"/>
@@ -1135,7 +1130,7 @@
     </w:p>
     <w:p>
       <w:pPr>
-        <w:pStyle w:val="Textoindependiente"/>
+        <w:pStyle w:val="11"/>
         <w:spacing w:before="1"/>
         <w:ind w:left="166"/>
         <w:jc w:val="both"/>
@@ -1143,7 +1138,7 @@
     </w:p>
     <w:p>
       <w:pPr>
-        <w:pStyle w:val="Ttulo1"/>
+        <w:pStyle w:val="2"/>
         <w:spacing w:before="233"/>
         <w:ind w:left="3"/>
         <w:rPr>
@@ -1159,14 +1154,14 @@
     </w:p>
     <w:p>
       <w:pPr>
-        <w:pStyle w:val="Ttulo1"/>
+        <w:pStyle w:val="2"/>
         <w:spacing w:before="233"/>
         <w:ind w:left="3"/>
       </w:pPr>
     </w:p>
     <w:p>
       <w:pPr>
-        <w:pStyle w:val="Sinespaciado"/>
+        <w:pStyle w:val="19"/>
         <w:jc w:val="both"/>
         <w:rPr>
           <w:b/>
@@ -1177,151 +1172,139 @@
         <w:rPr>
           <w:rFonts w:cs="Arial"/>
         </w:rPr>
-        <w:t xml:space="preserve">De manera respetuosa solicitamos que </w:t>
+        <w:t xml:space="preserve">De manera respetuosa solicitamos que el </w:t>
+      </w:r>
+      <w:r>
+        <w:rPr>
+          <w:b/>
+          <w:bCs/>
+          <w:shd w:val="clear" w:color="auto" w:fill="FFFF00"/>
+        </w:rPr>
+        <w:t>XXXXXXXXXXXXXXXXXXX</w:t>
+      </w:r>
+      <w:r>
+        <w:rPr>
+          <w:b/>
+          <w:bCs/>
+        </w:rPr>
+        <w:t xml:space="preserve"> </w:t>
       </w:r>
       <w:r>
         <w:rPr>
           <w:rFonts w:cs="Arial"/>
         </w:rPr>
-        <w:t xml:space="preserve">el </w:t>
-      </w:r>
-      <w:r>
-        <w:rPr>
-          <w:b/>
-          <w:bCs/>
-          <w:shd w:val="clear" w:color="auto" w:fill="FFFF00"/>
-        </w:rPr>
-        <w:t>XXXXXXXXXXXXXXXXXXX</w:t>
-      </w:r>
-      <w:r>
-        <w:rPr>
-          <w:b/>
-          <w:bCs/>
+        <w:t xml:space="preserve">cancele a favor de </w:t>
+      </w:r>
+      <w:r>
+        <w:rPr>
+          <w:rFonts w:cs="Arial"/>
+          <w:b/>
+          <w:bCs/>
+          <w:color w:val="000000"/>
+          <w:highlight w:val="yellow"/>
+        </w:rPr>
+        <w:t>XXXXXXXXXXXXXXXXXXXX</w:t>
+      </w:r>
+      <w:r>
+        <w:rPr>
+          <w:rFonts w:cs="Arial"/>
+        </w:rPr>
+        <w:t xml:space="preserve"> la suma de </w:t>
+      </w:r>
+      <w:r>
+        <w:rPr>
+          <w:rFonts w:cs="Arial"/>
+          <w:b/>
+          <w:bCs/>
+          <w:color w:val="000000"/>
+        </w:rPr>
+        <w:t>$</w:t>
+      </w:r>
+      <w:r>
+        <w:rPr>
+          <w:rFonts w:cs="Arial"/>
+          <w:b/>
+          <w:bCs/>
+          <w:color w:val="000000"/>
+          <w:highlight w:val="yellow"/>
+        </w:rPr>
+        <w:t>XXXXXXXXXXXXXX</w:t>
+      </w:r>
+      <w:r>
+        <w:rPr>
+          <w:rFonts w:cs="Arial"/>
+          <w:b/>
+          <w:bCs/>
+          <w:color w:val="000000"/>
         </w:rPr>
         <w:t xml:space="preserve"> </w:t>
       </w:r>
       <w:r>
         <w:rPr>
           <w:rFonts w:cs="Arial"/>
-        </w:rPr>
-        <w:t xml:space="preserve">cancele a favor de </w:t>
+          <w:b/>
+          <w:bCs/>
+        </w:rPr>
+        <w:t xml:space="preserve">M/CTE </w:t>
       </w:r>
       <w:r>
         <w:rPr>
           <w:rFonts w:cs="Arial"/>
-          <w:b/>
-          <w:bCs/>
-          <w:color w:val="000000"/>
+        </w:rPr>
+        <w:t xml:space="preserve">por concepto de </w:t>
+      </w:r>
+      <w:r>
+        <w:rPr>
+          <w:rFonts w:cs="Arial"/>
+          <w:b/>
+          <w:bCs/>
+        </w:rPr>
+        <w:t>DEDUCIBLE</w:t>
+      </w:r>
+      <w:r>
+        <w:rPr>
+          <w:rFonts w:cs="Arial"/>
+        </w:rPr>
+        <w:t xml:space="preserve"> y cancele a favor de Seguros Generales Suramericana S.A. la suma de </w:t>
+      </w:r>
+      <w:r>
+        <w:rPr>
+          <w:b/>
+          <w:bCs/>
+        </w:rPr>
+        <w:t xml:space="preserve">$ </w:t>
+      </w:r>
+      <w:r>
+        <w:rPr>
+          <w:b/>
+          <w:bCs/>
           <w:highlight w:val="yellow"/>
         </w:rPr>
-        <w:t>XXXXXXXXXXXXXXXXXXXX</w:t>
+        <w:t>XXXXXXXXXX</w:t>
+      </w:r>
+      <w:r>
+        <w:rPr>
+          <w:b/>
+          <w:bCs/>
+        </w:rPr>
+        <w:t xml:space="preserve"> </w:t>
       </w:r>
       <w:r>
         <w:rPr>
           <w:rFonts w:cs="Arial"/>
         </w:rPr>
-        <w:t xml:space="preserve"> </w:t>
-      </w:r>
-      <w:r>
-        <w:rPr>
-          <w:rFonts w:cs="Arial"/>
-        </w:rPr>
-        <w:t xml:space="preserve">la suma de </w:t>
-      </w:r>
-      <w:r>
-        <w:rPr>
-          <w:rFonts w:cs="Arial"/>
-          <w:b/>
-          <w:bCs/>
-          <w:color w:val="000000"/>
-        </w:rPr>
-        <w:t>$</w:t>
-      </w:r>
-      <w:r>
-        <w:rPr>
-          <w:rFonts w:cs="Arial"/>
-          <w:b/>
-          <w:bCs/>
-          <w:color w:val="000000"/>
-          <w:highlight w:val="yellow"/>
-        </w:rPr>
-        <w:t>XXXXXXXXXXXXXX</w:t>
-      </w:r>
-      <w:r>
-        <w:rPr>
-          <w:rFonts w:cs="Arial"/>
-          <w:b/>
-          <w:bCs/>
-          <w:color w:val="000000"/>
-        </w:rPr>
-        <w:t xml:space="preserve"> </w:t>
-      </w:r>
-      <w:r>
-        <w:rPr>
-          <w:rFonts w:cs="Arial"/>
-          <w:b/>
-          <w:bCs/>
-        </w:rPr>
-        <w:t xml:space="preserve">M/CTE </w:t>
-      </w:r>
-      <w:r>
-        <w:rPr>
-          <w:rFonts w:cs="Arial"/>
-        </w:rPr>
-        <w:t xml:space="preserve">por concepto de </w:t>
-      </w:r>
-      <w:r>
-        <w:rPr>
-          <w:rFonts w:cs="Arial"/>
-          <w:b/>
-          <w:bCs/>
-        </w:rPr>
-        <w:t>DEDUCIBLE</w:t>
-      </w:r>
-      <w:r>
-        <w:rPr>
-          <w:rFonts w:cs="Arial"/>
-        </w:rPr>
-        <w:t xml:space="preserve"> y cancele a favor de Seguros Generales Suramericana S.A. la suma de </w:t>
-      </w:r>
-      <w:r>
-        <w:rPr>
-          <w:b/>
-          <w:bCs/>
-        </w:rPr>
-        <w:t xml:space="preserve">$ </w:t>
-      </w:r>
-      <w:r>
-        <w:rPr>
-          <w:b/>
-          <w:bCs/>
-          <w:highlight w:val="yellow"/>
-        </w:rPr>
-        <w:t>XXXXXXXXXX</w:t>
-      </w:r>
-      <w:r>
-        <w:rPr>
-          <w:b/>
-          <w:bCs/>
-        </w:rPr>
-        <w:t xml:space="preserve"> </w:t>
-      </w:r>
-      <w:r>
-        <w:rPr>
-          <w:rFonts w:cs="Arial"/>
-        </w:rPr>
         <w:t>en virtud de la subrogación consignada en el artículo 1096 del Código de Comercio.</w:t>
       </w:r>
     </w:p>
     <w:p>
       <w:pPr>
-        <w:pStyle w:val="Textoindependiente"/>
+        <w:pStyle w:val="11"/>
         <w:spacing w:before="116"/>
       </w:pPr>
     </w:p>
     <w:p>
       <w:pPr>
-        <w:pStyle w:val="Textoindependiente"/>
+        <w:pStyle w:val="11"/>
         <w:spacing w:before="81"/>
         <w:jc w:val="center"/>
         <w:rPr>
@@ -1339,7 +1322,7 @@
     </w:p>
     <w:p>
       <w:pPr>
-        <w:pStyle w:val="Textoindependiente"/>
+        <w:pStyle w:val="11"/>
         <w:spacing w:before="81"/>
         <w:rPr>
           <w:b/>
@@ -1375,13 +1358,13 @@
     </w:p>
     <w:p>
       <w:pPr>
-        <w:pStyle w:val="Textoindependiente"/>
+        <w:pStyle w:val="11"/>
         <w:spacing w:before="81"/>
       </w:pPr>
     </w:p>
     <w:p>
       <w:pPr>
-        <w:pStyle w:val="Textoindependiente"/>
+        <w:pStyle w:val="11"/>
         <w:spacing w:before="81"/>
         <w:jc w:val="both"/>
       </w:pPr>
@@ -1390,9 +1373,9 @@
       </w:r>
       <w:r>
         <w:rPr>
-          <w:rStyle w:val="Refdenotaalpie"/>
-        </w:rPr>
-        <w:footnoteReference w:id="1"/>
+          <w:rStyle w:val="6"/>
+        </w:rPr>
+        <w:footnoteReference w:id="0"/>
       </w:r>
     </w:p>
     <w:p>
@@ -1437,7 +1420,7 @@
     </w:p>
     <w:p>
       <w:pPr>
-        <w:pStyle w:val="Textoindependiente"/>
+        <w:pStyle w:val="11"/>
         <w:spacing w:before="233"/>
         <w:jc w:val="both"/>
       </w:pPr>
@@ -1446,35 +1429,31 @@
       </w:r>
       <w:r>
         <w:rPr>
-          <w:rStyle w:val="Refdenotaalpie"/>
-        </w:rPr>
-        <w:footnoteReference w:id="2"/>
-      </w:r>
-    </w:p>
-    <w:p>
-      <w:pPr>
-        <w:pStyle w:val="Textoindependiente"/>
+          <w:rStyle w:val="6"/>
+        </w:rPr>
+        <w:footnoteReference w:id="1"/>
+      </w:r>
+    </w:p>
+    <w:p>
+      <w:pPr>
+        <w:pStyle w:val="11"/>
         <w:spacing w:before="233"/>
         <w:jc w:val="both"/>
       </w:pPr>
       <w:r>
-        <w:t xml:space="preserve">En consecuencia, a Seguros Generales Sura S.A. le asiste el derecho a recobrar el valor pagado por la reparación del vehículo asegurado, en virtud de la figura de la subrogación, tanto frente al </w:t>
-      </w:r>
-      <w:r>
-        <w:lastRenderedPageBreak/>
-        <w:t>propietario como frente a la empresa de servicio público por cumplirse los presupuestos jurisprudenciales:</w:t>
-      </w:r>
-    </w:p>
-    <w:p>
-      <w:pPr>
-        <w:pStyle w:val="Textoindependiente"/>
+        <w:t>En consecuencia, a Seguros Generales Sura S.A. le asiste el derecho a recobrar el valor pagado por la reparación del vehículo asegurado, en virtud de la figura de la subrogación, tanto frente al propietario como frente a la empresa de servicio público por cumplirse los presupuestos jurisprudenciales:</w:t>
+      </w:r>
+    </w:p>
+    <w:p>
+      <w:pPr>
+        <w:pStyle w:val="11"/>
         <w:spacing w:before="233"/>
         <w:jc w:val="both"/>
       </w:pPr>
     </w:p>
     <w:p>
       <w:pPr>
-        <w:pStyle w:val="Sinespaciado"/>
+        <w:pStyle w:val="19"/>
         <w:ind w:left="708"/>
         <w:jc w:val="both"/>
       </w:pPr>
@@ -1502,7 +1481,7 @@
     </w:p>
     <w:p>
       <w:pPr>
-        <w:pStyle w:val="Sinespaciado"/>
+        <w:pStyle w:val="19"/>
         <w:ind w:left="708"/>
         <w:jc w:val="both"/>
       </w:pPr>
@@ -1514,69 +1493,54 @@
         <w:t>b.</w:t>
       </w:r>
       <w:r>
+        <w:t xml:space="preserve"> Se produjo un siniestro traducido en el HURTO del vehículo de placas </w:t>
+      </w:r>
+      <w:r>
+        <w:rPr>
+          <w:b/>
+          <w:bCs/>
+          <w:shd w:val="clear" w:color="auto" w:fill="FFFF00"/>
+        </w:rPr>
+        <w:t>XXXXXXXXXX</w:t>
+      </w:r>
+      <w:r>
+        <w:rPr>
+          <w:b/>
+          <w:bCs/>
+        </w:rPr>
         <w:t xml:space="preserve"> </w:t>
       </w:r>
       <w:r>
-        <w:t xml:space="preserve">Se produjo un siniestro traducido en </w:t>
-      </w:r>
-      <w:r>
-        <w:t xml:space="preserve">el </w:t>
-      </w:r>
-      <w:r>
-        <w:t xml:space="preserve">HURTO del vehículo de </w:t>
-      </w:r>
-      <w:r>
-        <w:t xml:space="preserve">placas </w:t>
-      </w:r>
-      <w:r>
-        <w:rPr>
-          <w:b/>
-          <w:bCs/>
+        <w:t xml:space="preserve">en el cual ha sido atribuida la responsabilidad al parqueadero de </w:t>
+      </w:r>
+      <w:r>
+        <w:rPr>
           <w:shd w:val="clear" w:color="auto" w:fill="FFFF00"/>
         </w:rPr>
-        <w:t>XXXXXXXXXX</w:t>
-      </w:r>
-      <w:r>
-        <w:rPr>
-          <w:b/>
-          <w:bCs/>
-        </w:rPr>
-        <w:t xml:space="preserve"> </w:t>
-      </w:r>
-      <w:r>
-        <w:t>en el cual ha sido atribuida la responsabilidad a</w:t>
-      </w:r>
-      <w:r>
-        <w:t xml:space="preserve">l parqueadero de </w:t>
+        <w:t>XXXXXXXXXXXXXX</w:t>
+      </w:r>
+      <w:r>
+        <w:t xml:space="preserve"> ubicado en la </w:t>
       </w:r>
       <w:r>
         <w:rPr>
           <w:shd w:val="clear" w:color="auto" w:fill="FFFF00"/>
         </w:rPr>
-        <w:t>XXXXXXXXXXXXXX</w:t>
-      </w:r>
-      <w:r>
-        <w:t xml:space="preserve"> ubicado en la </w:t>
+        <w:t>XXXXXXXXXXXXXXXX</w:t>
+      </w:r>
+      <w:r>
+        <w:t xml:space="preserve"> de la ciudad de </w:t>
       </w:r>
       <w:r>
         <w:rPr>
           <w:shd w:val="clear" w:color="auto" w:fill="FFFF00"/>
         </w:rPr>
-        <w:t>XXXXXXXXXXXXXXXX</w:t>
-      </w:r>
-      <w:r>
-        <w:t xml:space="preserve"> de la ciudad de </w:t>
-      </w:r>
-      <w:r>
-        <w:rPr>
-          <w:shd w:val="clear" w:color="auto" w:fill="FFFF00"/>
-        </w:rPr>
         <w:t>XXXXXXXXXXXX</w:t>
       </w:r>
     </w:p>
     <w:p>
       <w:pPr>
-        <w:pStyle w:val="Sinespaciado"/>
+        <w:pStyle w:val="19"/>
         <w:ind w:left="708"/>
         <w:jc w:val="both"/>
       </w:pPr>
@@ -1588,16 +1552,7 @@
         <w:t>c.</w:t>
       </w:r>
       <w:r>
-        <w:t xml:space="preserve"> </w:t>
-      </w:r>
-      <w:r>
-        <w:t xml:space="preserve">Seguros Generales Sura S.A. canceló el valor de la </w:t>
-      </w:r>
-      <w:r>
-        <w:t>indemnización</w:t>
-      </w:r>
-      <w:r>
-        <w:t xml:space="preserve"> del vehículo de placas </w:t>
+        <w:t xml:space="preserve"> Seguros Generales Sura S.A. canceló el valor de la indemnización del vehículo de placas </w:t>
       </w:r>
       <w:r>
         <w:rPr>
@@ -1612,13 +1567,13 @@
     </w:p>
     <w:p>
       <w:pPr>
-        <w:pStyle w:val="Textoindependiente"/>
+        <w:pStyle w:val="11"/>
         <w:spacing w:before="233"/>
       </w:pPr>
     </w:p>
     <w:p>
       <w:pPr>
-        <w:pStyle w:val="Textoindependiente"/>
+        <w:pStyle w:val="11"/>
         <w:spacing w:before="233"/>
       </w:pPr>
     </w:p>
@@ -1647,7 +1602,7 @@
     </w:p>
     <w:p>
       <w:pPr>
-        <w:pStyle w:val="Textoindependiente"/>
+        <w:pStyle w:val="11"/>
         <w:spacing w:before="233"/>
         <w:jc w:val="both"/>
         <w:rPr>
@@ -1658,40 +1613,28 @@
         <w:rPr>
           <w:lang w:val="es-CO"/>
         </w:rPr>
-        <w:t>El Artículo 2236 del Código Civil indica que</w:t>
-      </w:r>
-      <w:r>
+        <w:t>El Artículo 2236 del Código Civil indica que: llámase en general depósito el contrato en que se confía una cosa corporal a una persona que se encarga de guardarla y de restituir en especie, tal como sucede en el servicio de parqueadero.</w:t>
+      </w:r>
+    </w:p>
+    <w:p>
+      <w:pPr>
+        <w:pStyle w:val="11"/>
+        <w:spacing w:before="233"/>
+        <w:jc w:val="both"/>
         <w:rPr>
           <w:lang w:val="es-CO"/>
         </w:rPr>
-        <w:t>:</w:t>
-      </w:r>
+      </w:pPr>
       <w:r>
         <w:rPr>
           <w:lang w:val="es-CO"/>
         </w:rPr>
-        <w:t xml:space="preserve"> llámase en general depósito el contrato en que se confía una cosa corporal a una persona que se encarga de guardarla y de restituir en especie, tal como sucede en el servicio de parqueadero.</w:t>
-      </w:r>
-    </w:p>
-    <w:p>
-      <w:pPr>
-        <w:pStyle w:val="Textoindependiente"/>
-        <w:spacing w:before="233"/>
-        <w:jc w:val="both"/>
-        <w:rPr>
-          <w:lang w:val="es-CO"/>
-        </w:rPr>
-      </w:pPr>
-      <w:r>
-        <w:rPr>
-          <w:lang w:val="es-CO"/>
-        </w:rPr>
         <w:t>A su vez el artículo 18 Ley 1480 de 2011 indica que cuando se exija la entrega de un bien respecto del cual se desarrollará una prestación de servicios, estará sometido a las siguientes reglas:</w:t>
       </w:r>
     </w:p>
     <w:p>
       <w:pPr>
-        <w:pStyle w:val="Textoindependiente"/>
+        <w:pStyle w:val="11"/>
         <w:spacing w:before="233"/>
         <w:jc w:val="both"/>
         <w:rPr>
@@ -1711,7 +1654,7 @@
     </w:p>
     <w:p>
       <w:pPr>
-        <w:pStyle w:val="Textoindependiente"/>
+        <w:pStyle w:val="11"/>
         <w:spacing w:before="233"/>
         <w:jc w:val="both"/>
         <w:rPr>
@@ -1726,30 +1669,32 @@
           <w:iCs/>
           <w:lang w:val="es-CO"/>
         </w:rPr>
-        <w:t xml:space="preserve">Quien preste el servicio asume la custodia y conservación adecuada del bien y, por lo tanto, de la integridad de los elementos que lo componen, así como la de sus equipos anexos o complementarios, si los </w:t>
-      </w:r>
-      <w:proofErr w:type="gramStart"/>
-      <w:r>
+        <w:t>Quien preste el servicio asume la custodia y conservación adecuada del bien y, por lo tanto, de la integridad de los elementos que lo componen, así como la de sus equipos anexos o complementarios, si los tuviere.…”</w:t>
+      </w:r>
+    </w:p>
+    <w:p>
+      <w:pPr>
+        <w:pStyle w:val="11"/>
+        <w:spacing w:before="233"/>
+        <w:jc w:val="both"/>
         <w:rPr>
           <w:i/>
           <w:iCs/>
           <w:lang w:val="es-CO"/>
         </w:rPr>
-        <w:t>tuviere.…</w:t>
-      </w:r>
-      <w:proofErr w:type="gramEnd"/>
+      </w:pPr>
       <w:r>
         <w:rPr>
           <w:i/>
           <w:iCs/>
           <w:lang w:val="es-CO"/>
         </w:rPr>
-        <w:t>”</w:t>
-      </w:r>
-    </w:p>
-    <w:p>
-      <w:pPr>
-        <w:pStyle w:val="Textoindependiente"/>
+        <w:t>Por su parte, La Corte Suprema de Justicia - Sala de Casación Civil en Sentencia SC (02- 09 1985) del 2 de septiembre de 1985 Magistrado ponente: doctor Humberto Murcia Ballén, indico:</w:t>
+      </w:r>
+    </w:p>
+    <w:p>
+      <w:pPr>
+        <w:pStyle w:val="11"/>
         <w:spacing w:before="233"/>
         <w:jc w:val="both"/>
         <w:rPr>
@@ -1764,12 +1709,12 @@
           <w:iCs/>
           <w:lang w:val="es-CO"/>
         </w:rPr>
-        <w:t>Por su parte, La Corte Suprema de Justicia - Sala de Casación Civil en Sentencia SC (02- 09 1985) del 2 de septiembre de 1985 Magistrado ponente: doctor Humberto Murcia Ballén, indico:</w:t>
-      </w:r>
-    </w:p>
-    <w:p>
-      <w:pPr>
-        <w:pStyle w:val="Textoindependiente"/>
+        <w:t>“…</w:t>
+      </w:r>
+    </w:p>
+    <w:p>
+      <w:pPr>
+        <w:pStyle w:val="11"/>
         <w:spacing w:before="233"/>
         <w:jc w:val="both"/>
         <w:rPr>
@@ -1784,12 +1729,12 @@
           <w:iCs/>
           <w:lang w:val="es-CO"/>
         </w:rPr>
-        <w:t>“…</w:t>
-      </w:r>
-    </w:p>
-    <w:p>
-      <w:pPr>
-        <w:pStyle w:val="Textoindependiente"/>
+        <w:t>Ha querido el legislador darle grande importancia a la obligación de restitución que tiene el depositario frente al depositante, que la regula ampliamente, todo en aras de la confianza que inspira el depósito; por ello la establece "a voluntad del depositante" (Art. 2251); y que el depositario no puede retener la cosa, a título de compensación, salvo cuando el depositante le debe expensas necesarias para su conservación, o los perjuicios que se le hayan causado (Art. 2258 y 2259). Si este es el predicado que según la normación positiva se infiere en torno a la obligación principal de restituir, dístico semejante, por fuerza de la lógica, tiene que formularse en cuanto a la pretensión indemnizatoria de perjuicios que se deriva justa y precisamente del incumplimiento de ese específico deber. …”</w:t>
+      </w:r>
+    </w:p>
+    <w:p>
+      <w:pPr>
+        <w:pStyle w:val="11"/>
         <w:spacing w:before="233"/>
         <w:jc w:val="both"/>
         <w:rPr>
@@ -1798,18 +1743,22 @@
           <w:lang w:val="es-CO"/>
         </w:rPr>
       </w:pPr>
-      <w:r>
+    </w:p>
+    <w:p>
+      <w:pPr>
+        <w:pStyle w:val="11"/>
+        <w:spacing w:before="233"/>
+        <w:jc w:val="both"/>
         <w:rPr>
           <w:i/>
           <w:iCs/>
           <w:lang w:val="es-CO"/>
         </w:rPr>
-        <w:t>Ha querido el legislador darle grande importancia a la obligación de restitución que tiene el depositario frente al depositante, que la regula ampliamente, todo en aras de la confianza que inspira el depósito; por ello la establece "a voluntad del depositante" (Art. 2251); y que el depositario no puede retener la cosa, a título de compensación, salvo cuando el depositante le debe expensas necesarias para su conservación, o los perjuicios que se le hayan causado (Art. 2258 y 2259). Si este es el predicado que según la normación positiva se infiere en torno a la obligación principal de restituir, dístico semejante, por fuerza de la lógica, tiene que formularse en cuanto a la pretensión indemnizatoria de perjuicios que se deriva justa y precisamente del incumplimiento de ese específico deber. …”</w:t>
-      </w:r>
-    </w:p>
-    <w:p>
-      <w:pPr>
-        <w:pStyle w:val="Textoindependiente"/>
+      </w:pPr>
+    </w:p>
+    <w:p>
+      <w:pPr>
+        <w:pStyle w:val="11"/>
         <w:spacing w:before="233"/>
         <w:jc w:val="both"/>
         <w:rPr>
@@ -1821,31 +1770,7 @@
     </w:p>
     <w:p>
       <w:pPr>
-        <w:pStyle w:val="Textoindependiente"/>
-        <w:spacing w:before="233"/>
-        <w:jc w:val="both"/>
-        <w:rPr>
-          <w:i/>
-          <w:iCs/>
-          <w:lang w:val="es-CO"/>
-        </w:rPr>
-      </w:pPr>
-    </w:p>
-    <w:p>
-      <w:pPr>
-        <w:pStyle w:val="Textoindependiente"/>
-        <w:spacing w:before="233"/>
-        <w:jc w:val="both"/>
-        <w:rPr>
-          <w:i/>
-          <w:iCs/>
-          <w:lang w:val="es-CO"/>
-        </w:rPr>
-      </w:pPr>
-    </w:p>
-    <w:p>
-      <w:pPr>
-        <w:pStyle w:val="Textoindependiente"/>
+        <w:pStyle w:val="11"/>
         <w:spacing w:before="233"/>
         <w:jc w:val="both"/>
         <w:rPr>
@@ -1924,53 +1849,21 @@
           <w:spacing w:val="-2"/>
           <w:shd w:val="clear" w:color="auto" w:fill="D0CECE"/>
         </w:rPr>
-        <w:t>d</w:t>
-      </w:r>
-      <w:r>
-        <w:rPr>
-          <w:b/>
-          <w:i/>
-          <w:color w:val="000000"/>
-          <w:spacing w:val="-2"/>
+        <w:t>del parqueadero PARQUEADERO COMITE CÍVICO PIAMONTE</w:t>
+      </w:r>
+      <w:r>
+        <w:rPr>
+          <w:b/>
+          <w:i/>
+          <w:color w:val="000000"/>
           <w:shd w:val="clear" w:color="auto" w:fill="D0CECE"/>
         </w:rPr>
-        <w:t xml:space="preserve">el parqueadero </w:t>
-      </w:r>
-      <w:proofErr w:type="spellStart"/>
-      <w:r>
-        <w:rPr>
-          <w:b/>
-          <w:i/>
-          <w:color w:val="000000"/>
-          <w:spacing w:val="-2"/>
-          <w:shd w:val="clear" w:color="auto" w:fill="D0CECE"/>
-        </w:rPr>
-        <w:t>PARQUEADERO</w:t>
-      </w:r>
-      <w:proofErr w:type="spellEnd"/>
-      <w:r>
-        <w:rPr>
-          <w:b/>
-          <w:i/>
-          <w:color w:val="000000"/>
-          <w:spacing w:val="-2"/>
-          <w:shd w:val="clear" w:color="auto" w:fill="D0CECE"/>
-        </w:rPr>
-        <w:t xml:space="preserve"> COMITE CÍVICO PIAMONTE</w:t>
-      </w:r>
-      <w:r>
-        <w:rPr>
-          <w:b/>
-          <w:i/>
-          <w:color w:val="000000"/>
-          <w:shd w:val="clear" w:color="auto" w:fill="D0CECE"/>
-        </w:rPr>
         <w:tab/>
       </w:r>
     </w:p>
     <w:p>
       <w:pPr>
-        <w:pStyle w:val="Textoindependiente"/>
+        <w:pStyle w:val="11"/>
         <w:spacing w:before="5"/>
         <w:rPr>
           <w:b/>
@@ -1980,14 +1873,11 @@
     </w:p>
     <w:p>
       <w:pPr>
-        <w:pStyle w:val="Sinespaciado"/>
-        <w:jc w:val="both"/>
-      </w:pPr>
-      <w:r>
-        <w:t xml:space="preserve">En este caso </w:t>
-      </w:r>
-      <w:r>
-        <w:t xml:space="preserve">el </w:t>
+        <w:pStyle w:val="19"/>
+        <w:jc w:val="both"/>
+      </w:pPr>
+      <w:r>
+        <w:t xml:space="preserve">En este caso el </w:t>
       </w:r>
       <w:r>
         <w:rPr>
@@ -2004,31 +1894,7 @@
         <w:t xml:space="preserve"> </w:t>
       </w:r>
       <w:r>
-        <w:t xml:space="preserve">se encontraba con la custodia del vehículo placas </w:t>
-      </w:r>
-      <w:r>
-        <w:t>NNV030</w:t>
-      </w:r>
-      <w:r>
-        <w:t xml:space="preserve"> en el parqueadero </w:t>
-      </w:r>
-      <w:r>
-        <w:t xml:space="preserve">a cargo </w:t>
-      </w:r>
-      <w:r>
-        <w:t xml:space="preserve">del </w:t>
-      </w:r>
-      <w:r>
-        <w:t>DEPARTAMENTO ADMINISTRATIVO DE LA DEFENSORÍA DEL ESPACIO PÚBLICO – ALCALDIA MAYOR DE BOGOTA D.C</w:t>
-      </w:r>
-      <w:r>
-        <w:t>. Por ello, y de acuerdo a la disposición normativa que recalca quienes prestan servicios que</w:t>
-      </w:r>
-      <w:r>
-        <w:t xml:space="preserve"> s</w:t>
-      </w:r>
-      <w:r>
-        <w:t>uponen la entrega del bien están obligados a devolver la cosa en el estado en el que les fue entregada o en su defecto repararla o sustituirlo:</w:t>
+        <w:t>se encontraba con la custodia del vehículo placas NNV030 en el parqueadero a cargo del DEPARTAMENTO ADMINISTRATIVO DE LA DEFENSORÍA DEL ESPACIO PÚBLICO – ALCALDIA MAYOR DE BOGOTA D.C. Por ello, y de acuerdo a la disposición normativa que recalca quienes prestan servicios que suponen la entrega del bien están obligados a devolver la cosa en el estado en el que les fue entregada o en su defecto repararla o sustituirlo:</w:t>
       </w:r>
     </w:p>
     <w:p>
@@ -2113,15 +1979,7 @@
         <w:jc w:val="both"/>
       </w:pPr>
       <w:r>
-        <w:t xml:space="preserve">En </w:t>
-      </w:r>
-      <w:proofErr w:type="spellStart"/>
-      <w:r>
-        <w:t>merito</w:t>
-      </w:r>
-      <w:proofErr w:type="spellEnd"/>
-      <w:r>
-        <w:t xml:space="preserve"> de lo expuesto y en atención a la documentación aportada que evidencia con diáfana claridad los hechos, solicitamos resolver favorablemente la solicitud previamente señalada.</w:t>
+        <w:t>En merito de lo expuesto y en atención a la documentación aportada que evidencia con diáfana claridad los hechos, solicitamos resolver favorablemente la solicitud previamente señalada.</w:t>
       </w:r>
     </w:p>
     <w:p>
@@ -2196,7 +2054,7 @@
     </w:p>
     <w:p>
       <w:pPr>
-        <w:pStyle w:val="Textoindependiente"/>
+        <w:pStyle w:val="11"/>
         <w:spacing w:before="168"/>
         <w:jc w:val="both"/>
         <w:rPr>
@@ -2208,33 +2066,32 @@
         <w:rPr>
           <w:bCs/>
         </w:rPr>
-        <w:t xml:space="preserve">Es interés de Seguros Generales Suramericana S.A. poder invitarlo a que podamos materializar un acuerdo beneficioso para ambas partes que evite desgastes administrativos y judiciales para ambas partes, por lo anterior en caso de que resulte de su interés poder que realicemos acercamientos al respecto, nos permitimos informarle que el recobro del presente siniestro ha sido asignado a la firma de abogados externos BTL Legal </w:t>
-      </w:r>
-      <w:proofErr w:type="spellStart"/>
-      <w:r>
-        <w:rPr>
-          <w:bCs/>
-        </w:rPr>
-        <w:t>Group</w:t>
-      </w:r>
-      <w:proofErr w:type="spellEnd"/>
-      <w:r>
-        <w:rPr>
-          <w:bCs/>
-        </w:rPr>
-        <w:t xml:space="preserve"> S.A.S. ubicada en la Avenida 6AN 25N – 22 Piso Tercero, Cali - Valle del Cauca y con números de teléfonos 6686611, </w:t>
+        <w:t xml:space="preserve">Es interés de Seguros Generales Suramericana S.A. poder invitarlo a que podamos materializar un acuerdo beneficioso para ambas partes que evite desgastes administrativos y judiciales para ambas partes, por lo anterior en caso de que resulte de su interés poder que realicemos acercamientos al respecto, nos permitimos informarle que el recobro del presente siniestro ha sido asignado a la firma de abogados externos BTL Legal Group S.A.S. ubicada en la Avenida 6AN 25N – 22 Piso Tercero, Cali - Valle del Cauca y con números de teléfonos 6686611, </w:t>
       </w:r>
       <w:r>
         <w:t xml:space="preserve">, WhatsApp 323 6214498 y correo electrónico </w:t>
       </w:r>
-      <w:hyperlink r:id="rId11" w:history="1">
-        <w:r>
-          <w:rPr>
-            <w:rStyle w:val="Hipervnculo"/>
-          </w:rPr>
-          <w:t>jesilva@btllegalgroup.com</w:t>
-        </w:r>
-      </w:hyperlink>
+      <w:r>
+        <w:fldChar w:fldCharType="begin"/>
+      </w:r>
+      <w:r>
+        <w:instrText xml:space="preserve"> HYPERLINK "mailto:jesilva@btllegalgroup.com" </w:instrText>
+      </w:r>
+      <w:r>
+        <w:fldChar w:fldCharType="separate"/>
+      </w:r>
+      <w:r>
+        <w:rPr>
+          <w:rStyle w:val="7"/>
+        </w:rPr>
+        <w:t>jesilva@btllegalgroup.com</w:t>
+      </w:r>
+      <w:r>
+        <w:rPr>
+          <w:rStyle w:val="7"/>
+        </w:rPr>
+        <w:fldChar w:fldCharType="end"/>
+      </w:r>
       <w:r>
         <w:t xml:space="preserve">. Empresa con la cual podrá comunicarse en caso de que resulte de su interés poder llegar a un acuerdo para zanjar la presente controversia. </w:t>
       </w:r>
@@ -2267,10 +2124,10 @@
     </w:p>
     <w:p>
       <w:pPr>
-        <w:pStyle w:val="Prrafodelista"/>
+        <w:pStyle w:val="17"/>
         <w:numPr>
           <w:ilvl w:val="0"/>
-          <w:numId w:val="1"/>
+          <w:numId w:val="2"/>
         </w:numPr>
         <w:rPr>
           <w:bCs/>
@@ -2306,10 +2163,10 @@
     </w:p>
     <w:p>
       <w:pPr>
-        <w:pStyle w:val="Textoindependiente"/>
+        <w:pStyle w:val="11"/>
         <w:numPr>
           <w:ilvl w:val="0"/>
-          <w:numId w:val="1"/>
+          <w:numId w:val="2"/>
         </w:numPr>
         <w:spacing w:before="192"/>
         <w:rPr>
@@ -2351,10 +2208,10 @@
     </w:p>
     <w:p>
       <w:pPr>
-        <w:pStyle w:val="Textoindependiente"/>
+        <w:pStyle w:val="11"/>
         <w:numPr>
           <w:ilvl w:val="0"/>
-          <w:numId w:val="1"/>
+          <w:numId w:val="2"/>
         </w:numPr>
         <w:spacing w:before="192"/>
         <w:rPr>
@@ -2370,10 +2227,10 @@
     </w:p>
     <w:p>
       <w:pPr>
-        <w:pStyle w:val="Textoindependiente"/>
+        <w:pStyle w:val="11"/>
         <w:numPr>
           <w:ilvl w:val="0"/>
-          <w:numId w:val="1"/>
+          <w:numId w:val="2"/>
         </w:numPr>
         <w:spacing w:before="192"/>
         <w:rPr>
@@ -2384,16 +2241,15 @@
         <w:rPr>
           <w:bCs/>
         </w:rPr>
-        <w:lastRenderedPageBreak/>
         <w:t>Copia de documento de identidad de asegurado por Seguros generales Sura</w:t>
       </w:r>
     </w:p>
     <w:p>
       <w:pPr>
-        <w:pStyle w:val="Textoindependiente"/>
+        <w:pStyle w:val="11"/>
         <w:numPr>
           <w:ilvl w:val="0"/>
-          <w:numId w:val="1"/>
+          <w:numId w:val="2"/>
         </w:numPr>
         <w:spacing w:before="192"/>
         <w:rPr>
@@ -2419,10 +2275,10 @@
     </w:p>
     <w:p>
       <w:pPr>
-        <w:pStyle w:val="Textoindependiente"/>
+        <w:pStyle w:val="11"/>
         <w:numPr>
           <w:ilvl w:val="0"/>
-          <w:numId w:val="1"/>
+          <w:numId w:val="2"/>
         </w:numPr>
         <w:spacing w:before="192"/>
         <w:rPr>
@@ -2438,10 +2294,10 @@
     </w:p>
     <w:p>
       <w:pPr>
-        <w:pStyle w:val="Textoindependiente"/>
+        <w:pStyle w:val="11"/>
         <w:numPr>
           <w:ilvl w:val="0"/>
-          <w:numId w:val="1"/>
+          <w:numId w:val="2"/>
         </w:numPr>
         <w:spacing w:before="192"/>
         <w:rPr>
@@ -2452,27 +2308,15 @@
         <w:rPr>
           <w:bCs/>
         </w:rPr>
-        <w:t>Constancia de pago</w:t>
-      </w:r>
-      <w:r>
-        <w:rPr>
-          <w:bCs/>
-        </w:rPr>
-        <w:t xml:space="preserve"> y factura</w:t>
-      </w:r>
-      <w:r>
-        <w:rPr>
-          <w:bCs/>
-        </w:rPr>
-        <w:t xml:space="preserve"> de daños materiales del vehículo asegurado por Sura S.A.</w:t>
-      </w:r>
-    </w:p>
-    <w:p>
-      <w:pPr>
-        <w:pStyle w:val="Textoindependiente"/>
+        <w:t>Constancia de pago y factura de daños materiales del vehículo asegurado por Sura S.A.</w:t>
+      </w:r>
+    </w:p>
+    <w:p>
+      <w:pPr>
+        <w:pStyle w:val="11"/>
         <w:numPr>
           <w:ilvl w:val="0"/>
-          <w:numId w:val="1"/>
+          <w:numId w:val="2"/>
         </w:numPr>
         <w:spacing w:before="192"/>
         <w:rPr>
@@ -2488,10 +2332,10 @@
     </w:p>
     <w:p>
       <w:pPr>
-        <w:pStyle w:val="Textoindependiente"/>
+        <w:pStyle w:val="11"/>
         <w:numPr>
           <w:ilvl w:val="0"/>
-          <w:numId w:val="1"/>
+          <w:numId w:val="2"/>
         </w:numPr>
         <w:spacing w:before="192"/>
         <w:rPr>
@@ -2507,15 +2351,15 @@
     </w:p>
     <w:p>
       <w:pPr>
-        <w:pStyle w:val="Textoindependiente"/>
-        <w:rPr>
-          <w:b/>
-        </w:rPr>
-      </w:pPr>
-    </w:p>
-    <w:p>
-      <w:pPr>
-        <w:pStyle w:val="Textoindependiente"/>
+        <w:pStyle w:val="11"/>
+        <w:rPr>
+          <w:b/>
+        </w:rPr>
+      </w:pPr>
+    </w:p>
+    <w:p>
+      <w:pPr>
+        <w:pStyle w:val="11"/>
         <w:rPr>
           <w:b/>
         </w:rPr>
@@ -2553,12 +2397,11 @@
       <w:r>
         <w:rPr>
           <w:rFonts w:ascii="Century Gothic" w:hAnsi="Century Gothic" w:cs="Arial"/>
-          <w:noProof/>
           <w:sz w:val="20"/>
           <w:szCs w:val="20"/>
         </w:rPr>
         <w:drawing>
-          <wp:inline distT="0" distB="0" distL="0" distR="0" wp14:anchorId="45B4C820" wp14:editId="436E54F5">
+          <wp:inline distT="0" distB="0" distL="0" distR="0">
             <wp:extent cx="1554480" cy="647700"/>
             <wp:effectExtent l="0" t="0" r="7620" b="0"/>
             <wp:docPr id="456598878" name="Imagen 2"/>
@@ -2569,13 +2412,13 @@
               <a:graphicData uri="http://schemas.openxmlformats.org/drawingml/2006/picture">
                 <pic:pic xmlns:pic="http://schemas.openxmlformats.org/drawingml/2006/picture">
                   <pic:nvPicPr>
-                    <pic:cNvPr id="0" name="Imagen 1"/>
+                    <pic:cNvPr id="456598878" name="Imagen 2"/>
                     <pic:cNvPicPr>
                       <a:picLocks noChangeAspect="1" noChangeArrowheads="1"/>
                     </pic:cNvPicPr>
                   </pic:nvPicPr>
                   <pic:blipFill>
-                    <a:blip r:embed="rId12" cstate="print">
+                    <a:blip r:embed="rId11" cstate="print">
                       <a:extLst>
                         <a:ext uri="{28A0092B-C50C-407E-A947-70E740481C1C}">
                           <a14:useLocalDpi xmlns:a14="http://schemas.microsoft.com/office/drawing/2010/main" val="0"/>
@@ -2587,7 +2430,7 @@
                       <a:fillRect/>
                     </a:stretch>
                   </pic:blipFill>
-                  <pic:spPr bwMode="auto">
+                  <pic:spPr>
                     <a:xfrm>
                       <a:off x="0" y="0"/>
                       <a:ext cx="1554480" cy="647700"/>
@@ -2609,7 +2452,6 @@
       <w:r>
         <w:rPr>
           <w:rFonts w:ascii="Century Gothic" w:hAnsi="Century Gothic" w:cs="Arial"/>
-          <w:noProof/>
           <w:sz w:val="20"/>
           <w:szCs w:val="20"/>
         </w:rPr>
@@ -2618,12 +2460,11 @@
       <w:r>
         <w:rPr>
           <w:rFonts w:ascii="Century Gothic" w:hAnsi="Century Gothic" w:cs="Arial"/>
-          <w:noProof/>
           <w:sz w:val="20"/>
           <w:szCs w:val="20"/>
         </w:rPr>
         <w:drawing>
-          <wp:inline distT="0" distB="0" distL="0" distR="0" wp14:anchorId="7ABE12F7" wp14:editId="68EA975F">
+          <wp:inline distT="0" distB="0" distL="0" distR="0">
             <wp:extent cx="1706880" cy="1013460"/>
             <wp:effectExtent l="0" t="0" r="7620" b="0"/>
             <wp:docPr id="21496157" name="Imagen 1"/>
@@ -2634,13 +2475,13 @@
               <a:graphicData uri="http://schemas.openxmlformats.org/drawingml/2006/picture">
                 <pic:pic xmlns:pic="http://schemas.openxmlformats.org/drawingml/2006/picture">
                   <pic:nvPicPr>
-                    <pic:cNvPr id="0" name="Imagen 2"/>
+                    <pic:cNvPr id="21496157" name="Imagen 1"/>
                     <pic:cNvPicPr>
                       <a:picLocks noChangeAspect="1" noChangeArrowheads="1"/>
                     </pic:cNvPicPr>
                   </pic:nvPicPr>
                   <pic:blipFill>
-                    <a:blip r:embed="rId13">
+                    <a:blip r:embed="rId12">
                       <a:extLst>
                         <a:ext uri="{28A0092B-C50C-407E-A947-70E740481C1C}">
                           <a14:useLocalDpi xmlns:a14="http://schemas.microsoft.com/office/drawing/2010/main" val="0"/>
@@ -2652,7 +2493,7 @@
                       <a:fillRect/>
                     </a:stretch>
                   </pic:blipFill>
-                  <pic:spPr bwMode="auto">
+                  <pic:spPr>
                     <a:xfrm>
                       <a:off x="0" y="0"/>
                       <a:ext cx="1706880" cy="1013460"/>
@@ -2726,7 +2567,7 @@
       </w:r>
       <w:r>
         <w:rPr>
-          <w:rFonts w:ascii="Century Gothic" w:eastAsia="Calibri" w:hAnsi="Century Gothic" w:cs="Arial"/>
+          <w:rFonts w:ascii="Century Gothic" w:hAnsi="Century Gothic" w:eastAsia="Calibri" w:cs="Arial"/>
           <w:color w:val="000000"/>
           <w:sz w:val="20"/>
           <w:szCs w:val="20"/>
@@ -2737,28 +2578,34 @@
     <w:p/>
     <w:p/>
     <w:sectPr>
-      <w:headerReference w:type="default" r:id="rId14"/>
-      <w:footerReference w:type="default" r:id="rId15"/>
+      <w:headerReference r:id="rId5" w:type="default"/>
+      <w:footerReference r:id="rId6" w:type="default"/>
       <w:pgSz w:w="12240" w:h="15840"/>
       <w:pgMar w:top="1417" w:right="1701" w:bottom="1417" w:left="1701" w:header="708" w:footer="708" w:gutter="0"/>
-      <w:cols w:space="708"/>
-      <w:docGrid w:linePitch="360"/>
+      <w:cols w:space="708" w:num="1"/>
+      <w:docGrid w:linePitch="360" w:charSpace="0"/>
     </w:sectPr>
   </w:body>
 </w:document>
 </file>
 
 <file path=word/endnotes.xml><?xml version="1.0" encoding="utf-8"?>
-<w:endnotes xmlns:wpc="http://schemas.microsoft.com/office/word/2010/wordprocessingCanvas" xmlns:cx="http://schemas.microsoft.com/office/drawing/2014/chartex" xmlns:cx1="http://schemas.microsoft.com/office/drawing/2015/9/8/chartex" xmlns:cx2="http://schemas.microsoft.com/office/drawing/2015/10/21/chartex" xmlns:cx3="http://schemas.microsoft.com/office/drawing/2016/5/9/chartex" xmlns:cx4="http://schemas.microsoft.com/office/drawing/2016/5/10/chartex" xmlns:cx5="http://schemas.microsoft.com/office/drawing/2016/5/11/chartex" xmlns:cx6="http://schemas.microsoft.com/office/drawing/2016/5/12/chartex" xmlns:cx7="http://schemas.microsoft.com/office/drawing/2016/5/13/chartex" xmlns:cx8="http://schemas.microsoft.com/office/drawing/2016/5/14/chartex" xmlns:mc="http://schemas.openxmlformats.org/markup-compatibility/2006" xmlns:aink="http://schemas.microsoft.com/office/drawing/2016/ink" xmlns:am3d="http://schemas.microsoft.com/office/drawing/2017/model3d" xmlns:o="urn:schemas-microsoft-com:office:office" xmlns:oel="http://schemas.microsoft.com/office/2019/extlst" xmlns:r="http://schemas.openxmlformats.org/officeDocument/2006/relationships" xmlns:m="http://schemas.openxmlformats.org/officeDocument/2006/math" xmlns:v="urn:schemas-microsoft-com:vml" xmlns:wp14="http://schemas.microsoft.com/office/word/2010/wordprocessingDrawing" xmlns:wp="http://schemas.openxmlformats.org/drawingml/2006/wordprocessingDrawing" xmlns:w10="urn:schemas-microsoft-com:office:word" xmlns:w="http://schemas.openxmlformats.org/wordprocessingml/2006/main" xmlns:w14="http://schemas.microsoft.com/office/word/2010/wordml" xmlns:w15="http://schemas.microsoft.com/office/word/2012/wordml" xmlns:w16cex="http://schemas.microsoft.com/office/word/2018/wordml/cex" xmlns:w16cid="http://schemas.microsoft.com/office/word/2016/wordml/cid" xmlns:w16="http://schemas.microsoft.com/office/word/2018/wordml" xmlns:w16du="http://schemas.microsoft.com/office/word/2023/wordml/word16du" xmlns:w16sdtdh="http://schemas.microsoft.com/office/word/2020/wordml/sdtdatahash" xmlns:w16sdtfl="http://schemas.microsoft.com/office/word/2024/wordml/sdtformatlock" xmlns:w16se="http://schemas.microsoft.com/office/word/2015/wordml/symex" xmlns:wpg="http://schemas.microsoft.com/office/word/2010/wordprocessingGroup" xmlns:wpi="http://schemas.microsoft.com/office/word/2010/wordprocessingInk" xmlns:wne="http://schemas.microsoft.com/office/word/2006/wordml" xmlns:wps="http://schemas.microsoft.com/office/word/2010/wordprocessingShape" mc:Ignorable="w14 w15 w16se w16cid w16 w16cex w16sdtdh w16sdtfl w16du wp14">
-  <w:endnote w:type="separator" w:id="-1">
-    <w:p>
+<w:endnotes xmlns:wpc="http://schemas.microsoft.com/office/word/2010/wordprocessingCanvas" xmlns:mc="http://schemas.openxmlformats.org/markup-compatibility/2006" xmlns:o="urn:schemas-microsoft-com:office:office" xmlns:r="http://schemas.openxmlformats.org/officeDocument/2006/relationships" xmlns:m="http://schemas.openxmlformats.org/officeDocument/2006/math" xmlns:v="urn:schemas-microsoft-com:vml" xmlns:wp14="http://schemas.microsoft.com/office/word/2010/wordprocessingDrawing" xmlns:wp="http://schemas.openxmlformats.org/drawingml/2006/wordprocessingDrawing" xmlns:w="http://schemas.openxmlformats.org/wordprocessingml/2006/main" xmlns:w14="http://schemas.microsoft.com/office/word/2010/wordml" xmlns:w15="http://schemas.microsoft.com/office/word/2012/wordml" xmlns:w10="urn:schemas-microsoft-com:office:word" xmlns:wpg="http://schemas.microsoft.com/office/word/2010/wordprocessingGroup" xmlns:wpi="http://schemas.microsoft.com/office/word/2010/wordprocessingInk" xmlns:wne="http://schemas.microsoft.com/office/word/2006/wordml" xmlns:wps="http://schemas.microsoft.com/office/word/2010/wordprocessingShape" xmlns:wpsCustomData="http://www.wps.cn/officeDocument/2013/wpsCustomData" mc:Ignorable="w14 w15 wp14">
+  <w:endnote w:type="separator" w:id="0">
+    <w:p>
+      <w:pPr>
+        <w:spacing w:line="240" w:lineRule="auto"/>
+      </w:pPr>
       <w:r>
         <w:separator/>
       </w:r>
     </w:p>
   </w:endnote>
-  <w:endnote w:type="continuationSeparator" w:id="0">
-    <w:p>
+  <w:endnote w:type="continuationSeparator" w:id="1">
+    <w:p>
+      <w:pPr>
+        <w:spacing w:line="240" w:lineRule="auto"/>
+      </w:pPr>
       <w:r>
         <w:continuationSeparator/>
       </w:r>
@@ -2768,36 +2615,31 @@
 </file>
 
 <file path=word/footer1.xml><?xml version="1.0" encoding="utf-8"?>
-<w:ftr xmlns:wpc="http://schemas.microsoft.com/office/word/2010/wordprocessingCanvas" xmlns:cx="http://schemas.microsoft.com/office/drawing/2014/chartex" xmlns:cx1="http://schemas.microsoft.com/office/drawing/2015/9/8/chartex" xmlns:cx2="http://schemas.microsoft.com/office/drawing/2015/10/21/chartex" xmlns:cx3="http://schemas.microsoft.com/office/drawing/2016/5/9/chartex" xmlns:cx4="http://schemas.microsoft.com/office/drawing/2016/5/10/chartex" xmlns:cx5="http://schemas.microsoft.com/office/drawing/2016/5/11/chartex" xmlns:cx6="http://schemas.microsoft.com/office/drawing/2016/5/12/chartex" xmlns:cx7="http://schemas.microsoft.com/office/drawing/2016/5/13/chartex" xmlns:cx8="http://schemas.microsoft.com/office/drawing/2016/5/14/chartex" xmlns:mc="http://schemas.openxmlformats.org/markup-compatibility/2006" xmlns:aink="http://schemas.microsoft.com/office/drawing/2016/ink" xmlns:am3d="http://schemas.microsoft.com/office/drawing/2017/model3d" xmlns:o="urn:schemas-microsoft-com:office:office" xmlns:oel="http://schemas.microsoft.com/office/2019/extlst" xmlns:r="http://schemas.openxmlformats.org/officeDocument/2006/relationships" xmlns:m="http://schemas.openxmlformats.org/officeDocument/2006/math" xmlns:v="urn:schemas-microsoft-com:vml" xmlns:wp14="http://schemas.microsoft.com/office/word/2010/wordprocessingDrawing" xmlns:wp="http://schemas.openxmlformats.org/drawingml/2006/wordprocessingDrawing" xmlns:w10="urn:schemas-microsoft-com:office:word" xmlns:w="http://schemas.openxmlformats.org/wordprocessingml/2006/main" xmlns:w14="http://schemas.microsoft.com/office/word/2010/wordml" xmlns:w15="http://schemas.microsoft.com/office/word/2012/wordml" xmlns:w16cex="http://schemas.microsoft.com/office/word/2018/wordml/cex" xmlns:w16cid="http://schemas.microsoft.com/office/word/2016/wordml/cid" xmlns:w16="http://schemas.microsoft.com/office/word/2018/wordml" xmlns:w16du="http://schemas.microsoft.com/office/word/2023/wordml/word16du" xmlns:w16sdtdh="http://schemas.microsoft.com/office/word/2020/wordml/sdtdatahash" xmlns:w16sdtfl="http://schemas.microsoft.com/office/word/2024/wordml/sdtformatlock" xmlns:w16se="http://schemas.microsoft.com/office/word/2015/wordml/symex" xmlns:wpg="http://schemas.microsoft.com/office/word/2010/wordprocessingGroup" xmlns:wpi="http://schemas.microsoft.com/office/word/2010/wordprocessingInk" xmlns:wne="http://schemas.microsoft.com/office/word/2006/wordml" xmlns:wps="http://schemas.microsoft.com/office/word/2010/wordprocessingShape" mc:Ignorable="w14 w15 w16se w16cid w16 w16cex w16sdtdh w16sdtfl w16du wp14">
+<w:ftr xmlns:wpc="http://schemas.microsoft.com/office/word/2010/wordprocessingCanvas" xmlns:mc="http://schemas.openxmlformats.org/markup-compatibility/2006" xmlns:o="urn:schemas-microsoft-com:office:office" xmlns:r="http://schemas.openxmlformats.org/officeDocument/2006/relationships" xmlns:m="http://schemas.openxmlformats.org/officeDocument/2006/math" xmlns:v="urn:schemas-microsoft-com:vml" xmlns:wp14="http://schemas.microsoft.com/office/word/2010/wordprocessingDrawing" xmlns:wp="http://schemas.openxmlformats.org/drawingml/2006/wordprocessingDrawing" xmlns:w10="urn:schemas-microsoft-com:office:word" xmlns:w="http://schemas.openxmlformats.org/wordprocessingml/2006/main" xmlns:w14="http://schemas.microsoft.com/office/word/2010/wordml" xmlns:w15="http://schemas.microsoft.com/office/word/2012/wordml" xmlns:wpg="http://schemas.microsoft.com/office/word/2010/wordprocessingGroup" xmlns:wpi="http://schemas.microsoft.com/office/word/2010/wordprocessingInk" xmlns:wne="http://schemas.microsoft.com/office/word/2006/wordml" xmlns:wps="http://schemas.microsoft.com/office/word/2010/wordprocessingShape" xmlns:wpsCustomData="http://www.wps.cn/officeDocument/2013/wpsCustomData" mc:Ignorable="w14 w15 wp14">
   <w:p>
     <w:pPr>
-      <w:pStyle w:val="Piedepgina"/>
+      <w:pStyle w:val="10"/>
     </w:pPr>
     <w:r>
-      <w:rPr>
-        <w:noProof/>
-      </w:rPr>
       <w:drawing>
-        <wp:anchor distT="0" distB="0" distL="0" distR="0" simplePos="0" relativeHeight="251661312" behindDoc="1" locked="0" layoutInCell="1" allowOverlap="1" wp14:anchorId="73617BA4" wp14:editId="2C251991">
+        <wp:anchor distT="0" distB="0" distL="0" distR="0" simplePos="0" relativeHeight="251660288" behindDoc="1" locked="0" layoutInCell="1" allowOverlap="1">
           <wp:simplePos x="0" y="0"/>
           <wp:positionH relativeFrom="margin">
             <wp:align>left</wp:align>
           </wp:positionH>
           <wp:positionV relativeFrom="page">
-            <wp:posOffset>9438020</wp:posOffset>
+            <wp:posOffset>9438005</wp:posOffset>
           </wp:positionV>
-          <wp:extent cx="5980557" cy="713740"/>
+          <wp:extent cx="5980430" cy="713740"/>
           <wp:effectExtent l="0" t="0" r="1270" b="0"/>
           <wp:wrapNone/>
           <wp:docPr id="1235232027" name="Image 2"/>
-          <wp:cNvGraphicFramePr>
-            <a:graphicFrameLocks xmlns:a="http://schemas.openxmlformats.org/drawingml/2006/main"/>
-          </wp:cNvGraphicFramePr>
+          <wp:cNvGraphicFramePr/>
           <a:graphic xmlns:a="http://schemas.openxmlformats.org/drawingml/2006/main">
             <a:graphicData uri="http://schemas.openxmlformats.org/drawingml/2006/picture">
               <pic:pic xmlns:pic="http://schemas.openxmlformats.org/drawingml/2006/picture">
                 <pic:nvPicPr>
-                  <pic:cNvPr id="2" name="Image 2"/>
+                  <pic:cNvPr id="1235232027" name="Image 2"/>
                   <pic:cNvPicPr/>
                 </pic:nvPicPr>
                 <pic:blipFill>
@@ -2826,78 +2668,62 @@
 </file>
 
 <file path=word/footnotes.xml><?xml version="1.0" encoding="utf-8"?>
-<w:footnotes xmlns:wpc="http://schemas.microsoft.com/office/word/2010/wordprocessingCanvas" xmlns:cx="http://schemas.microsoft.com/office/drawing/2014/chartex" xmlns:cx1="http://schemas.microsoft.com/office/drawing/2015/9/8/chartex" xmlns:cx2="http://schemas.microsoft.com/office/drawing/2015/10/21/chartex" xmlns:cx3="http://schemas.microsoft.com/office/drawing/2016/5/9/chartex" xmlns:cx4="http://schemas.microsoft.com/office/drawing/2016/5/10/chartex" xmlns:cx5="http://schemas.microsoft.com/office/drawing/2016/5/11/chartex" xmlns:cx6="http://schemas.microsoft.com/office/drawing/2016/5/12/chartex" xmlns:cx7="http://schemas.microsoft.com/office/drawing/2016/5/13/chartex" xmlns:cx8="http://schemas.microsoft.com/office/drawing/2016/5/14/chartex" xmlns:mc="http://schemas.openxmlformats.org/markup-compatibility/2006" xmlns:aink="http://schemas.microsoft.com/office/drawing/2016/ink" xmlns:am3d="http://schemas.microsoft.com/office/drawing/2017/model3d" xmlns:o="urn:schemas-microsoft-com:office:office" xmlns:oel="http://schemas.microsoft.com/office/2019/extlst" xmlns:r="http://schemas.openxmlformats.org/officeDocument/2006/relationships" xmlns:m="http://schemas.openxmlformats.org/officeDocument/2006/math" xmlns:v="urn:schemas-microsoft-com:vml" xmlns:wp14="http://schemas.microsoft.com/office/word/2010/wordprocessingDrawing" xmlns:wp="http://schemas.openxmlformats.org/drawingml/2006/wordprocessingDrawing" xmlns:w10="urn:schemas-microsoft-com:office:word" xmlns:w="http://schemas.openxmlformats.org/wordprocessingml/2006/main" xmlns:w14="http://schemas.microsoft.com/office/word/2010/wordml" xmlns:w15="http://schemas.microsoft.com/office/word/2012/wordml" xmlns:w16cex="http://schemas.microsoft.com/office/word/2018/wordml/cex" xmlns:w16cid="http://schemas.microsoft.com/office/word/2016/wordml/cid" xmlns:w16="http://schemas.microsoft.com/office/word/2018/wordml" xmlns:w16du="http://schemas.microsoft.com/office/word/2023/wordml/word16du" xmlns:w16sdtdh="http://schemas.microsoft.com/office/word/2020/wordml/sdtdatahash" xmlns:w16sdtfl="http://schemas.microsoft.com/office/word/2024/wordml/sdtformatlock" xmlns:w16se="http://schemas.microsoft.com/office/word/2015/wordml/symex" xmlns:wpg="http://schemas.microsoft.com/office/word/2010/wordprocessingGroup" xmlns:wpi="http://schemas.microsoft.com/office/word/2010/wordprocessingInk" xmlns:wne="http://schemas.microsoft.com/office/word/2006/wordml" xmlns:wps="http://schemas.microsoft.com/office/word/2010/wordprocessingShape" mc:Ignorable="w14 w15 w16se w16cid w16 w16cex w16sdtdh w16sdtfl w16du wp14">
-  <w:footnote w:type="separator" w:id="-1">
-    <w:p>
+<w:footnotes xmlns:wpc="http://schemas.microsoft.com/office/word/2010/wordprocessingCanvas" xmlns:mc="http://schemas.openxmlformats.org/markup-compatibility/2006" xmlns:o="urn:schemas-microsoft-com:office:office" xmlns:r="http://schemas.openxmlformats.org/officeDocument/2006/relationships" xmlns:m="http://schemas.openxmlformats.org/officeDocument/2006/math" xmlns:v="urn:schemas-microsoft-com:vml" xmlns:wp14="http://schemas.microsoft.com/office/word/2010/wordprocessingDrawing" xmlns:wp="http://schemas.openxmlformats.org/drawingml/2006/wordprocessingDrawing" xmlns:w="http://schemas.openxmlformats.org/wordprocessingml/2006/main" xmlns:w14="http://schemas.microsoft.com/office/word/2010/wordml" xmlns:w15="http://schemas.microsoft.com/office/word/2012/wordml" xmlns:w10="urn:schemas-microsoft-com:office:word" xmlns:wpg="http://schemas.microsoft.com/office/word/2010/wordprocessingGroup" xmlns:wpi="http://schemas.microsoft.com/office/word/2010/wordprocessingInk" xmlns:wne="http://schemas.microsoft.com/office/word/2006/wordml" xmlns:wps="http://schemas.microsoft.com/office/word/2010/wordprocessingShape" xmlns:wpsCustomData="http://www.wps.cn/officeDocument/2013/wpsCustomData" mc:Ignorable="w14 w15 wp14">
+  <w:footnote w:type="separator" w:id="4">
+    <w:p>
+      <w:pPr>
+        <w:spacing w:before="0" w:after="0" w:line="240" w:lineRule="auto"/>
+      </w:pPr>
       <w:r>
         <w:separator/>
       </w:r>
     </w:p>
   </w:footnote>
-  <w:footnote w:type="continuationSeparator" w:id="0">
-    <w:p>
+  <w:footnote w:type="continuationSeparator" w:id="5">
+    <w:p>
+      <w:pPr>
+        <w:spacing w:before="0" w:after="0" w:line="240" w:lineRule="auto"/>
+      </w:pPr>
       <w:r>
         <w:continuationSeparator/>
+      </w:r>
+    </w:p>
+  </w:footnote>
+  <w:footnote w:id="0">
+    <w:p>
+      <w:pPr>
+        <w:pStyle w:val="8"/>
+        <w:rPr>
+          <w:lang w:val="es-CO"/>
+        </w:rPr>
+      </w:pPr>
+      <w:r>
+        <w:rPr>
+          <w:rStyle w:val="6"/>
+        </w:rPr>
+        <w:footnoteRef/>
+      </w:r>
+      <w:r>
+        <w:t xml:space="preserve"> Código Comercial Colombiano (CCo) Decreto 410 de 1971. Artículo 1096. Marzo 27 de 1971 (Colombia).</w:t>
       </w:r>
     </w:p>
   </w:footnote>
   <w:footnote w:id="1">
     <w:p>
       <w:pPr>
-        <w:pStyle w:val="Textonotapie"/>
+        <w:pStyle w:val="8"/>
         <w:rPr>
           <w:lang w:val="es-CO"/>
         </w:rPr>
       </w:pPr>
       <w:r>
         <w:rPr>
-          <w:rStyle w:val="Refdenotaalpie"/>
+          <w:rStyle w:val="6"/>
         </w:rPr>
         <w:footnoteRef/>
       </w:r>
       <w:r>
-        <w:t xml:space="preserve"> </w:t>
-      </w:r>
-      <w:r>
-        <w:t>Código Comercial Colombiano (</w:t>
-      </w:r>
-      <w:proofErr w:type="spellStart"/>
-      <w:r>
-        <w:t>CCo</w:t>
-      </w:r>
-      <w:proofErr w:type="spellEnd"/>
-      <w:r>
-        <w:t>) Decreto 410 de 1971. Artículo 1096. Marzo 27 de 1971 (Colombia).</w:t>
-      </w:r>
-    </w:p>
-  </w:footnote>
-  <w:footnote w:id="2">
-    <w:p>
-      <w:pPr>
-        <w:pStyle w:val="Textonotapie"/>
-        <w:rPr>
-          <w:lang w:val="es-CO"/>
-        </w:rPr>
-      </w:pPr>
-      <w:r>
-        <w:rPr>
-          <w:rStyle w:val="Refdenotaalpie"/>
-        </w:rPr>
-        <w:footnoteRef/>
-      </w:r>
-      <w:r>
-        <w:t xml:space="preserve"> </w:t>
-      </w:r>
-      <w:r>
-        <w:t xml:space="preserve">Corte Suprema de Justicia. Sala de Casación Civil. Sentencia SC 003-2015. (M. P. Jesús Vall de </w:t>
-      </w:r>
-      <w:proofErr w:type="spellStart"/>
-      <w:r>
-        <w:t>Rutén</w:t>
-      </w:r>
-      <w:proofErr w:type="spellEnd"/>
-      <w:r>
-        <w:t>; 14 de enero de 2015).</w:t>
+        <w:t xml:space="preserve"> Corte Suprema de Justicia. Sala de Casación Civil. Sentencia SC 003-2015. (M. P. Jesús Vall de Rutén; 14 de enero de 2015).</w:t>
       </w:r>
     </w:p>
   </w:footnote>
@@ -2905,17 +2731,14 @@
 </file>
 
 <file path=word/header1.xml><?xml version="1.0" encoding="utf-8"?>
-<w:hdr xmlns:wpc="http://schemas.microsoft.com/office/word/2010/wordprocessingCanvas" xmlns:cx="http://schemas.microsoft.com/office/drawing/2014/chartex" xmlns:cx1="http://schemas.microsoft.com/office/drawing/2015/9/8/chartex" xmlns:cx2="http://schemas.microsoft.com/office/drawing/2015/10/21/chartex" xmlns:cx3="http://schemas.microsoft.com/office/drawing/2016/5/9/chartex" xmlns:cx4="http://schemas.microsoft.com/office/drawing/2016/5/10/chartex" xmlns:cx5="http://schemas.microsoft.com/office/drawing/2016/5/11/chartex" xmlns:cx6="http://schemas.microsoft.com/office/drawing/2016/5/12/chartex" xmlns:cx7="http://schemas.microsoft.com/office/drawing/2016/5/13/chartex" xmlns:cx8="http://schemas.microsoft.com/office/drawing/2016/5/14/chartex" xmlns:mc="http://schemas.openxmlformats.org/markup-compatibility/2006" xmlns:aink="http://schemas.microsoft.com/office/drawing/2016/ink" xmlns:am3d="http://schemas.microsoft.com/office/drawing/2017/model3d" xmlns:o="urn:schemas-microsoft-com:office:office" xmlns:oel="http://schemas.microsoft.com/office/2019/extlst" xmlns:r="http://schemas.openxmlformats.org/officeDocument/2006/relationships" xmlns:m="http://schemas.openxmlformats.org/officeDocument/2006/math" xmlns:v="urn:schemas-microsoft-com:vml" xmlns:wp14="http://schemas.microsoft.com/office/word/2010/wordprocessingDrawing" xmlns:wp="http://schemas.openxmlformats.org/drawingml/2006/wordprocessingDrawing" xmlns:w10="urn:schemas-microsoft-com:office:word" xmlns:w="http://schemas.openxmlformats.org/wordprocessingml/2006/main" xmlns:w14="http://schemas.microsoft.com/office/word/2010/wordml" xmlns:w15="http://schemas.microsoft.com/office/word/2012/wordml" xmlns:w16cex="http://schemas.microsoft.com/office/word/2018/wordml/cex" xmlns:w16cid="http://schemas.microsoft.com/office/word/2016/wordml/cid" xmlns:w16="http://schemas.microsoft.com/office/word/2018/wordml" xmlns:w16du="http://schemas.microsoft.com/office/word/2023/wordml/word16du" xmlns:w16sdtdh="http://schemas.microsoft.com/office/word/2020/wordml/sdtdatahash" xmlns:w16sdtfl="http://schemas.microsoft.com/office/word/2024/wordml/sdtformatlock" xmlns:w16se="http://schemas.microsoft.com/office/word/2015/wordml/symex" xmlns:wpg="http://schemas.microsoft.com/office/word/2010/wordprocessingGroup" xmlns:wpi="http://schemas.microsoft.com/office/word/2010/wordprocessingInk" xmlns:wne="http://schemas.microsoft.com/office/word/2006/wordml" xmlns:wps="http://schemas.microsoft.com/office/word/2010/wordprocessingShape" mc:Ignorable="w14 w15 w16se w16cid w16 w16cex w16sdtdh w16sdtfl w16du wp14">
+<w:hdr xmlns:wpc="http://schemas.microsoft.com/office/word/2010/wordprocessingCanvas" xmlns:mc="http://schemas.openxmlformats.org/markup-compatibility/2006" xmlns:o="urn:schemas-microsoft-com:office:office" xmlns:r="http://schemas.openxmlformats.org/officeDocument/2006/relationships" xmlns:m="http://schemas.openxmlformats.org/officeDocument/2006/math" xmlns:v="urn:schemas-microsoft-com:vml" xmlns:wp14="http://schemas.microsoft.com/office/word/2010/wordprocessingDrawing" xmlns:wp="http://schemas.openxmlformats.org/drawingml/2006/wordprocessingDrawing" xmlns:w10="urn:schemas-microsoft-com:office:word" xmlns:w="http://schemas.openxmlformats.org/wordprocessingml/2006/main" xmlns:w14="http://schemas.microsoft.com/office/word/2010/wordml" xmlns:w15="http://schemas.microsoft.com/office/word/2012/wordml" xmlns:wpg="http://schemas.microsoft.com/office/word/2010/wordprocessingGroup" xmlns:wpi="http://schemas.microsoft.com/office/word/2010/wordprocessingInk" xmlns:wne="http://schemas.microsoft.com/office/word/2006/wordml" xmlns:wps="http://schemas.microsoft.com/office/word/2010/wordprocessingShape" xmlns:wpsCustomData="http://www.wps.cn/officeDocument/2013/wpsCustomData" mc:Ignorable="w14 w15 wp14">
   <w:p>
     <w:pPr>
-      <w:pStyle w:val="Encabezado"/>
+      <w:pStyle w:val="9"/>
     </w:pPr>
     <w:r>
-      <w:rPr>
-        <w:noProof/>
-      </w:rPr>
       <w:drawing>
-        <wp:anchor distT="0" distB="0" distL="0" distR="0" simplePos="0" relativeHeight="251659264" behindDoc="1" locked="0" layoutInCell="1" allowOverlap="1" wp14:anchorId="676CC3DD" wp14:editId="094B8F05">
+        <wp:anchor distT="0" distB="0" distL="0" distR="0" simplePos="0" relativeHeight="251659264" behindDoc="1" locked="0" layoutInCell="1" allowOverlap="1">
           <wp:simplePos x="0" y="0"/>
           <wp:positionH relativeFrom="page">
             <wp:posOffset>956310</wp:posOffset>
@@ -2923,18 +2746,16 @@
           <wp:positionV relativeFrom="topMargin">
             <wp:align>bottom</wp:align>
           </wp:positionV>
-          <wp:extent cx="1017269" cy="538479"/>
+          <wp:extent cx="1017270" cy="538480"/>
           <wp:effectExtent l="0" t="0" r="0" b="0"/>
           <wp:wrapNone/>
           <wp:docPr id="1105276558" name="Image 1"/>
-          <wp:cNvGraphicFramePr>
-            <a:graphicFrameLocks xmlns:a="http://schemas.openxmlformats.org/drawingml/2006/main"/>
-          </wp:cNvGraphicFramePr>
+          <wp:cNvGraphicFramePr/>
           <a:graphic xmlns:a="http://schemas.openxmlformats.org/drawingml/2006/main">
             <a:graphicData uri="http://schemas.openxmlformats.org/drawingml/2006/picture">
               <pic:pic xmlns:pic="http://schemas.openxmlformats.org/drawingml/2006/picture">
                 <pic:nvPicPr>
-                  <pic:cNvPr id="1" name="Image 1"/>
+                  <pic:cNvPr id="1105276558" name="Image 1"/>
                   <pic:cNvPicPr/>
                 </pic:nvPicPr>
                 <pic:blipFill>
@@ -2963,12 +2784,12 @@
 </file>
 
 <file path=word/numbering.xml><?xml version="1.0" encoding="utf-8"?>
-<w:numbering xmlns:wpc="http://schemas.microsoft.com/office/word/2010/wordprocessingCanvas" xmlns:cx="http://schemas.microsoft.com/office/drawing/2014/chartex" xmlns:cx1="http://schemas.microsoft.com/office/drawing/2015/9/8/chartex" xmlns:cx2="http://schemas.microsoft.com/office/drawing/2015/10/21/chartex" xmlns:cx3="http://schemas.microsoft.com/office/drawing/2016/5/9/chartex" xmlns:cx4="http://schemas.microsoft.com/office/drawing/2016/5/10/chartex" xmlns:cx5="http://schemas.microsoft.com/office/drawing/2016/5/11/chartex" xmlns:cx6="http://schemas.microsoft.com/office/drawing/2016/5/12/chartex" xmlns:cx7="http://schemas.microsoft.com/office/drawing/2016/5/13/chartex" xmlns:cx8="http://schemas.microsoft.com/office/drawing/2016/5/14/chartex" xmlns:mc="http://schemas.openxmlformats.org/markup-compatibility/2006" xmlns:aink="http://schemas.microsoft.com/office/drawing/2016/ink" xmlns:am3d="http://schemas.microsoft.com/office/drawing/2017/model3d" xmlns:o="urn:schemas-microsoft-com:office:office" xmlns:oel="http://schemas.microsoft.com/office/2019/extlst" xmlns:r="http://schemas.openxmlformats.org/officeDocument/2006/relationships" xmlns:m="http://schemas.openxmlformats.org/officeDocument/2006/math" xmlns:v="urn:schemas-microsoft-com:vml" xmlns:wp14="http://schemas.microsoft.com/office/word/2010/wordprocessingDrawing" xmlns:wp="http://schemas.openxmlformats.org/drawingml/2006/wordprocessingDrawing" xmlns:w10="urn:schemas-microsoft-com:office:word" xmlns:w="http://schemas.openxmlformats.org/wordprocessingml/2006/main" xmlns:w14="http://schemas.microsoft.com/office/word/2010/wordml" xmlns:w15="http://schemas.microsoft.com/office/word/2012/wordml" xmlns:w16cex="http://schemas.microsoft.com/office/word/2018/wordml/cex" xmlns:w16cid="http://schemas.microsoft.com/office/word/2016/wordml/cid" xmlns:w16="http://schemas.microsoft.com/office/word/2018/wordml" xmlns:w16du="http://schemas.microsoft.com/office/word/2023/wordml/word16du" xmlns:w16sdtdh="http://schemas.microsoft.com/office/word/2020/wordml/sdtdatahash" xmlns:w16sdtfl="http://schemas.microsoft.com/office/word/2024/wordml/sdtformatlock" xmlns:w16se="http://schemas.microsoft.com/office/word/2015/wordml/symex" xmlns:wpg="http://schemas.microsoft.com/office/word/2010/wordprocessingGroup" xmlns:wpi="http://schemas.microsoft.com/office/word/2010/wordprocessingInk" xmlns:wne="http://schemas.microsoft.com/office/word/2006/wordml" xmlns:wps="http://schemas.microsoft.com/office/word/2010/wordprocessingShape" mc:Ignorable="w14 w15 w16se w16cid w16 w16cex w16sdtdh w16sdtfl w16du wp14">
-  <w:abstractNum w:abstractNumId="0" w15:restartNumberingAfterBreak="0">
+<w:numbering xmlns:wpc="http://schemas.microsoft.com/office/word/2010/wordprocessingCanvas" xmlns:mc="http://schemas.openxmlformats.org/markup-compatibility/2006" xmlns:o="urn:schemas-microsoft-com:office:office" xmlns:r="http://schemas.openxmlformats.org/officeDocument/2006/relationships" xmlns:m="http://schemas.openxmlformats.org/officeDocument/2006/math" xmlns:v="urn:schemas-microsoft-com:vml" xmlns:wp14="http://schemas.microsoft.com/office/word/2010/wordprocessingDrawing" xmlns:wp="http://schemas.openxmlformats.org/drawingml/2006/wordprocessingDrawing" xmlns:w10="urn:schemas-microsoft-com:office:word" xmlns:w="http://schemas.openxmlformats.org/wordprocessingml/2006/main" xmlns:w14="http://schemas.microsoft.com/office/word/2010/wordml" xmlns:wpg="http://schemas.microsoft.com/office/word/2010/wordprocessingGroup" xmlns:wpi="http://schemas.microsoft.com/office/word/2010/wordprocessingInk" xmlns:wne="http://schemas.microsoft.com/office/word/2006/wordml" xmlns:wps="http://schemas.microsoft.com/office/word/2010/wordprocessingShape" xmlns:wpsCustomData="http://www.wps.cn/officeDocument/2013/wpsCustomData" mc:Ignorable="w14 wp14">
+  <w:abstractNum w:abstractNumId="0">
     <w:nsid w:val="57967065"/>
-    <w:multiLevelType w:val="hybridMultilevel"/>
-    <w:tmpl w:val="54FA8804"/>
-    <w:lvl w:ilvl="0" w:tplc="8A58D5EE">
+    <w:multiLevelType w:val="multilevel"/>
+    <w:tmpl w:val="57967065"/>
+    <w:lvl w:ilvl="0" w:tentative="0">
       <w:start w:val="1"/>
       <w:numFmt w:val="decimal"/>
       <w:lvlText w:val="%1."/>
@@ -2977,7 +2798,7 @@
         <w:ind w:left="166" w:hanging="183"/>
       </w:pPr>
       <w:rPr>
-        <w:rFonts w:ascii="Candara" w:eastAsia="Candara" w:hAnsi="Candara" w:cs="Candara" w:hint="default"/>
+        <w:rFonts w:hint="default" w:ascii="Candara" w:hAnsi="Candara" w:eastAsia="Candara" w:cs="Candara"/>
         <w:b w:val="0"/>
         <w:bCs w:val="0"/>
         <w:i w:val="0"/>
@@ -2989,7 +2810,7 @@
         <w:lang w:val="es-ES" w:eastAsia="en-US" w:bidi="ar-SA"/>
       </w:rPr>
     </w:lvl>
-    <w:lvl w:ilvl="1" w:tplc="240A0019" w:tentative="1">
+    <w:lvl w:ilvl="1" w:tentative="0">
       <w:start w:val="1"/>
       <w:numFmt w:val="lowerLetter"/>
       <w:lvlText w:val="%2."/>
@@ -2998,7 +2819,7 @@
         <w:ind w:left="1440" w:hanging="360"/>
       </w:pPr>
     </w:lvl>
-    <w:lvl w:ilvl="2" w:tplc="240A001B" w:tentative="1">
+    <w:lvl w:ilvl="2" w:tentative="0">
       <w:start w:val="1"/>
       <w:numFmt w:val="lowerRoman"/>
       <w:lvlText w:val="%3."/>
@@ -3007,7 +2828,7 @@
         <w:ind w:left="2160" w:hanging="180"/>
       </w:pPr>
     </w:lvl>
-    <w:lvl w:ilvl="3" w:tplc="240A000F" w:tentative="1">
+    <w:lvl w:ilvl="3" w:tentative="0">
       <w:start w:val="1"/>
       <w:numFmt w:val="decimal"/>
       <w:lvlText w:val="%4."/>
@@ -3016,7 +2837,7 @@
         <w:ind w:left="2880" w:hanging="360"/>
       </w:pPr>
     </w:lvl>
-    <w:lvl w:ilvl="4" w:tplc="240A0019" w:tentative="1">
+    <w:lvl w:ilvl="4" w:tentative="0">
       <w:start w:val="1"/>
       <w:numFmt w:val="lowerLetter"/>
       <w:lvlText w:val="%5."/>
@@ -3025,7 +2846,7 @@
         <w:ind w:left="3600" w:hanging="360"/>
       </w:pPr>
     </w:lvl>
-    <w:lvl w:ilvl="5" w:tplc="240A001B" w:tentative="1">
+    <w:lvl w:ilvl="5" w:tentative="0">
       <w:start w:val="1"/>
       <w:numFmt w:val="lowerRoman"/>
       <w:lvlText w:val="%6."/>
@@ -3034,7 +2855,7 @@
         <w:ind w:left="4320" w:hanging="180"/>
       </w:pPr>
     </w:lvl>
-    <w:lvl w:ilvl="6" w:tplc="240A000F" w:tentative="1">
+    <w:lvl w:ilvl="6" w:tentative="0">
       <w:start w:val="1"/>
       <w:numFmt w:val="decimal"/>
       <w:lvlText w:val="%7."/>
@@ -3043,7 +2864,7 @@
         <w:ind w:left="5040" w:hanging="360"/>
       </w:pPr>
     </w:lvl>
-    <w:lvl w:ilvl="7" w:tplc="240A0019" w:tentative="1">
+    <w:lvl w:ilvl="7" w:tentative="0">
       <w:start w:val="1"/>
       <w:numFmt w:val="lowerLetter"/>
       <w:lvlText w:val="%8."/>
@@ -3052,7 +2873,7 @@
         <w:ind w:left="5760" w:hanging="360"/>
       </w:pPr>
     </w:lvl>
-    <w:lvl w:ilvl="8" w:tplc="240A001B" w:tentative="1">
+    <w:lvl w:ilvl="8" w:tentative="0">
       <w:start w:val="1"/>
       <w:numFmt w:val="lowerRoman"/>
       <w:lvlText w:val="%9."/>
@@ -3062,11 +2883,11 @@
       </w:pPr>
     </w:lvl>
   </w:abstractNum>
-  <w:abstractNum w:abstractNumId="1" w15:restartNumberingAfterBreak="0">
+  <w:abstractNum w:abstractNumId="1">
     <w:nsid w:val="796A21DA"/>
-    <w:multiLevelType w:val="hybridMultilevel"/>
-    <w:tmpl w:val="AE0446AA"/>
-    <w:lvl w:ilvl="0" w:tplc="8A58D5EE">
+    <w:multiLevelType w:val="multilevel"/>
+    <w:tmpl w:val="796A21DA"/>
+    <w:lvl w:ilvl="0" w:tentative="0">
       <w:start w:val="1"/>
       <w:numFmt w:val="decimal"/>
       <w:lvlText w:val="%1."/>
@@ -3075,7 +2896,7 @@
         <w:ind w:left="166" w:hanging="183"/>
       </w:pPr>
       <w:rPr>
-        <w:rFonts w:ascii="Candara" w:eastAsia="Candara" w:hAnsi="Candara" w:cs="Candara" w:hint="default"/>
+        <w:rFonts w:hint="default" w:ascii="Candara" w:hAnsi="Candara" w:eastAsia="Candara" w:cs="Candara"/>
         <w:b w:val="0"/>
         <w:bCs w:val="0"/>
         <w:i w:val="0"/>
@@ -3087,7 +2908,7 @@
         <w:lang w:val="es-ES" w:eastAsia="en-US" w:bidi="ar-SA"/>
       </w:rPr>
     </w:lvl>
-    <w:lvl w:ilvl="1" w:tplc="240A0019" w:tentative="1">
+    <w:lvl w:ilvl="1" w:tentative="0">
       <w:start w:val="1"/>
       <w:numFmt w:val="lowerLetter"/>
       <w:lvlText w:val="%2."/>
@@ -3096,7 +2917,7 @@
         <w:ind w:left="1440" w:hanging="360"/>
       </w:pPr>
     </w:lvl>
-    <w:lvl w:ilvl="2" w:tplc="240A001B" w:tentative="1">
+    <w:lvl w:ilvl="2" w:tentative="0">
       <w:start w:val="1"/>
       <w:numFmt w:val="lowerRoman"/>
       <w:lvlText w:val="%3."/>
@@ -3105,7 +2926,7 @@
         <w:ind w:left="2160" w:hanging="180"/>
       </w:pPr>
     </w:lvl>
-    <w:lvl w:ilvl="3" w:tplc="240A000F" w:tentative="1">
+    <w:lvl w:ilvl="3" w:tentative="0">
       <w:start w:val="1"/>
       <w:numFmt w:val="decimal"/>
       <w:lvlText w:val="%4."/>
@@ -3114,7 +2935,7 @@
         <w:ind w:left="2880" w:hanging="360"/>
       </w:pPr>
     </w:lvl>
-    <w:lvl w:ilvl="4" w:tplc="240A0019" w:tentative="1">
+    <w:lvl w:ilvl="4" w:tentative="0">
       <w:start w:val="1"/>
       <w:numFmt w:val="lowerLetter"/>
       <w:lvlText w:val="%5."/>
@@ -3123,7 +2944,7 @@
         <w:ind w:left="3600" w:hanging="360"/>
       </w:pPr>
     </w:lvl>
-    <w:lvl w:ilvl="5" w:tplc="240A001B" w:tentative="1">
+    <w:lvl w:ilvl="5" w:tentative="0">
       <w:start w:val="1"/>
       <w:numFmt w:val="lowerRoman"/>
       <w:lvlText w:val="%6."/>
@@ -3132,7 +2953,7 @@
         <w:ind w:left="4320" w:hanging="180"/>
       </w:pPr>
     </w:lvl>
-    <w:lvl w:ilvl="6" w:tplc="240A000F" w:tentative="1">
+    <w:lvl w:ilvl="6" w:tentative="0">
       <w:start w:val="1"/>
       <w:numFmt w:val="decimal"/>
       <w:lvlText w:val="%7."/>
@@ -3141,7 +2962,7 @@
         <w:ind w:left="5040" w:hanging="360"/>
       </w:pPr>
     </w:lvl>
-    <w:lvl w:ilvl="7" w:tplc="240A0019" w:tentative="1">
+    <w:lvl w:ilvl="7" w:tentative="0">
       <w:start w:val="1"/>
       <w:numFmt w:val="lowerLetter"/>
       <w:lvlText w:val="%8."/>
@@ -3150,7 +2971,7 @@
         <w:ind w:left="5760" w:hanging="360"/>
       </w:pPr>
     </w:lvl>
-    <w:lvl w:ilvl="8" w:tplc="240A001B" w:tentative="1">
+    <w:lvl w:ilvl="8" w:tentative="0">
       <w:start w:val="1"/>
       <w:numFmt w:val="lowerRoman"/>
       <w:lvlText w:val="%9."/>
@@ -3160,416 +2981,183 @@
       </w:pPr>
     </w:lvl>
   </w:abstractNum>
-  <w:num w:numId="1" w16cid:durableId="259333244">
+  <w:num w:numId="1">
+    <w:abstractNumId w:val="0"/>
+  </w:num>
+  <w:num w:numId="2">
     <w:abstractNumId w:val="1"/>
-  </w:num>
-  <w:num w:numId="2" w16cid:durableId="1949117978">
-    <w:abstractNumId w:val="0"/>
   </w:num>
 </w:numbering>
 </file>
 
 <file path=word/styles.xml><?xml version="1.0" encoding="utf-8"?>
-<w:styles xmlns:mc="http://schemas.openxmlformats.org/markup-compatibility/2006" xmlns:r="http://schemas.openxmlformats.org/officeDocument/2006/relationships" xmlns:w="http://schemas.openxmlformats.org/wordprocessingml/2006/main" xmlns:w14="http://schemas.microsoft.com/office/word/2010/wordml" xmlns:w15="http://schemas.microsoft.com/office/word/2012/wordml" xmlns:w16cex="http://schemas.microsoft.com/office/word/2018/wordml/cex" xmlns:w16cid="http://schemas.microsoft.com/office/word/2016/wordml/cid" xmlns:w16="http://schemas.microsoft.com/office/word/2018/wordml" xmlns:w16du="http://schemas.microsoft.com/office/word/2023/wordml/word16du" xmlns:w16sdtdh="http://schemas.microsoft.com/office/word/2020/wordml/sdtdatahash" xmlns:w16sdtfl="http://schemas.microsoft.com/office/word/2024/wordml/sdtformatlock" xmlns:w16se="http://schemas.microsoft.com/office/word/2015/wordml/symex" mc:Ignorable="w14 w15 w16se w16cid w16 w16cex w16sdtdh w16sdtfl w16du">
+<w:styles xmlns:mc="http://schemas.openxmlformats.org/markup-compatibility/2006" xmlns:o="urn:schemas-microsoft-com:office:office" xmlns:r="http://schemas.openxmlformats.org/officeDocument/2006/relationships" xmlns:m="http://schemas.openxmlformats.org/officeDocument/2006/math" xmlns:v="urn:schemas-microsoft-com:vml" xmlns:w="http://schemas.openxmlformats.org/wordprocessingml/2006/main" xmlns:w14="http://schemas.microsoft.com/office/word/2010/wordml" xmlns:w10="urn:schemas-microsoft-com:office:word" xmlns:sl="http://schemas.openxmlformats.org/schemaLibrary/2006/main" xmlns:wpsCustomData="http://www.wps.cn/officeDocument/2013/wpsCustomData" mc:Ignorable="w14">
   <w:docDefaults>
     <w:rPrDefault>
       <w:rPr>
-        <w:rFonts w:asciiTheme="minorHAnsi" w:eastAsiaTheme="minorHAnsi" w:hAnsiTheme="minorHAnsi" w:cstheme="minorBidi"/>
-        <w:kern w:val="2"/>
-        <w:sz w:val="22"/>
-        <w:szCs w:val="22"/>
-        <w:lang w:val="es-CO" w:eastAsia="en-US" w:bidi="ar-SA"/>
-        <w14:ligatures w14:val="standardContextual"/>
+        <w:rFonts w:asciiTheme="minorHAnsi" w:hAnsiTheme="minorHAnsi" w:eastAsiaTheme="minorHAnsi" w:cstheme="minorBidi"/>
       </w:rPr>
     </w:rPrDefault>
-    <w:pPrDefault>
-      <w:pPr>
-        <w:spacing w:after="160" w:line="259" w:lineRule="auto"/>
-      </w:pPr>
-    </w:pPrDefault>
+    <w:pPrDefault/>
   </w:docDefaults>
-  <w:latentStyles w:defLockedState="0" w:defUIPriority="99" w:defSemiHidden="0" w:defUnhideWhenUsed="0" w:defQFormat="0" w:count="376">
-    <w:lsdException w:name="Normal" w:uiPriority="0" w:qFormat="1"/>
-    <w:lsdException w:name="heading 1" w:uiPriority="9" w:qFormat="1"/>
-    <w:lsdException w:name="heading 2" w:semiHidden="1" w:uiPriority="9" w:unhideWhenUsed="1" w:qFormat="1"/>
-    <w:lsdException w:name="heading 3" w:semiHidden="1" w:uiPriority="9" w:unhideWhenUsed="1" w:qFormat="1"/>
-    <w:lsdException w:name="heading 4" w:semiHidden="1" w:uiPriority="9" w:unhideWhenUsed="1" w:qFormat="1"/>
-    <w:lsdException w:name="heading 5" w:semiHidden="1" w:uiPriority="9" w:unhideWhenUsed="1" w:qFormat="1"/>
-    <w:lsdException w:name="heading 6" w:semiHidden="1" w:uiPriority="9" w:unhideWhenUsed="1" w:qFormat="1"/>
-    <w:lsdException w:name="heading 7" w:semiHidden="1" w:uiPriority="9" w:unhideWhenUsed="1" w:qFormat="1"/>
-    <w:lsdException w:name="heading 8" w:semiHidden="1" w:uiPriority="9" w:unhideWhenUsed="1" w:qFormat="1"/>
-    <w:lsdException w:name="heading 9" w:semiHidden="1" w:uiPriority="9" w:unhideWhenUsed="1" w:qFormat="1"/>
-    <w:lsdException w:name="index 1" w:semiHidden="1" w:unhideWhenUsed="1"/>
-    <w:lsdException w:name="index 2" w:semiHidden="1" w:unhideWhenUsed="1"/>
-    <w:lsdException w:name="index 3" w:semiHidden="1" w:unhideWhenUsed="1"/>
-    <w:lsdException w:name="index 4" w:semiHidden="1" w:unhideWhenUsed="1"/>
-    <w:lsdException w:name="index 5" w:semiHidden="1" w:unhideWhenUsed="1"/>
-    <w:lsdException w:name="index 6" w:semiHidden="1" w:unhideWhenUsed="1"/>
-    <w:lsdException w:name="index 7" w:semiHidden="1" w:unhideWhenUsed="1"/>
-    <w:lsdException w:name="index 8" w:semiHidden="1" w:unhideWhenUsed="1"/>
-    <w:lsdException w:name="index 9" w:semiHidden="1" w:unhideWhenUsed="1"/>
-    <w:lsdException w:name="toc 1" w:semiHidden="1" w:uiPriority="39" w:unhideWhenUsed="1"/>
-    <w:lsdException w:name="toc 2" w:semiHidden="1" w:uiPriority="39" w:unhideWhenUsed="1"/>
-    <w:lsdException w:name="toc 3" w:semiHidden="1" w:uiPriority="39" w:unhideWhenUsed="1"/>
-    <w:lsdException w:name="toc 4" w:semiHidden="1" w:uiPriority="39" w:unhideWhenUsed="1"/>
-    <w:lsdException w:name="toc 5" w:semiHidden="1" w:uiPriority="39" w:unhideWhenUsed="1"/>
-    <w:lsdException w:name="toc 6" w:semiHidden="1" w:uiPriority="39" w:unhideWhenUsed="1"/>
-    <w:lsdException w:name="toc 7" w:semiHidden="1" w:uiPriority="39" w:unhideWhenUsed="1"/>
-    <w:lsdException w:name="toc 8" w:semiHidden="1" w:uiPriority="39" w:unhideWhenUsed="1"/>
-    <w:lsdException w:name="toc 9" w:semiHidden="1" w:uiPriority="39" w:unhideWhenUsed="1"/>
-    <w:lsdException w:name="Normal Indent" w:semiHidden="1" w:unhideWhenUsed="1"/>
-    <w:lsdException w:name="footnote text" w:semiHidden="1" w:unhideWhenUsed="1"/>
-    <w:lsdException w:name="annotation text" w:semiHidden="1" w:unhideWhenUsed="1"/>
-    <w:lsdException w:name="header" w:semiHidden="1" w:unhideWhenUsed="1"/>
-    <w:lsdException w:name="footer" w:semiHidden="1" w:unhideWhenUsed="1"/>
-    <w:lsdException w:name="index heading" w:semiHidden="1" w:unhideWhenUsed="1"/>
-    <w:lsdException w:name="caption" w:semiHidden="1" w:uiPriority="35" w:unhideWhenUsed="1" w:qFormat="1"/>
-    <w:lsdException w:name="table of figures" w:semiHidden="1" w:unhideWhenUsed="1"/>
-    <w:lsdException w:name="envelope address" w:semiHidden="1" w:unhideWhenUsed="1"/>
-    <w:lsdException w:name="envelope return" w:semiHidden="1" w:unhideWhenUsed="1"/>
-    <w:lsdException w:name="footnote reference" w:semiHidden="1" w:unhideWhenUsed="1"/>
-    <w:lsdException w:name="annotation reference" w:semiHidden="1" w:unhideWhenUsed="1"/>
-    <w:lsdException w:name="line number" w:semiHidden="1" w:unhideWhenUsed="1"/>
-    <w:lsdException w:name="page number" w:semiHidden="1" w:unhideWhenUsed="1"/>
-    <w:lsdException w:name="endnote reference" w:semiHidden="1" w:unhideWhenUsed="1"/>
-    <w:lsdException w:name="endnote text" w:semiHidden="1" w:unhideWhenUsed="1"/>
-    <w:lsdException w:name="table of authorities" w:semiHidden="1" w:unhideWhenUsed="1"/>
-    <w:lsdException w:name="macro" w:semiHidden="1" w:unhideWhenUsed="1"/>
-    <w:lsdException w:name="toa heading" w:semiHidden="1" w:unhideWhenUsed="1"/>
-    <w:lsdException w:name="List" w:semiHidden="1" w:unhideWhenUsed="1"/>
-    <w:lsdException w:name="List Bullet" w:semiHidden="1" w:unhideWhenUsed="1"/>
-    <w:lsdException w:name="List Number" w:semiHidden="1" w:unhideWhenUsed="1"/>
-    <w:lsdException w:name="List 2" w:semiHidden="1" w:unhideWhenUsed="1"/>
-    <w:lsdException w:name="List 3" w:semiHidden="1" w:unhideWhenUsed="1"/>
-    <w:lsdException w:name="List 4" w:semiHidden="1" w:unhideWhenUsed="1"/>
-    <w:lsdException w:name="List 5" w:semiHidden="1" w:unhideWhenUsed="1"/>
-    <w:lsdException w:name="List Bullet 2" w:semiHidden="1" w:unhideWhenUsed="1"/>
-    <w:lsdException w:name="List Bullet 3" w:semiHidden="1" w:unhideWhenUsed="1"/>
-    <w:lsdException w:name="List Bullet 4" w:semiHidden="1" w:unhideWhenUsed="1"/>
-    <w:lsdException w:name="List Bullet 5" w:semiHidden="1" w:unhideWhenUsed="1"/>
-    <w:lsdException w:name="List Number 2" w:semiHidden="1" w:unhideWhenUsed="1"/>
-    <w:lsdException w:name="List Number 3" w:semiHidden="1" w:unhideWhenUsed="1"/>
-    <w:lsdException w:name="List Number 4" w:semiHidden="1" w:unhideWhenUsed="1"/>
-    <w:lsdException w:name="List Number 5" w:semiHidden="1" w:unhideWhenUsed="1"/>
-    <w:lsdException w:name="Title" w:uiPriority="10" w:qFormat="1"/>
-    <w:lsdException w:name="Closing" w:semiHidden="1" w:unhideWhenUsed="1"/>
-    <w:lsdException w:name="Signature" w:semiHidden="1" w:unhideWhenUsed="1"/>
-    <w:lsdException w:name="Default Paragraph Font" w:semiHidden="1" w:uiPriority="1" w:unhideWhenUsed="1"/>
-    <w:lsdException w:name="Body Text" w:semiHidden="1" w:uiPriority="1" w:unhideWhenUsed="1" w:qFormat="1"/>
-    <w:lsdException w:name="Body Text Indent" w:semiHidden="1" w:unhideWhenUsed="1"/>
-    <w:lsdException w:name="List Continue" w:semiHidden="1" w:unhideWhenUsed="1"/>
-    <w:lsdException w:name="List Continue 2" w:semiHidden="1" w:unhideWhenUsed="1"/>
-    <w:lsdException w:name="List Continue 3" w:semiHidden="1" w:unhideWhenUsed="1"/>
-    <w:lsdException w:name="List Continue 4" w:semiHidden="1" w:unhideWhenUsed="1"/>
-    <w:lsdException w:name="List Continue 5" w:semiHidden="1" w:unhideWhenUsed="1"/>
-    <w:lsdException w:name="Message Header" w:semiHidden="1" w:unhideWhenUsed="1"/>
-    <w:lsdException w:name="Subtitle" w:uiPriority="11" w:qFormat="1"/>
-    <w:lsdException w:name="Salutation" w:semiHidden="1" w:unhideWhenUsed="1"/>
-    <w:lsdException w:name="Date" w:semiHidden="1" w:unhideWhenUsed="1"/>
-    <w:lsdException w:name="Body Text First Indent" w:semiHidden="1" w:unhideWhenUsed="1"/>
-    <w:lsdException w:name="Body Text First Indent 2" w:semiHidden="1" w:unhideWhenUsed="1"/>
-    <w:lsdException w:name="Note Heading" w:semiHidden="1" w:unhideWhenUsed="1"/>
-    <w:lsdException w:name="Body Text 2" w:semiHidden="1" w:unhideWhenUsed="1"/>
-    <w:lsdException w:name="Body Text 3" w:semiHidden="1" w:unhideWhenUsed="1"/>
-    <w:lsdException w:name="Body Text Indent 2" w:semiHidden="1" w:unhideWhenUsed="1"/>
-    <w:lsdException w:name="Body Text Indent 3" w:semiHidden="1" w:unhideWhenUsed="1"/>
-    <w:lsdException w:name="Block Text" w:semiHidden="1" w:unhideWhenUsed="1"/>
-    <w:lsdException w:name="Hyperlink" w:semiHidden="1" w:unhideWhenUsed="1"/>
-    <w:lsdException w:name="FollowedHyperlink" w:semiHidden="1" w:unhideWhenUsed="1"/>
-    <w:lsdException w:name="Strong" w:uiPriority="22" w:qFormat="1"/>
-    <w:lsdException w:name="Emphasis" w:uiPriority="20" w:qFormat="1"/>
-    <w:lsdException w:name="Document Map" w:semiHidden="1" w:unhideWhenUsed="1"/>
-    <w:lsdException w:name="Plain Text" w:semiHidden="1" w:unhideWhenUsed="1"/>
-    <w:lsdException w:name="E-mail Signature" w:semiHidden="1" w:unhideWhenUsed="1"/>
-    <w:lsdException w:name="HTML Top of Form" w:semiHidden="1" w:unhideWhenUsed="1"/>
-    <w:lsdException w:name="HTML Bottom of Form" w:semiHidden="1" w:unhideWhenUsed="1"/>
-    <w:lsdException w:name="Normal (Web)" w:semiHidden="1" w:unhideWhenUsed="1"/>
-    <w:lsdException w:name="HTML Acronym" w:semiHidden="1" w:unhideWhenUsed="1"/>
-    <w:lsdException w:name="HTML Address" w:semiHidden="1" w:unhideWhenUsed="1"/>
-    <w:lsdException w:name="HTML Cite" w:semiHidden="1" w:unhideWhenUsed="1"/>
-    <w:lsdException w:name="HTML Code" w:semiHidden="1" w:unhideWhenUsed="1"/>
-    <w:lsdException w:name="HTML Definition" w:semiHidden="1" w:unhideWhenUsed="1"/>
-    <w:lsdException w:name="HTML Keyboard" w:semiHidden="1" w:unhideWhenUsed="1"/>
-    <w:lsdException w:name="HTML Preformatted" w:semiHidden="1" w:unhideWhenUsed="1"/>
-    <w:lsdException w:name="HTML Sample" w:semiHidden="1" w:unhideWhenUsed="1"/>
-    <w:lsdException w:name="HTML Typewriter" w:semiHidden="1" w:unhideWhenUsed="1"/>
-    <w:lsdException w:name="HTML Variable" w:semiHidden="1" w:unhideWhenUsed="1"/>
-    <w:lsdException w:name="Normal Table" w:semiHidden="1" w:unhideWhenUsed="1"/>
-    <w:lsdException w:name="annotation subject" w:semiHidden="1" w:unhideWhenUsed="1"/>
-    <w:lsdException w:name="No List" w:semiHidden="1" w:unhideWhenUsed="1"/>
-    <w:lsdException w:name="Outline List 1" w:semiHidden="1" w:unhideWhenUsed="1"/>
-    <w:lsdException w:name="Outline List 2" w:semiHidden="1" w:unhideWhenUsed="1"/>
-    <w:lsdException w:name="Outline List 3" w:semiHidden="1" w:unhideWhenUsed="1"/>
-    <w:lsdException w:name="Table Simple 1" w:semiHidden="1" w:unhideWhenUsed="1"/>
-    <w:lsdException w:name="Table Simple 2" w:semiHidden="1" w:unhideWhenUsed="1"/>
-    <w:lsdException w:name="Table Simple 3" w:semiHidden="1" w:unhideWhenUsed="1"/>
-    <w:lsdException w:name="Table Classic 1" w:semiHidden="1" w:unhideWhenUsed="1"/>
-    <w:lsdException w:name="Table Classic 2" w:semiHidden="1" w:unhideWhenUsed="1"/>
-    <w:lsdException w:name="Table Classic 3" w:semiHidden="1" w:unhideWhenUsed="1"/>
-    <w:lsdException w:name="Table Classic 4" w:semiHidden="1" w:unhideWhenUsed="1"/>
-    <w:lsdException w:name="Table Colorful 1" w:semiHidden="1" w:unhideWhenUsed="1"/>
-    <w:lsdException w:name="Table Colorful 2" w:semiHidden="1" w:unhideWhenUsed="1"/>
-    <w:lsdException w:name="Table Colorful 3" w:semiHidden="1" w:unhideWhenUsed="1"/>
-    <w:lsdException w:name="Table Columns 1" w:semiHidden="1" w:unhideWhenUsed="1"/>
-    <w:lsdException w:name="Table Columns 2" w:semiHidden="1" w:unhideWhenUsed="1"/>
-    <w:lsdException w:name="Table Columns 3" w:semiHidden="1" w:unhideWhenUsed="1"/>
-    <w:lsdException w:name="Table Columns 4" w:semiHidden="1" w:unhideWhenUsed="1"/>
-    <w:lsdException w:name="Table Columns 5" w:semiHidden="1" w:unhideWhenUsed="1"/>
-    <w:lsdException w:name="Table Grid 1" w:semiHidden="1" w:unhideWhenUsed="1"/>
-    <w:lsdException w:name="Table Grid 2" w:semiHidden="1" w:unhideWhenUsed="1"/>
-    <w:lsdException w:name="Table Grid 3" w:semiHidden="1" w:unhideWhenUsed="1"/>
-    <w:lsdException w:name="Table Grid 4" w:semiHidden="1" w:unhideWhenUsed="1"/>
-    <w:lsdException w:name="Table Grid 5" w:semiHidden="1" w:unhideWhenUsed="1"/>
-    <w:lsdException w:name="Table Grid 6" w:semiHidden="1" w:unhideWhenUsed="1"/>
-    <w:lsdException w:name="Table Grid 7" w:semiHidden="1" w:unhideWhenUsed="1"/>
-    <w:lsdException w:name="Table Grid 8" w:semiHidden="1" w:unhideWhenUsed="1"/>
-    <w:lsdException w:name="Table List 1" w:semiHidden="1" w:unhideWhenUsed="1"/>
-    <w:lsdException w:name="Table List 2" w:semiHidden="1" w:unhideWhenUsed="1"/>
-    <w:lsdException w:name="Table List 3" w:semiHidden="1" w:unhideWhenUsed="1"/>
-    <w:lsdException w:name="Table List 4" w:semiHidden="1" w:unhideWhenUsed="1"/>
-    <w:lsdException w:name="Table List 5" w:semiHidden="1" w:unhideWhenUsed="1"/>
-    <w:lsdException w:name="Table List 6" w:semiHidden="1" w:unhideWhenUsed="1"/>
-    <w:lsdException w:name="Table List 7" w:semiHidden="1" w:unhideWhenUsed="1"/>
-    <w:lsdException w:name="Table List 8" w:semiHidden="1" w:unhideWhenUsed="1"/>
-    <w:lsdException w:name="Table 3D effects 1" w:semiHidden="1" w:unhideWhenUsed="1"/>
-    <w:lsdException w:name="Table 3D effects 2" w:semiHidden="1" w:unhideWhenUsed="1"/>
-    <w:lsdException w:name="Table 3D effects 3" w:semiHidden="1" w:unhideWhenUsed="1"/>
-    <w:lsdException w:name="Table Contemporary" w:semiHidden="1" w:unhideWhenUsed="1"/>
-    <w:lsdException w:name="Table Elegant" w:semiHidden="1" w:unhideWhenUsed="1"/>
-    <w:lsdException w:name="Table Professional" w:semiHidden="1" w:unhideWhenUsed="1"/>
-    <w:lsdException w:name="Table Subtle 1" w:semiHidden="1" w:unhideWhenUsed="1"/>
-    <w:lsdException w:name="Table Subtle 2" w:semiHidden="1" w:unhideWhenUsed="1"/>
-    <w:lsdException w:name="Table Web 1" w:semiHidden="1" w:unhideWhenUsed="1"/>
-    <w:lsdException w:name="Table Web 2" w:semiHidden="1" w:unhideWhenUsed="1"/>
-    <w:lsdException w:name="Table Web 3" w:semiHidden="1" w:unhideWhenUsed="1"/>
-    <w:lsdException w:name="Balloon Text" w:semiHidden="1" w:unhideWhenUsed="1"/>
-    <w:lsdException w:name="Table Grid" w:uiPriority="39"/>
-    <w:lsdException w:name="Table Theme" w:semiHidden="1" w:unhideWhenUsed="1"/>
-    <w:lsdException w:name="Placeholder Text" w:semiHidden="1"/>
-    <w:lsdException w:name="No Spacing" w:uiPriority="1" w:qFormat="1"/>
-    <w:lsdException w:name="Light Shading" w:uiPriority="60"/>
-    <w:lsdException w:name="Light List" w:uiPriority="61"/>
-    <w:lsdException w:name="Light Grid" w:uiPriority="62"/>
-    <w:lsdException w:name="Medium Shading 1" w:uiPriority="63"/>
-    <w:lsdException w:name="Medium Shading 2" w:uiPriority="64"/>
-    <w:lsdException w:name="Medium List 1" w:uiPriority="65"/>
-    <w:lsdException w:name="Medium List 2" w:uiPriority="66"/>
-    <w:lsdException w:name="Medium Grid 1" w:uiPriority="67"/>
-    <w:lsdException w:name="Medium Grid 2" w:uiPriority="68"/>
-    <w:lsdException w:name="Medium Grid 3" w:uiPriority="69"/>
-    <w:lsdException w:name="Dark List" w:uiPriority="70"/>
-    <w:lsdException w:name="Colorful Shading" w:uiPriority="71"/>
-    <w:lsdException w:name="Colorful List" w:uiPriority="72"/>
-    <w:lsdException w:name="Colorful Grid" w:uiPriority="73"/>
-    <w:lsdException w:name="Light Shading Accent 1" w:uiPriority="60"/>
-    <w:lsdException w:name="Light List Accent 1" w:uiPriority="61"/>
-    <w:lsdException w:name="Light Grid Accent 1" w:uiPriority="62"/>
-    <w:lsdException w:name="Medium Shading 1 Accent 1" w:uiPriority="63"/>
-    <w:lsdException w:name="Medium Shading 2 Accent 1" w:uiPriority="64"/>
-    <w:lsdException w:name="Medium List 1 Accent 1" w:uiPriority="65"/>
-    <w:lsdException w:name="Revision" w:semiHidden="1"/>
-    <w:lsdException w:name="List Paragraph" w:uiPriority="34" w:qFormat="1"/>
-    <w:lsdException w:name="Quote" w:uiPriority="29" w:qFormat="1"/>
-    <w:lsdException w:name="Intense Quote" w:uiPriority="30" w:qFormat="1"/>
-    <w:lsdException w:name="Medium List 2 Accent 1" w:uiPriority="66"/>
-    <w:lsdException w:name="Medium Grid 1 Accent 1" w:uiPriority="67"/>
-    <w:lsdException w:name="Medium Grid 2 Accent 1" w:uiPriority="68"/>
-    <w:lsdException w:name="Medium Grid 3 Accent 1" w:uiPriority="69"/>
-    <w:lsdException w:name="Dark List Accent 1" w:uiPriority="70"/>
-    <w:lsdException w:name="Colorful Shading Accent 1" w:uiPriority="71"/>
-    <w:lsdException w:name="Colorful List Accent 1" w:uiPriority="72"/>
-    <w:lsdException w:name="Colorful Grid Accent 1" w:uiPriority="73"/>
-    <w:lsdException w:name="Light Shading Accent 2" w:uiPriority="60"/>
-    <w:lsdException w:name="Light List Accent 2" w:uiPriority="61"/>
-    <w:lsdException w:name="Light Grid Accent 2" w:uiPriority="62"/>
-    <w:lsdException w:name="Medium Shading 1 Accent 2" w:uiPriority="63"/>
-    <w:lsdException w:name="Medium Shading 2 Accent 2" w:uiPriority="64"/>
-    <w:lsdException w:name="Medium List 1 Accent 2" w:uiPriority="65"/>
-    <w:lsdException w:name="Medium List 2 Accent 2" w:uiPriority="66"/>
-    <w:lsdException w:name="Medium Grid 1 Accent 2" w:uiPriority="67"/>
-    <w:lsdException w:name="Medium Grid 2 Accent 2" w:uiPriority="68"/>
-    <w:lsdException w:name="Medium Grid 3 Accent 2" w:uiPriority="69"/>
-    <w:lsdException w:name="Dark List Accent 2" w:uiPriority="70"/>
-    <w:lsdException w:name="Colorful Shading Accent 2" w:uiPriority="71"/>
-    <w:lsdException w:name="Colorful List Accent 2" w:uiPriority="72"/>
-    <w:lsdException w:name="Colorful Grid Accent 2" w:uiPriority="73"/>
-    <w:lsdException w:name="Light Shading Accent 3" w:uiPriority="60"/>
-    <w:lsdException w:name="Light List Accent 3" w:uiPriority="61"/>
-    <w:lsdException w:name="Light Grid Accent 3" w:uiPriority="62"/>
-    <w:lsdException w:name="Medium Shading 1 Accent 3" w:uiPriority="63"/>
-    <w:lsdException w:name="Medium Shading 2 Accent 3" w:uiPriority="64"/>
-    <w:lsdException w:name="Medium List 1 Accent 3" w:uiPriority="65"/>
-    <w:lsdException w:name="Medium List 2 Accent 3" w:uiPriority="66"/>
-    <w:lsdException w:name="Medium Grid 1 Accent 3" w:uiPriority="67"/>
-    <w:lsdException w:name="Medium Grid 2 Accent 3" w:uiPriority="68"/>
-    <w:lsdException w:name="Medium Grid 3 Accent 3" w:uiPriority="69"/>
-    <w:lsdException w:name="Dark List Accent 3" w:uiPriority="70"/>
-    <w:lsdException w:name="Colorful Shading Accent 3" w:uiPriority="71"/>
-    <w:lsdException w:name="Colorful List Accent 3" w:uiPriority="72"/>
-    <w:lsdException w:name="Colorful Grid Accent 3" w:uiPriority="73"/>
-    <w:lsdException w:name="Light Shading Accent 4" w:uiPriority="60"/>
-    <w:lsdException w:name="Light List Accent 4" w:uiPriority="61"/>
-    <w:lsdException w:name="Light Grid Accent 4" w:uiPriority="62"/>
-    <w:lsdException w:name="Medium Shading 1 Accent 4" w:uiPriority="63"/>
-    <w:lsdException w:name="Medium Shading 2 Accent 4" w:uiPriority="64"/>
-    <w:lsdException w:name="Medium List 1 Accent 4" w:uiPriority="65"/>
-    <w:lsdException w:name="Medium List 2 Accent 4" w:uiPriority="66"/>
-    <w:lsdException w:name="Medium Grid 1 Accent 4" w:uiPriority="67"/>
-    <w:lsdException w:name="Medium Grid 2 Accent 4" w:uiPriority="68"/>
-    <w:lsdException w:name="Medium Grid 3 Accent 4" w:uiPriority="69"/>
-    <w:lsdException w:name="Dark List Accent 4" w:uiPriority="70"/>
-    <w:lsdException w:name="Colorful Shading Accent 4" w:uiPriority="71"/>
-    <w:lsdException w:name="Colorful List Accent 4" w:uiPriority="72"/>
-    <w:lsdException w:name="Colorful Grid Accent 4" w:uiPriority="73"/>
-    <w:lsdException w:name="Light Shading Accent 5" w:uiPriority="60"/>
-    <w:lsdException w:name="Light List Accent 5" w:uiPriority="61"/>
-    <w:lsdException w:name="Light Grid Accent 5" w:uiPriority="62"/>
-    <w:lsdException w:name="Medium Shading 1 Accent 5" w:uiPriority="63"/>
-    <w:lsdException w:name="Medium Shading 2 Accent 5" w:uiPriority="64"/>
-    <w:lsdException w:name="Medium List 1 Accent 5" w:uiPriority="65"/>
-    <w:lsdException w:name="Medium List 2 Accent 5" w:uiPriority="66"/>
-    <w:lsdException w:name="Medium Grid 1 Accent 5" w:uiPriority="67"/>
-    <w:lsdException w:name="Medium Grid 2 Accent 5" w:uiPriority="68"/>
-    <w:lsdException w:name="Medium Grid 3 Accent 5" w:uiPriority="69"/>
-    <w:lsdException w:name="Dark List Accent 5" w:uiPriority="70"/>
-    <w:lsdException w:name="Colorful Shading Accent 5" w:uiPriority="71"/>
-    <w:lsdException w:name="Colorful List Accent 5" w:uiPriority="72"/>
-    <w:lsdException w:name="Colorful Grid Accent 5" w:uiPriority="73"/>
-    <w:lsdException w:name="Light Shading Accent 6" w:uiPriority="60"/>
-    <w:lsdException w:name="Light List Accent 6" w:uiPriority="61"/>
-    <w:lsdException w:name="Light Grid Accent 6" w:uiPriority="62"/>
-    <w:lsdException w:name="Medium Shading 1 Accent 6" w:uiPriority="63"/>
-    <w:lsdException w:name="Medium Shading 2 Accent 6" w:uiPriority="64"/>
-    <w:lsdException w:name="Medium List 1 Accent 6" w:uiPriority="65"/>
-    <w:lsdException w:name="Medium List 2 Accent 6" w:uiPriority="66"/>
-    <w:lsdException w:name="Medium Grid 1 Accent 6" w:uiPriority="67"/>
-    <w:lsdException w:name="Medium Grid 2 Accent 6" w:uiPriority="68"/>
-    <w:lsdException w:name="Medium Grid 3 Accent 6" w:uiPriority="69"/>
-    <w:lsdException w:name="Dark List Accent 6" w:uiPriority="70"/>
-    <w:lsdException w:name="Colorful Shading Accent 6" w:uiPriority="71"/>
-    <w:lsdException w:name="Colorful List Accent 6" w:uiPriority="72"/>
-    <w:lsdException w:name="Colorful Grid Accent 6" w:uiPriority="73"/>
-    <w:lsdException w:name="Subtle Emphasis" w:uiPriority="19" w:qFormat="1"/>
-    <w:lsdException w:name="Intense Emphasis" w:uiPriority="21" w:qFormat="1"/>
-    <w:lsdException w:name="Subtle Reference" w:uiPriority="31" w:qFormat="1"/>
-    <w:lsdException w:name="Intense Reference" w:uiPriority="32" w:qFormat="1"/>
-    <w:lsdException w:name="Book Title" w:uiPriority="33" w:qFormat="1"/>
-    <w:lsdException w:name="Bibliography" w:semiHidden="1" w:uiPriority="37" w:unhideWhenUsed="1"/>
-    <w:lsdException w:name="TOC Heading" w:semiHidden="1" w:uiPriority="39" w:unhideWhenUsed="1" w:qFormat="1"/>
-    <w:lsdException w:name="Plain Table 1" w:uiPriority="41"/>
-    <w:lsdException w:name="Plain Table 2" w:uiPriority="42"/>
-    <w:lsdException w:name="Plain Table 3" w:uiPriority="43"/>
-    <w:lsdException w:name="Plain Table 4" w:uiPriority="44"/>
-    <w:lsdException w:name="Plain Table 5" w:uiPriority="45"/>
-    <w:lsdException w:name="Grid Table Light" w:uiPriority="40"/>
-    <w:lsdException w:name="Grid Table 1 Light" w:uiPriority="46"/>
-    <w:lsdException w:name="Grid Table 2" w:uiPriority="47"/>
-    <w:lsdException w:name="Grid Table 3" w:uiPriority="48"/>
-    <w:lsdException w:name="Grid Table 4" w:uiPriority="49"/>
-    <w:lsdException w:name="Grid Table 5 Dark" w:uiPriority="50"/>
-    <w:lsdException w:name="Grid Table 6 Colorful" w:uiPriority="51"/>
-    <w:lsdException w:name="Grid Table 7 Colorful" w:uiPriority="52"/>
-    <w:lsdException w:name="Grid Table 1 Light Accent 1" w:uiPriority="46"/>
-    <w:lsdException w:name="Grid Table 2 Accent 1" w:uiPriority="47"/>
-    <w:lsdException w:name="Grid Table 3 Accent 1" w:uiPriority="48"/>
-    <w:lsdException w:name="Grid Table 4 Accent 1" w:uiPriority="49"/>
-    <w:lsdException w:name="Grid Table 5 Dark Accent 1" w:uiPriority="50"/>
-    <w:lsdException w:name="Grid Table 6 Colorful Accent 1" w:uiPriority="51"/>
-    <w:lsdException w:name="Grid Table 7 Colorful Accent 1" w:uiPriority="52"/>
-    <w:lsdException w:name="Grid Table 1 Light Accent 2" w:uiPriority="46"/>
-    <w:lsdException w:name="Grid Table 2 Accent 2" w:uiPriority="47"/>
-    <w:lsdException w:name="Grid Table 3 Accent 2" w:uiPriority="48"/>
-    <w:lsdException w:name="Grid Table 4 Accent 2" w:uiPriority="49"/>
-    <w:lsdException w:name="Grid Table 5 Dark Accent 2" w:uiPriority="50"/>
-    <w:lsdException w:name="Grid Table 6 Colorful Accent 2" w:uiPriority="51"/>
-    <w:lsdException w:name="Grid Table 7 Colorful Accent 2" w:uiPriority="52"/>
-    <w:lsdException w:name="Grid Table 1 Light Accent 3" w:uiPriority="46"/>
-    <w:lsdException w:name="Grid Table 2 Accent 3" w:uiPriority="47"/>
-    <w:lsdException w:name="Grid Table 3 Accent 3" w:uiPriority="48"/>
-    <w:lsdException w:name="Grid Table 4 Accent 3" w:uiPriority="49"/>
-    <w:lsdException w:name="Grid Table 5 Dark Accent 3" w:uiPriority="50"/>
-    <w:lsdException w:name="Grid Table 6 Colorful Accent 3" w:uiPriority="51"/>
-    <w:lsdException w:name="Grid Table 7 Colorful Accent 3" w:uiPriority="52"/>
-    <w:lsdException w:name="Grid Table 1 Light Accent 4" w:uiPriority="46"/>
-    <w:lsdException w:name="Grid Table 2 Accent 4" w:uiPriority="47"/>
-    <w:lsdException w:name="Grid Table 3 Accent 4" w:uiPriority="48"/>
-    <w:lsdException w:name="Grid Table 4 Accent 4" w:uiPriority="49"/>
-    <w:lsdException w:name="Grid Table 5 Dark Accent 4" w:uiPriority="50"/>
-    <w:lsdException w:name="Grid Table 6 Colorful Accent 4" w:uiPriority="51"/>
-    <w:lsdException w:name="Grid Table 7 Colorful Accent 4" w:uiPriority="52"/>
-    <w:lsdException w:name="Grid Table 1 Light Accent 5" w:uiPriority="46"/>
-    <w:lsdException w:name="Grid Table 2 Accent 5" w:uiPriority="47"/>
-    <w:lsdException w:name="Grid Table 3 Accent 5" w:uiPriority="48"/>
-    <w:lsdException w:name="Grid Table 4 Accent 5" w:uiPriority="49"/>
-    <w:lsdException w:name="Grid Table 5 Dark Accent 5" w:uiPriority="50"/>
-    <w:lsdException w:name="Grid Table 6 Colorful Accent 5" w:uiPriority="51"/>
-    <w:lsdException w:name="Grid Table 7 Colorful Accent 5" w:uiPriority="52"/>
-    <w:lsdException w:name="Grid Table 1 Light Accent 6" w:uiPriority="46"/>
-    <w:lsdException w:name="Grid Table 2 Accent 6" w:uiPriority="47"/>
-    <w:lsdException w:name="Grid Table 3 Accent 6" w:uiPriority="48"/>
-    <w:lsdException w:name="Grid Table 4 Accent 6" w:uiPriority="49"/>
-    <w:lsdException w:name="Grid Table 5 Dark Accent 6" w:uiPriority="50"/>
-    <w:lsdException w:name="Grid Table 6 Colorful Accent 6" w:uiPriority="51"/>
-    <w:lsdException w:name="Grid Table 7 Colorful Accent 6" w:uiPriority="52"/>
-    <w:lsdException w:name="List Table 1 Light" w:uiPriority="46"/>
-    <w:lsdException w:name="List Table 2" w:uiPriority="47"/>
-    <w:lsdException w:name="List Table 3" w:uiPriority="48"/>
-    <w:lsdException w:name="List Table 4" w:uiPriority="49"/>
-    <w:lsdException w:name="List Table 5 Dark" w:uiPriority="50"/>
-    <w:lsdException w:name="List Table 6 Colorful" w:uiPriority="51"/>
-    <w:lsdException w:name="List Table 7 Colorful" w:uiPriority="52"/>
-    <w:lsdException w:name="List Table 1 Light Accent 1" w:uiPriority="46"/>
-    <w:lsdException w:name="List Table 2 Accent 1" w:uiPriority="47"/>
-    <w:lsdException w:name="List Table 3 Accent 1" w:uiPriority="48"/>
-    <w:lsdException w:name="List Table 4 Accent 1" w:uiPriority="49"/>
-    <w:lsdException w:name="List Table 5 Dark Accent 1" w:uiPriority="50"/>
-    <w:lsdException w:name="List Table 6 Colorful Accent 1" w:uiPriority="51"/>
-    <w:lsdException w:name="List Table 7 Colorful Accent 1" w:uiPriority="52"/>
-    <w:lsdException w:name="List Table 1 Light Accent 2" w:uiPriority="46"/>
-    <w:lsdException w:name="List Table 2 Accent 2" w:uiPriority="47"/>
-    <w:lsdException w:name="List Table 3 Accent 2" w:uiPriority="48"/>
-    <w:lsdException w:name="List Table 4 Accent 2" w:uiPriority="49"/>
-    <w:lsdException w:name="List Table 5 Dark Accent 2" w:uiPriority="50"/>
-    <w:lsdException w:name="List Table 6 Colorful Accent 2" w:uiPriority="51"/>
-    <w:lsdException w:name="List Table 7 Colorful Accent 2" w:uiPriority="52"/>
-    <w:lsdException w:name="List Table 1 Light Accent 3" w:uiPriority="46"/>
-    <w:lsdException w:name="List Table 2 Accent 3" w:uiPriority="47"/>
-    <w:lsdException w:name="List Table 3 Accent 3" w:uiPriority="48"/>
-    <w:lsdException w:name="List Table 4 Accent 3" w:uiPriority="49"/>
-    <w:lsdException w:name="List Table 5 Dark Accent 3" w:uiPriority="50"/>
-    <w:lsdException w:name="List Table 6 Colorful Accent 3" w:uiPriority="51"/>
-    <w:lsdException w:name="List Table 7 Colorful Accent 3" w:uiPriority="52"/>
-    <w:lsdException w:name="List Table 1 Light Accent 4" w:uiPriority="46"/>
-    <w:lsdException w:name="List Table 2 Accent 4" w:uiPriority="47"/>
-    <w:lsdException w:name="List Table 3 Accent 4" w:uiPriority="48"/>
-    <w:lsdException w:name="List Table 4 Accent 4" w:uiPriority="49"/>
-    <w:lsdException w:name="List Table 5 Dark Accent 4" w:uiPriority="50"/>
-    <w:lsdException w:name="List Table 6 Colorful Accent 4" w:uiPriority="51"/>
-    <w:lsdException w:name="List Table 7 Colorful Accent 4" w:uiPriority="52"/>
-    <w:lsdException w:name="List Table 1 Light Accent 5" w:uiPriority="46"/>
-    <w:lsdException w:name="List Table 2 Accent 5" w:uiPriority="47"/>
-    <w:lsdException w:name="List Table 3 Accent 5" w:uiPriority="48"/>
-    <w:lsdException w:name="List Table 4 Accent 5" w:uiPriority="49"/>
-    <w:lsdException w:name="List Table 5 Dark Accent 5" w:uiPriority="50"/>
-    <w:lsdException w:name="List Table 6 Colorful Accent 5" w:uiPriority="51"/>
-    <w:lsdException w:name="List Table 7 Colorful Accent 5" w:uiPriority="52"/>
-    <w:lsdException w:name="List Table 1 Light Accent 6" w:uiPriority="46"/>
-    <w:lsdException w:name="List Table 2 Accent 6" w:uiPriority="47"/>
-    <w:lsdException w:name="List Table 3 Accent 6" w:uiPriority="48"/>
-    <w:lsdException w:name="List Table 4 Accent 6" w:uiPriority="49"/>
-    <w:lsdException w:name="List Table 5 Dark Accent 6" w:uiPriority="50"/>
-    <w:lsdException w:name="List Table 6 Colorful Accent 6" w:uiPriority="51"/>
-    <w:lsdException w:name="List Table 7 Colorful Accent 6" w:uiPriority="52"/>
-    <w:lsdException w:name="Mention" w:semiHidden="1" w:unhideWhenUsed="1"/>
-    <w:lsdException w:name="Smart Hyperlink" w:semiHidden="1" w:unhideWhenUsed="1"/>
-    <w:lsdException w:name="Hashtag" w:semiHidden="1" w:unhideWhenUsed="1"/>
-    <w:lsdException w:name="Unresolved Mention" w:semiHidden="1" w:unhideWhenUsed="1"/>
-    <w:lsdException w:name="Smart Link" w:semiHidden="1" w:unhideWhenUsed="1"/>
+  <w:latentStyles w:count="260" w:defQFormat="0" w:defUnhideWhenUsed="1" w:defSemiHidden="1" w:defUIPriority="99" w:defLockedState="0">
+    <w:lsdException w:qFormat="1" w:unhideWhenUsed="0" w:uiPriority="0" w:semiHidden="0" w:name="Normal"/>
+    <w:lsdException w:qFormat="1" w:unhideWhenUsed="0" w:uiPriority="9" w:semiHidden="0" w:name="heading 1"/>
+    <w:lsdException w:qFormat="1" w:uiPriority="9" w:name="heading 2"/>
+    <w:lsdException w:qFormat="1" w:uiPriority="9" w:name="heading 3"/>
+    <w:lsdException w:qFormat="1" w:uiPriority="9" w:name="heading 4"/>
+    <w:lsdException w:qFormat="1" w:uiPriority="9" w:name="heading 5"/>
+    <w:lsdException w:qFormat="1" w:uiPriority="9" w:name="heading 6"/>
+    <w:lsdException w:qFormat="1" w:uiPriority="9" w:name="heading 7"/>
+    <w:lsdException w:qFormat="1" w:uiPriority="9" w:name="heading 8"/>
+    <w:lsdException w:qFormat="1" w:uiPriority="9" w:name="heading 9"/>
+    <w:lsdException w:uiPriority="99" w:name="index 1"/>
+    <w:lsdException w:uiPriority="99" w:name="index 2"/>
+    <w:lsdException w:uiPriority="99" w:name="index 3"/>
+    <w:lsdException w:uiPriority="99" w:name="index 4"/>
+    <w:lsdException w:uiPriority="99" w:name="index 5"/>
+    <w:lsdException w:uiPriority="99" w:name="index 6"/>
+    <w:lsdException w:uiPriority="99" w:name="index 7"/>
+    <w:lsdException w:uiPriority="99" w:name="index 8"/>
+    <w:lsdException w:uiPriority="99" w:name="index 9"/>
+    <w:lsdException w:uiPriority="39" w:name="toc 1"/>
+    <w:lsdException w:uiPriority="39" w:name="toc 2"/>
+    <w:lsdException w:uiPriority="39" w:name="toc 3"/>
+    <w:lsdException w:uiPriority="39" w:name="toc 4"/>
+    <w:lsdException w:uiPriority="39" w:name="toc 5"/>
+    <w:lsdException w:uiPriority="39" w:name="toc 6"/>
+    <w:lsdException w:uiPriority="39" w:name="toc 7"/>
+    <w:lsdException w:uiPriority="39" w:name="toc 8"/>
+    <w:lsdException w:uiPriority="39" w:name="toc 9"/>
+    <w:lsdException w:uiPriority="99" w:name="Normal Indent"/>
+    <w:lsdException w:uiPriority="99" w:name="footnote text"/>
+    <w:lsdException w:uiPriority="99" w:name="annotation text"/>
+    <w:lsdException w:uiPriority="99" w:semiHidden="0" w:name="header"/>
+    <w:lsdException w:uiPriority="99" w:semiHidden="0" w:name="footer"/>
+    <w:lsdException w:uiPriority="99" w:name="index heading"/>
+    <w:lsdException w:qFormat="1" w:uiPriority="35" w:name="caption"/>
+    <w:lsdException w:uiPriority="99" w:name="table of figures"/>
+    <w:lsdException w:uiPriority="99" w:name="envelope address"/>
+    <w:lsdException w:uiPriority="99" w:name="envelope return"/>
+    <w:lsdException w:uiPriority="99" w:name="footnote reference"/>
+    <w:lsdException w:uiPriority="99" w:name="annotation reference"/>
+    <w:lsdException w:uiPriority="99" w:name="line number"/>
+    <w:lsdException w:uiPriority="99" w:name="page number"/>
+    <w:lsdException w:uiPriority="99" w:name="endnote reference"/>
+    <w:lsdException w:uiPriority="99" w:name="endnote text"/>
+    <w:lsdException w:uiPriority="99" w:name="table of authorities"/>
+    <w:lsdException w:uiPriority="99" w:name="macro"/>
+    <w:lsdException w:uiPriority="99" w:name="toa heading"/>
+    <w:lsdException w:uiPriority="99" w:name="List"/>
+    <w:lsdException w:uiPriority="99" w:name="List Bullet"/>
+    <w:lsdException w:uiPriority="99" w:name="List Number"/>
+    <w:lsdException w:uiPriority="99" w:name="List 2"/>
+    <w:lsdException w:uiPriority="99" w:name="List 3"/>
+    <w:lsdException w:uiPriority="99" w:name="List 4"/>
+    <w:lsdException w:uiPriority="99" w:name="List 5"/>
+    <w:lsdException w:uiPriority="99" w:name="List Bullet 2"/>
+    <w:lsdException w:uiPriority="99" w:name="List Bullet 3"/>
+    <w:lsdException w:uiPriority="99" w:name="List Bullet 4"/>
+    <w:lsdException w:uiPriority="99" w:name="List Bullet 5"/>
+    <w:lsdException w:uiPriority="99" w:name="List Number 2"/>
+    <w:lsdException w:uiPriority="99" w:name="List Number 3"/>
+    <w:lsdException w:uiPriority="99" w:name="List Number 4"/>
+    <w:lsdException w:uiPriority="99" w:name="List Number 5"/>
+    <w:lsdException w:qFormat="1" w:unhideWhenUsed="0" w:uiPriority="10" w:semiHidden="0" w:name="Title"/>
+    <w:lsdException w:uiPriority="99" w:name="Closing"/>
+    <w:lsdException w:uiPriority="99" w:name="Signature"/>
+    <w:lsdException w:uiPriority="1" w:name="Default Paragraph Font"/>
+    <w:lsdException w:qFormat="1" w:unhideWhenUsed="0" w:uiPriority="1" w:semiHidden="0" w:name="Body Text"/>
+    <w:lsdException w:uiPriority="99" w:name="Body Text Indent"/>
+    <w:lsdException w:uiPriority="99" w:name="List Continue"/>
+    <w:lsdException w:uiPriority="99" w:name="List Continue 2"/>
+    <w:lsdException w:uiPriority="99" w:name="List Continue 3"/>
+    <w:lsdException w:uiPriority="99" w:name="List Continue 4"/>
+    <w:lsdException w:uiPriority="99" w:name="List Continue 5"/>
+    <w:lsdException w:uiPriority="99" w:name="Message Header"/>
+    <w:lsdException w:qFormat="1" w:unhideWhenUsed="0" w:uiPriority="11" w:semiHidden="0" w:name="Subtitle"/>
+    <w:lsdException w:uiPriority="99" w:name="Salutation"/>
+    <w:lsdException w:uiPriority="99" w:name="Date"/>
+    <w:lsdException w:uiPriority="99" w:name="Body Text First Indent"/>
+    <w:lsdException w:uiPriority="99" w:name="Body Text First Indent 2"/>
+    <w:lsdException w:uiPriority="99" w:name="Note Heading"/>
+    <w:lsdException w:uiPriority="99" w:name="Body Text 2"/>
+    <w:lsdException w:uiPriority="99" w:name="Body Text 3"/>
+    <w:lsdException w:uiPriority="99" w:name="Body Text Indent 2"/>
+    <w:lsdException w:uiPriority="99" w:name="Body Text Indent 3"/>
+    <w:lsdException w:uiPriority="99" w:name="Block Text"/>
+    <w:lsdException w:uiPriority="99" w:semiHidden="0" w:name="Hyperlink"/>
+    <w:lsdException w:uiPriority="99" w:name="FollowedHyperlink"/>
+    <w:lsdException w:qFormat="1" w:unhideWhenUsed="0" w:uiPriority="22" w:semiHidden="0" w:name="Strong"/>
+    <w:lsdException w:qFormat="1" w:unhideWhenUsed="0" w:uiPriority="20" w:semiHidden="0" w:name="Emphasis"/>
+    <w:lsdException w:uiPriority="99" w:name="Document Map"/>
+    <w:lsdException w:uiPriority="99" w:name="Plain Text"/>
+    <w:lsdException w:uiPriority="99" w:name="E-mail Signature"/>
+    <w:lsdException w:uiPriority="99" w:name="Normal (Web)"/>
+    <w:lsdException w:uiPriority="99" w:name="HTML Acronym"/>
+    <w:lsdException w:uiPriority="99" w:name="HTML Address"/>
+    <w:lsdException w:uiPriority="99" w:name="HTML Cite"/>
+    <w:lsdException w:uiPriority="99" w:name="HTML Code"/>
+    <w:lsdException w:uiPriority="99" w:name="HTML Definition"/>
+    <w:lsdException w:uiPriority="99" w:name="HTML Keyboard"/>
+    <w:lsdException w:uiPriority="99" w:name="HTML Preformatted"/>
+    <w:lsdException w:uiPriority="99" w:name="HTML Sample"/>
+    <w:lsdException w:uiPriority="99" w:name="HTML Typewriter"/>
+    <w:lsdException w:uiPriority="99" w:name="HTML Variable"/>
+    <w:lsdException w:uiPriority="99" w:name="Normal Table"/>
+    <w:lsdException w:uiPriority="99" w:name="annotation subject"/>
+    <w:lsdException w:uiPriority="99" w:name="Table Simple 1"/>
+    <w:lsdException w:uiPriority="99" w:name="Table Simple 2"/>
+    <w:lsdException w:uiPriority="99" w:name="Table Simple 3"/>
+    <w:lsdException w:uiPriority="99" w:name="Table Classic 1"/>
+    <w:lsdException w:uiPriority="99" w:name="Table Classic 2"/>
+    <w:lsdException w:uiPriority="99" w:name="Table Classic 3"/>
+    <w:lsdException w:uiPriority="99" w:name="Table Classic 4"/>
+    <w:lsdException w:uiPriority="99" w:name="Table Colorful 1"/>
+    <w:lsdException w:uiPriority="99" w:name="Table Colorful 2"/>
+    <w:lsdException w:uiPriority="99" w:name="Table Colorful 3"/>
+    <w:lsdException w:uiPriority="99" w:name="Table Columns 1"/>
+    <w:lsdException w:uiPriority="99" w:name="Table Columns 2"/>
+    <w:lsdException w:uiPriority="99" w:name="Table Columns 3"/>
+    <w:lsdException w:uiPriority="99" w:name="Table Columns 4"/>
+    <w:lsdException w:uiPriority="99" w:name="Table Columns 5"/>
+    <w:lsdException w:uiPriority="99" w:name="Table Grid 1"/>
+    <w:lsdException w:uiPriority="99" w:name="Table Grid 2"/>
+    <w:lsdException w:uiPriority="99" w:name="Table Grid 3"/>
+    <w:lsdException w:uiPriority="99" w:name="Table Grid 4"/>
+    <w:lsdException w:uiPriority="99" w:name="Table Grid 5"/>
+    <w:lsdException w:uiPriority="99" w:name="Table Grid 6"/>
+    <w:lsdException w:uiPriority="99" w:name="Table Grid 7"/>
+    <w:lsdException w:uiPriority="99" w:name="Table Grid 8"/>
+    <w:lsdException w:uiPriority="99" w:name="Table List 1"/>
+    <w:lsdException w:uiPriority="99" w:name="Table List 2"/>
+    <w:lsdException w:uiPriority="99" w:name="Table List 3"/>
+    <w:lsdException w:uiPriority="99" w:name="Table List 4"/>
+    <w:lsdException w:uiPriority="99" w:name="Table List 5"/>
+    <w:lsdException w:uiPriority="99" w:name="Table List 6"/>
+    <w:lsdException w:uiPriority="99" w:name="Table List 7"/>
+    <w:lsdException w:uiPriority="99" w:name="Table List 8"/>
+    <w:lsdException w:uiPriority="99" w:name="Table 3D effects 1"/>
+    <w:lsdException w:uiPriority="99" w:name="Table 3D effects 2"/>
+    <w:lsdException w:uiPriority="99" w:name="Table 3D effects 3"/>
+    <w:lsdException w:uiPriority="99" w:name="Table Contemporary"/>
+    <w:lsdException w:uiPriority="99" w:name="Table Elegant"/>
+    <w:lsdException w:uiPriority="99" w:name="Table Professional"/>
+    <w:lsdException w:uiPriority="99" w:name="Table Subtle 1"/>
+    <w:lsdException w:uiPriority="99" w:name="Table Subtle 2"/>
+    <w:lsdException w:uiPriority="99" w:name="Table Web 1"/>
+    <w:lsdException w:uiPriority="99" w:name="Table Web 2"/>
+    <w:lsdException w:uiPriority="99" w:name="Table Web 3"/>
+    <w:lsdException w:uiPriority="99" w:name="Balloon Text"/>
+    <w:lsdException w:unhideWhenUsed="0" w:uiPriority="39" w:semiHidden="0" w:name="Table Grid"/>
+    <w:lsdException w:uiPriority="99" w:name="Table Theme"/>
+    <w:lsdException w:qFormat="1" w:unhideWhenUsed="0" w:uiPriority="1" w:semiHidden="0" w:name="No Spacing"/>
+    <w:lsdException w:qFormat="1" w:unhideWhenUsed="0" w:uiPriority="34" w:semiHidden="0" w:name="List Paragraph"/>
   </w:latentStyles>
-  <w:style w:type="paragraph" w:default="1" w:styleId="Normal">
+  <w:style w:type="paragraph" w:default="1" w:styleId="1">
     <w:name w:val="Normal"/>
     <w:qFormat/>
-    <w:rsid w:val="007D52AD"/>
+    <w:uiPriority w:val="0"/>
     <w:pPr>
       <w:widowControl w:val="0"/>
       <w:autoSpaceDE w:val="0"/>
@@ -3577,19 +3165,20 @@
       <w:spacing w:after="0" w:line="240" w:lineRule="auto"/>
     </w:pPr>
     <w:rPr>
-      <w:rFonts w:ascii="Candara" w:eastAsia="Candara" w:hAnsi="Candara" w:cs="Candara"/>
+      <w:rFonts w:ascii="Candara" w:hAnsi="Candara" w:eastAsia="Candara" w:cs="Candara"/>
       <w:kern w:val="0"/>
-      <w:lang w:val="es-ES"/>
+      <w:sz w:val="22"/>
+      <w:szCs w:val="22"/>
+      <w:lang w:val="es-ES" w:eastAsia="en-US" w:bidi="ar-SA"/>
       <w14:ligatures w14:val="none"/>
     </w:rPr>
   </w:style>
-  <w:style w:type="paragraph" w:styleId="Ttulo1">
+  <w:style w:type="paragraph" w:styleId="2">
     <w:name w:val="heading 1"/>
-    <w:basedOn w:val="Normal"/>
-    <w:link w:val="Ttulo1Car"/>
+    <w:basedOn w:val="1"/>
+    <w:link w:val="14"/>
+    <w:qFormat/>
     <w:uiPriority w:val="9"/>
-    <w:qFormat/>
-    <w:rsid w:val="007D52AD"/>
     <w:pPr>
       <w:ind w:right="170"/>
       <w:jc w:val="center"/>
@@ -3600,16 +3189,15 @@
       <w:bCs/>
     </w:rPr>
   </w:style>
-  <w:style w:type="paragraph" w:styleId="Ttulo2">
+  <w:style w:type="paragraph" w:styleId="3">
     <w:name w:val="heading 2"/>
-    <w:basedOn w:val="Normal"/>
-    <w:next w:val="Normal"/>
-    <w:link w:val="Ttulo2Car"/>
-    <w:uiPriority w:val="9"/>
+    <w:basedOn w:val="1"/>
+    <w:next w:val="1"/>
+    <w:link w:val="22"/>
     <w:semiHidden/>
     <w:unhideWhenUsed/>
     <w:qFormat/>
-    <w:rsid w:val="002A5216"/>
+    <w:uiPriority w:val="9"/>
     <w:pPr>
       <w:keepNext/>
       <w:keepLines/>
@@ -3617,25 +3205,24 @@
       <w:outlineLvl w:val="1"/>
     </w:pPr>
     <w:rPr>
-      <w:rFonts w:asciiTheme="majorHAnsi" w:eastAsiaTheme="majorEastAsia" w:hAnsiTheme="majorHAnsi" w:cstheme="majorBidi"/>
-      <w:color w:val="2F5496" w:themeColor="accent1" w:themeShade="BF"/>
+      <w:rFonts w:asciiTheme="majorHAnsi" w:hAnsiTheme="majorHAnsi" w:eastAsiaTheme="majorEastAsia" w:cstheme="majorBidi"/>
+      <w:color w:val="2F5597" w:themeColor="accent1" w:themeShade="BF"/>
       <w:sz w:val="26"/>
       <w:szCs w:val="26"/>
     </w:rPr>
   </w:style>
-  <w:style w:type="character" w:default="1" w:styleId="Fuentedeprrafopredeter">
+  <w:style w:type="character" w:default="1" w:styleId="4">
     <w:name w:val="Default Paragraph Font"/>
-    <w:uiPriority w:val="1"/>
     <w:semiHidden/>
     <w:unhideWhenUsed/>
+    <w:uiPriority w:val="1"/>
   </w:style>
-  <w:style w:type="table" w:default="1" w:styleId="Tablanormal">
+  <w:style w:type="table" w:default="1" w:styleId="5">
     <w:name w:val="Normal Table"/>
-    <w:uiPriority w:val="99"/>
     <w:semiHidden/>
     <w:unhideWhenUsed/>
+    <w:uiPriority w:val="99"/>
     <w:tblPr>
-      <w:tblInd w:w="0" w:type="dxa"/>
       <w:tblCellMar>
         <w:top w:w="0" w:type="dxa"/>
         <w:left w:w="108" w:type="dxa"/>
@@ -3644,19 +3231,49 @@
       </w:tblCellMar>
     </w:tblPr>
   </w:style>
-  <w:style w:type="numbering" w:default="1" w:styleId="Sinlista">
-    <w:name w:val="No List"/>
-    <w:uiPriority w:val="99"/>
+  <w:style w:type="character" w:styleId="6">
+    <w:name w:val="footnote reference"/>
+    <w:basedOn w:val="4"/>
     <w:semiHidden/>
     <w:unhideWhenUsed/>
+    <w:uiPriority w:val="99"/>
+    <w:rPr>
+      <w:vertAlign w:val="superscript"/>
+    </w:rPr>
   </w:style>
-  <w:style w:type="paragraph" w:styleId="Encabezado">
+  <w:style w:type="character" w:styleId="7">
+    <w:name w:val="Hyperlink"/>
+    <w:basedOn w:val="4"/>
+    <w:unhideWhenUsed/>
+    <w:uiPriority w:val="99"/>
+    <w:rPr>
+      <w:color w:val="0563C1" w:themeColor="hyperlink"/>
+      <w:u w:val="single"/>
+      <w14:textFill>
+        <w14:solidFill>
+          <w14:schemeClr w14:val="hlink"/>
+        </w14:solidFill>
+      </w14:textFill>
+    </w:rPr>
+  </w:style>
+  <w:style w:type="paragraph" w:styleId="8">
+    <w:name w:val="footnote text"/>
+    <w:basedOn w:val="1"/>
+    <w:link w:val="21"/>
+    <w:semiHidden/>
+    <w:unhideWhenUsed/>
+    <w:uiPriority w:val="99"/>
+    <w:rPr>
+      <w:sz w:val="20"/>
+      <w:szCs w:val="20"/>
+    </w:rPr>
+  </w:style>
+  <w:style w:type="paragraph" w:styleId="9">
     <w:name w:val="header"/>
-    <w:basedOn w:val="Normal"/>
-    <w:link w:val="EncabezadoCar"/>
+    <w:basedOn w:val="1"/>
+    <w:link w:val="12"/>
+    <w:unhideWhenUsed/>
     <w:uiPriority w:val="99"/>
-    <w:unhideWhenUsed/>
-    <w:rsid w:val="007D52AD"/>
     <w:pPr>
       <w:tabs>
         <w:tab w:val="center" w:pos="4419"/>
@@ -3664,20 +3281,12 @@
       </w:tabs>
     </w:pPr>
   </w:style>
-  <w:style w:type="character" w:customStyle="1" w:styleId="EncabezadoCar">
-    <w:name w:val="Encabezado Car"/>
-    <w:basedOn w:val="Fuentedeprrafopredeter"/>
-    <w:link w:val="Encabezado"/>
+  <w:style w:type="paragraph" w:styleId="10">
+    <w:name w:val="footer"/>
+    <w:basedOn w:val="1"/>
+    <w:link w:val="13"/>
+    <w:unhideWhenUsed/>
     <w:uiPriority w:val="99"/>
-    <w:rsid w:val="007D52AD"/>
-  </w:style>
-  <w:style w:type="paragraph" w:styleId="Piedepgina">
-    <w:name w:val="footer"/>
-    <w:basedOn w:val="Normal"/>
-    <w:link w:val="PiedepginaCar"/>
-    <w:uiPriority w:val="99"/>
-    <w:unhideWhenUsed/>
-    <w:rsid w:val="007D52AD"/>
     <w:pPr>
       <w:tabs>
         <w:tab w:val="center" w:pos="4419"/>
@@ -3685,21 +3294,32 @@
       </w:tabs>
     </w:pPr>
   </w:style>
-  <w:style w:type="character" w:customStyle="1" w:styleId="PiedepginaCar">
+  <w:style w:type="paragraph" w:styleId="11">
+    <w:name w:val="Body Text"/>
+    <w:basedOn w:val="1"/>
+    <w:link w:val="16"/>
+    <w:qFormat/>
+    <w:uiPriority w:val="1"/>
+  </w:style>
+  <w:style w:type="character" w:customStyle="1" w:styleId="12">
+    <w:name w:val="Encabezado Car"/>
+    <w:basedOn w:val="4"/>
+    <w:link w:val="9"/>
+    <w:uiPriority w:val="99"/>
+  </w:style>
+  <w:style w:type="character" w:customStyle="1" w:styleId="13">
     <w:name w:val="Pie de página Car"/>
-    <w:basedOn w:val="Fuentedeprrafopredeter"/>
-    <w:link w:val="Piedepgina"/>
+    <w:basedOn w:val="4"/>
+    <w:link w:val="10"/>
     <w:uiPriority w:val="99"/>
-    <w:rsid w:val="007D52AD"/>
   </w:style>
-  <w:style w:type="character" w:customStyle="1" w:styleId="Ttulo1Car">
+  <w:style w:type="character" w:customStyle="1" w:styleId="14">
     <w:name w:val="Título 1 Car"/>
-    <w:basedOn w:val="Fuentedeprrafopredeter"/>
-    <w:link w:val="Ttulo1"/>
+    <w:basedOn w:val="4"/>
+    <w:link w:val="2"/>
     <w:uiPriority w:val="9"/>
-    <w:rsid w:val="007D52AD"/>
     <w:rPr>
-      <w:rFonts w:ascii="Candara" w:eastAsia="Candara" w:hAnsi="Candara" w:cs="Candara"/>
+      <w:rFonts w:ascii="Candara" w:hAnsi="Candara" w:eastAsia="Candara" w:cs="Candara"/>
       <w:b/>
       <w:bCs/>
       <w:kern w:val="0"/>
@@ -3707,13 +3327,12 @@
       <w14:ligatures w14:val="none"/>
     </w:rPr>
   </w:style>
-  <w:style w:type="table" w:customStyle="1" w:styleId="TableNormal">
+  <w:style w:type="table" w:customStyle="1" w:styleId="15">
     <w:name w:val="Table Normal"/>
-    <w:uiPriority w:val="2"/>
     <w:semiHidden/>
     <w:unhideWhenUsed/>
     <w:qFormat/>
-    <w:rsid w:val="007D52AD"/>
+    <w:uiPriority w:val="2"/>
     <w:pPr>
       <w:widowControl w:val="0"/>
       <w:autoSpaceDE w:val="0"/>
@@ -3726,7 +3345,6 @@
       <w14:ligatures w14:val="none"/>
     </w:rPr>
     <w:tblPr>
-      <w:tblInd w:w="0" w:type="dxa"/>
       <w:tblCellMar>
         <w:top w:w="0" w:type="dxa"/>
         <w:left w:w="0" w:type="dxa"/>
@@ -3735,53 +3353,41 @@
       </w:tblCellMar>
     </w:tblPr>
   </w:style>
-  <w:style w:type="paragraph" w:styleId="Textoindependiente">
-    <w:name w:val="Body Text"/>
-    <w:basedOn w:val="Normal"/>
-    <w:link w:val="TextoindependienteCar"/>
+  <w:style w:type="character" w:customStyle="1" w:styleId="16">
+    <w:name w:val="Texto independiente Car"/>
+    <w:basedOn w:val="4"/>
+    <w:link w:val="11"/>
     <w:uiPriority w:val="1"/>
-    <w:qFormat/>
-    <w:rsid w:val="007D52AD"/>
-  </w:style>
-  <w:style w:type="character" w:customStyle="1" w:styleId="TextoindependienteCar">
-    <w:name w:val="Texto independiente Car"/>
-    <w:basedOn w:val="Fuentedeprrafopredeter"/>
-    <w:link w:val="Textoindependiente"/>
-    <w:uiPriority w:val="1"/>
-    <w:rsid w:val="007D52AD"/>
     <w:rPr>
-      <w:rFonts w:ascii="Candara" w:eastAsia="Candara" w:hAnsi="Candara" w:cs="Candara"/>
+      <w:rFonts w:ascii="Candara" w:hAnsi="Candara" w:eastAsia="Candara" w:cs="Candara"/>
       <w:kern w:val="0"/>
       <w:lang w:val="es-ES"/>
       <w14:ligatures w14:val="none"/>
     </w:rPr>
   </w:style>
-  <w:style w:type="paragraph" w:styleId="Prrafodelista">
+  <w:style w:type="paragraph" w:styleId="17">
     <w:name w:val="List Paragraph"/>
-    <w:basedOn w:val="Normal"/>
+    <w:basedOn w:val="1"/>
+    <w:qFormat/>
     <w:uiPriority w:val="34"/>
-    <w:qFormat/>
-    <w:rsid w:val="007D52AD"/>
     <w:pPr>
       <w:spacing w:before="148"/>
       <w:ind w:left="166" w:right="423"/>
     </w:pPr>
   </w:style>
-  <w:style w:type="paragraph" w:customStyle="1" w:styleId="TableParagraph">
+  <w:style w:type="paragraph" w:customStyle="1" w:styleId="18">
     <w:name w:val="Table Paragraph"/>
-    <w:basedOn w:val="Normal"/>
+    <w:basedOn w:val="1"/>
+    <w:qFormat/>
     <w:uiPriority w:val="1"/>
-    <w:qFormat/>
-    <w:rsid w:val="007D52AD"/>
     <w:pPr>
       <w:ind w:left="50"/>
     </w:pPr>
   </w:style>
-  <w:style w:type="paragraph" w:styleId="Sinespaciado">
+  <w:style w:type="paragraph" w:styleId="19">
     <w:name w:val="No Spacing"/>
+    <w:qFormat/>
     <w:uiPriority w:val="1"/>
-    <w:qFormat/>
-    <w:rsid w:val="007D52AD"/>
     <w:pPr>
       <w:widowControl w:val="0"/>
       <w:autoSpaceDE w:val="0"/>
@@ -3789,57 +3395,33 @@
       <w:spacing w:after="0" w:line="240" w:lineRule="auto"/>
     </w:pPr>
     <w:rPr>
-      <w:rFonts w:ascii="Candara" w:eastAsia="Candara" w:hAnsi="Candara" w:cs="Candara"/>
+      <w:rFonts w:ascii="Candara" w:hAnsi="Candara" w:eastAsia="Candara" w:cs="Candara"/>
       <w:kern w:val="0"/>
-      <w:lang w:val="es-ES"/>
+      <w:sz w:val="22"/>
+      <w:szCs w:val="22"/>
+      <w:lang w:val="es-ES" w:eastAsia="en-US" w:bidi="ar-SA"/>
       <w14:ligatures w14:val="none"/>
     </w:rPr>
   </w:style>
-  <w:style w:type="character" w:styleId="Hipervnculo">
-    <w:name w:val="Hyperlink"/>
-    <w:basedOn w:val="Fuentedeprrafopredeter"/>
-    <w:uiPriority w:val="99"/>
-    <w:unhideWhenUsed/>
-    <w:rsid w:val="007D52AD"/>
-    <w:rPr>
-      <w:color w:val="0563C1" w:themeColor="hyperlink"/>
-      <w:u w:val="single"/>
-    </w:rPr>
-  </w:style>
-  <w:style w:type="character" w:styleId="Mencinsinresolver">
+  <w:style w:type="character" w:customStyle="1" w:styleId="20">
     <w:name w:val="Unresolved Mention"/>
-    <w:basedOn w:val="Fuentedeprrafopredeter"/>
-    <w:uiPriority w:val="99"/>
+    <w:basedOn w:val="4"/>
     <w:semiHidden/>
     <w:unhideWhenUsed/>
-    <w:rsid w:val="007D52AD"/>
+    <w:uiPriority w:val="99"/>
     <w:rPr>
       <w:color w:val="605E5C"/>
       <w:shd w:val="clear" w:color="auto" w:fill="E1DFDD"/>
     </w:rPr>
   </w:style>
-  <w:style w:type="paragraph" w:styleId="Textonotapie">
-    <w:name w:val="footnote text"/>
-    <w:basedOn w:val="Normal"/>
-    <w:link w:val="TextonotapieCar"/>
+  <w:style w:type="character" w:customStyle="1" w:styleId="21">
+    <w:name w:val="Texto nota pie Car"/>
+    <w:basedOn w:val="4"/>
+    <w:link w:val="8"/>
+    <w:semiHidden/>
     <w:uiPriority w:val="99"/>
-    <w:semiHidden/>
-    <w:unhideWhenUsed/>
-    <w:rsid w:val="00C94406"/>
     <w:rPr>
-      <w:sz w:val="20"/>
-      <w:szCs w:val="20"/>
-    </w:rPr>
-  </w:style>
-  <w:style w:type="character" w:customStyle="1" w:styleId="TextonotapieCar">
-    <w:name w:val="Texto nota pie Car"/>
-    <w:basedOn w:val="Fuentedeprrafopredeter"/>
-    <w:link w:val="Textonotapie"/>
-    <w:uiPriority w:val="99"/>
-    <w:semiHidden/>
-    <w:rsid w:val="00C94406"/>
-    <w:rPr>
-      <w:rFonts w:ascii="Candara" w:eastAsia="Candara" w:hAnsi="Candara" w:cs="Candara"/>
+      <w:rFonts w:ascii="Candara" w:hAnsi="Candara" w:eastAsia="Candara" w:cs="Candara"/>
       <w:kern w:val="0"/>
       <w:sz w:val="20"/>
       <w:szCs w:val="20"/>
@@ -3847,27 +3429,15 @@
       <w14:ligatures w14:val="none"/>
     </w:rPr>
   </w:style>
-  <w:style w:type="character" w:styleId="Refdenotaalpie">
-    <w:name w:val="footnote reference"/>
-    <w:basedOn w:val="Fuentedeprrafopredeter"/>
-    <w:uiPriority w:val="99"/>
+  <w:style w:type="character" w:customStyle="1" w:styleId="22">
+    <w:name w:val="Título 2 Car"/>
+    <w:basedOn w:val="4"/>
+    <w:link w:val="3"/>
     <w:semiHidden/>
-    <w:unhideWhenUsed/>
-    <w:rsid w:val="00C94406"/>
+    <w:uiPriority w:val="9"/>
     <w:rPr>
-      <w:vertAlign w:val="superscript"/>
-    </w:rPr>
-  </w:style>
-  <w:style w:type="character" w:customStyle="1" w:styleId="Ttulo2Car">
-    <w:name w:val="Título 2 Car"/>
-    <w:basedOn w:val="Fuentedeprrafopredeter"/>
-    <w:link w:val="Ttulo2"/>
-    <w:uiPriority w:val="9"/>
-    <w:semiHidden/>
-    <w:rsid w:val="002A5216"/>
-    <w:rPr>
-      <w:rFonts w:asciiTheme="majorHAnsi" w:eastAsiaTheme="majorEastAsia" w:hAnsiTheme="majorHAnsi" w:cstheme="majorBidi"/>
-      <w:color w:val="2F5496" w:themeColor="accent1" w:themeShade="BF"/>
+      <w:rFonts w:asciiTheme="majorHAnsi" w:hAnsiTheme="majorHAnsi" w:eastAsiaTheme="majorEastAsia" w:cstheme="majorBidi"/>
+      <w:color w:val="2F5597" w:themeColor="accent1" w:themeShade="BF"/>
       <w:kern w:val="0"/>
       <w:sz w:val="26"/>
       <w:szCs w:val="26"/>
@@ -3921,7 +3491,7 @@
     </a:clrScheme>
     <a:fontScheme name="Office">
       <a:majorFont>
-        <a:latin typeface="Calibri Light" panose="020F0302020204030204"/>
+        <a:latin typeface="Calibri Light"/>
         <a:ea typeface=""/>
         <a:cs typeface=""/>
         <a:font script="Jpan" typeface="游ゴシック Light"/>
@@ -3954,26 +3524,9 @@
         <a:font script="Viet" typeface="Times New Roman"/>
         <a:font script="Uigh" typeface="Microsoft Uighur"/>
         <a:font script="Geor" typeface="Sylfaen"/>
-        <a:font script="Armn" typeface="Arial"/>
-        <a:font script="Bugi" typeface="Leelawadee UI"/>
-        <a:font script="Bopo" typeface="Microsoft JhengHei"/>
-        <a:font script="Java" typeface="Javanese Text"/>
-        <a:font script="Lisu" typeface="Segoe UI"/>
-        <a:font script="Mymr" typeface="Myanmar Text"/>
-        <a:font script="Nkoo" typeface="Ebrima"/>
-        <a:font script="Olck" typeface="Nirmala UI"/>
-        <a:font script="Osma" typeface="Ebrima"/>
-        <a:font script="Phag" typeface="Phagspa"/>
-        <a:font script="Syrn" typeface="Estrangelo Edessa"/>
-        <a:font script="Syrj" typeface="Estrangelo Edessa"/>
-        <a:font script="Syre" typeface="Estrangelo Edessa"/>
-        <a:font script="Sora" typeface="Nirmala UI"/>
-        <a:font script="Tale" typeface="Microsoft Tai Le"/>
-        <a:font script="Talu" typeface="Microsoft New Tai Lue"/>
-        <a:font script="Tfng" typeface="Ebrima"/>
       </a:majorFont>
       <a:minorFont>
-        <a:latin typeface="Calibri" panose="020F0502020204030204"/>
+        <a:latin typeface="Calibri"/>
         <a:ea typeface=""/>
         <a:cs typeface=""/>
         <a:font script="Jpan" typeface="游明朝"/>
@@ -4006,23 +3559,6 @@
         <a:font script="Viet" typeface="Arial"/>
         <a:font script="Uigh" typeface="Microsoft Uighur"/>
         <a:font script="Geor" typeface="Sylfaen"/>
-        <a:font script="Armn" typeface="Arial"/>
-        <a:font script="Bugi" typeface="Leelawadee UI"/>
-        <a:font script="Bopo" typeface="Microsoft JhengHei"/>
-        <a:font script="Java" typeface="Javanese Text"/>
-        <a:font script="Lisu" typeface="Segoe UI"/>
-        <a:font script="Mymr" typeface="Myanmar Text"/>
-        <a:font script="Nkoo" typeface="Ebrima"/>
-        <a:font script="Olck" typeface="Nirmala UI"/>
-        <a:font script="Osma" typeface="Ebrima"/>
-        <a:font script="Phag" typeface="Phagspa"/>
-        <a:font script="Syrn" typeface="Estrangelo Edessa"/>
-        <a:font script="Syrj" typeface="Estrangelo Edessa"/>
-        <a:font script="Syre" typeface="Estrangelo Edessa"/>
-        <a:font script="Sora" typeface="Nirmala UI"/>
-        <a:font script="Tale" typeface="Microsoft Tai Le"/>
-        <a:font script="Talu" typeface="Microsoft New Tai Lue"/>
-        <a:font script="Tfng" typeface="Ebrima"/>
       </a:minorFont>
     </a:fontScheme>
     <a:fmtScheme name="Office">
@@ -4164,12 +3700,6 @@
     </a:fmtScheme>
   </a:themeElements>
   <a:objectDefaults/>
-  <a:extraClrSchemeLst/>
-  <a:extLst>
-    <a:ext uri="{05A4C25C-085E-4340-85A3-A5531E510DB2}">
-      <thm15:themeFamily xmlns:thm15="http://schemas.microsoft.com/office/thememl/2012/main" name="Office Theme" id="{62F939B6-93AF-4DB8-9C6B-D6C7DFDC589F}" vid="{4A3C46E8-61CC-4603-A589-7422A47A8E4A}"/>
-    </a:ext>
-  </a:extLst>
 </a:theme>
 </file>
 
@@ -4179,8 +3709,6 @@
 
 <file path=customXml/itemProps1.xml><?xml version="1.0" encoding="utf-8"?>
 <ds:datastoreItem xmlns:ds="http://schemas.openxmlformats.org/officeDocument/2006/customXml" ds:itemID="{EC280630-0FA6-4BB3-86C6-ABD9C89C11DB}">
-  <ds:schemaRefs>
-    <ds:schemaRef ds:uri="http://schemas.openxmlformats.org/officeDocument/2006/bibliography"/>
-  </ds:schemaRefs>
+  <ds:schemaRefs/>
 </ds:datastoreItem>
 </file>
</xml_diff>